<commit_message>
Id'd duplicate mouse ID
</commit_message>
<xml_diff>
--- a/Challenge 5 - My Notes.docx
+++ b/Challenge 5 - My Notes.docx
@@ -693,6 +693,935 @@
           <w:szCs w:val="16"/>
         </w:rPr>
       </w:pPr>
+      <w:proofErr w:type="gramStart"/>
+      <w:r>
+        <w:rPr>
+          <w:b/>
+          <w:bCs/>
+          <w:sz w:val="16"/>
+          <w:szCs w:val="16"/>
+        </w:rPr>
+        <w:t>.merge</w:t>
+      </w:r>
+      <w:proofErr w:type="gramEnd"/>
+      <w:r>
+        <w:rPr>
+          <w:b/>
+          <w:bCs/>
+          <w:sz w:val="16"/>
+          <w:szCs w:val="16"/>
+        </w:rPr>
+        <w:t xml:space="preserve"> parameters </w:t>
+      </w:r>
+      <w:proofErr w:type="spellStart"/>
+      <w:r>
+        <w:rPr>
+          <w:b/>
+          <w:bCs/>
+          <w:sz w:val="16"/>
+          <w:szCs w:val="16"/>
+        </w:rPr>
+        <w:t>explaination</w:t>
+      </w:r>
+      <w:proofErr w:type="spellEnd"/>
+    </w:p>
+    <w:p>
+      <w:pPr>
+        <w:rPr>
+          <w:b/>
+          <w:bCs/>
+          <w:sz w:val="16"/>
+          <w:szCs w:val="16"/>
+        </w:rPr>
+      </w:pPr>
+      <w:r>
+        <w:rPr>
+          <w:b/>
+          <w:bCs/>
+          <w:sz w:val="16"/>
+          <w:szCs w:val="16"/>
+        </w:rPr>
+        <w:t xml:space="preserve">When using </w:t>
+      </w:r>
+      <w:proofErr w:type="gramStart"/>
+      <w:r>
+        <w:rPr>
+          <w:b/>
+          <w:bCs/>
+          <w:sz w:val="16"/>
+          <w:szCs w:val="16"/>
+        </w:rPr>
+        <w:t>the .merge</w:t>
+      </w:r>
+      <w:proofErr w:type="gramEnd"/>
+      <w:r>
+        <w:rPr>
+          <w:b/>
+          <w:bCs/>
+          <w:sz w:val="16"/>
+          <w:szCs w:val="16"/>
+        </w:rPr>
+        <w:t xml:space="preserve">() method in pandas to combine </w:t>
+      </w:r>
+      <w:proofErr w:type="spellStart"/>
+      <w:r>
+        <w:rPr>
+          <w:b/>
+          <w:bCs/>
+          <w:sz w:val="16"/>
+          <w:szCs w:val="16"/>
+        </w:rPr>
+        <w:t>DataFrames</w:t>
+      </w:r>
+      <w:proofErr w:type="spellEnd"/>
+      <w:r>
+        <w:rPr>
+          <w:b/>
+          <w:bCs/>
+          <w:sz w:val="16"/>
+          <w:szCs w:val="16"/>
+        </w:rPr>
+        <w:t>, there are several parameters you can use to customize the merge operation. Here are some of the key parameters:</w:t>
+      </w:r>
+    </w:p>
+    <w:p>
+      <w:pPr>
+        <w:numPr>
+          <w:ilvl w:val="0"/>
+          <w:numId w:val="3"/>
+        </w:numPr>
+        <w:rPr>
+          <w:sz w:val="16"/>
+          <w:szCs w:val="16"/>
+        </w:rPr>
+      </w:pPr>
+      <w:r>
+        <w:rPr>
+          <w:b/>
+          <w:bCs/>
+          <w:sz w:val="16"/>
+          <w:szCs w:val="16"/>
+        </w:rPr>
+        <w:t>left</w:t>
+      </w:r>
+      <w:r>
+        <w:rPr>
+          <w:sz w:val="16"/>
+          <w:szCs w:val="16"/>
+        </w:rPr>
+        <w:t>:</w:t>
+      </w:r>
+    </w:p>
+    <w:p>
+      <w:pPr>
+        <w:numPr>
+          <w:ilvl w:val="1"/>
+          <w:numId w:val="3"/>
+        </w:numPr>
+        <w:rPr>
+          <w:sz w:val="16"/>
+          <w:szCs w:val="16"/>
+        </w:rPr>
+      </w:pPr>
+      <w:r>
+        <w:rPr>
+          <w:sz w:val="16"/>
+          <w:szCs w:val="16"/>
+        </w:rPr>
+        <w:t xml:space="preserve">The left </w:t>
+      </w:r>
+      <w:proofErr w:type="spellStart"/>
+      <w:r>
+        <w:rPr>
+          <w:sz w:val="16"/>
+          <w:szCs w:val="16"/>
+        </w:rPr>
+        <w:t>DataFrame</w:t>
+      </w:r>
+      <w:proofErr w:type="spellEnd"/>
+      <w:r>
+        <w:rPr>
+          <w:sz w:val="16"/>
+          <w:szCs w:val="16"/>
+        </w:rPr>
+        <w:t xml:space="preserve"> to be merged.</w:t>
+      </w:r>
+    </w:p>
+    <w:p>
+      <w:pPr>
+        <w:numPr>
+          <w:ilvl w:val="0"/>
+          <w:numId w:val="3"/>
+        </w:numPr>
+        <w:rPr>
+          <w:sz w:val="16"/>
+          <w:szCs w:val="16"/>
+        </w:rPr>
+      </w:pPr>
+      <w:r>
+        <w:rPr>
+          <w:b/>
+          <w:bCs/>
+          <w:sz w:val="16"/>
+          <w:szCs w:val="16"/>
+        </w:rPr>
+        <w:t>right</w:t>
+      </w:r>
+      <w:r>
+        <w:rPr>
+          <w:sz w:val="16"/>
+          <w:szCs w:val="16"/>
+        </w:rPr>
+        <w:t>:</w:t>
+      </w:r>
+    </w:p>
+    <w:p>
+      <w:pPr>
+        <w:numPr>
+          <w:ilvl w:val="1"/>
+          <w:numId w:val="3"/>
+        </w:numPr>
+        <w:rPr>
+          <w:sz w:val="16"/>
+          <w:szCs w:val="16"/>
+        </w:rPr>
+      </w:pPr>
+      <w:r>
+        <w:rPr>
+          <w:sz w:val="16"/>
+          <w:szCs w:val="16"/>
+        </w:rPr>
+        <w:t xml:space="preserve">The right </w:t>
+      </w:r>
+      <w:proofErr w:type="spellStart"/>
+      <w:r>
+        <w:rPr>
+          <w:sz w:val="16"/>
+          <w:szCs w:val="16"/>
+        </w:rPr>
+        <w:t>DataFrame</w:t>
+      </w:r>
+      <w:proofErr w:type="spellEnd"/>
+      <w:r>
+        <w:rPr>
+          <w:sz w:val="16"/>
+          <w:szCs w:val="16"/>
+        </w:rPr>
+        <w:t xml:space="preserve"> to be merged.</w:t>
+      </w:r>
+    </w:p>
+    <w:p>
+      <w:pPr>
+        <w:numPr>
+          <w:ilvl w:val="0"/>
+          <w:numId w:val="3"/>
+        </w:numPr>
+        <w:rPr>
+          <w:sz w:val="16"/>
+          <w:szCs w:val="16"/>
+        </w:rPr>
+      </w:pPr>
+      <w:r>
+        <w:rPr>
+          <w:b/>
+          <w:bCs/>
+          <w:sz w:val="16"/>
+          <w:szCs w:val="16"/>
+        </w:rPr>
+        <w:t>how</w:t>
+      </w:r>
+      <w:r>
+        <w:rPr>
+          <w:sz w:val="16"/>
+          <w:szCs w:val="16"/>
+        </w:rPr>
+        <w:t>:</w:t>
+      </w:r>
+    </w:p>
+    <w:p>
+      <w:pPr>
+        <w:numPr>
+          <w:ilvl w:val="1"/>
+          <w:numId w:val="3"/>
+        </w:numPr>
+        <w:rPr>
+          <w:sz w:val="16"/>
+          <w:szCs w:val="16"/>
+        </w:rPr>
+      </w:pPr>
+      <w:r>
+        <w:rPr>
+          <w:sz w:val="16"/>
+          <w:szCs w:val="16"/>
+        </w:rPr>
+        <w:t>Specifies the type of join to perform. Options include:</w:t>
+      </w:r>
+    </w:p>
+    <w:p>
+      <w:pPr>
+        <w:numPr>
+          <w:ilvl w:val="2"/>
+          <w:numId w:val="3"/>
+        </w:numPr>
+        <w:rPr>
+          <w:sz w:val="16"/>
+          <w:szCs w:val="16"/>
+        </w:rPr>
+      </w:pPr>
+      <w:r>
+        <w:rPr>
+          <w:sz w:val="16"/>
+          <w:szCs w:val="16"/>
+        </w:rPr>
+        <w:t xml:space="preserve">'left': Use keys from the left </w:t>
+      </w:r>
+      <w:proofErr w:type="spellStart"/>
+      <w:r>
+        <w:rPr>
+          <w:sz w:val="16"/>
+          <w:szCs w:val="16"/>
+        </w:rPr>
+        <w:t>DataFrame</w:t>
+      </w:r>
+      <w:proofErr w:type="spellEnd"/>
+      <w:r>
+        <w:rPr>
+          <w:sz w:val="16"/>
+          <w:szCs w:val="16"/>
+        </w:rPr>
+        <w:t xml:space="preserve"> only.</w:t>
+      </w:r>
+    </w:p>
+    <w:p>
+      <w:pPr>
+        <w:numPr>
+          <w:ilvl w:val="2"/>
+          <w:numId w:val="3"/>
+        </w:numPr>
+        <w:rPr>
+          <w:sz w:val="16"/>
+          <w:szCs w:val="16"/>
+        </w:rPr>
+      </w:pPr>
+      <w:r>
+        <w:rPr>
+          <w:sz w:val="16"/>
+          <w:szCs w:val="16"/>
+        </w:rPr>
+        <w:t xml:space="preserve">'right': Use keys from the right </w:t>
+      </w:r>
+      <w:proofErr w:type="spellStart"/>
+      <w:r>
+        <w:rPr>
+          <w:sz w:val="16"/>
+          <w:szCs w:val="16"/>
+        </w:rPr>
+        <w:t>DataFrame</w:t>
+      </w:r>
+      <w:proofErr w:type="spellEnd"/>
+      <w:r>
+        <w:rPr>
+          <w:sz w:val="16"/>
+          <w:szCs w:val="16"/>
+        </w:rPr>
+        <w:t xml:space="preserve"> only.</w:t>
+      </w:r>
+    </w:p>
+    <w:p>
+      <w:pPr>
+        <w:numPr>
+          <w:ilvl w:val="2"/>
+          <w:numId w:val="3"/>
+        </w:numPr>
+        <w:rPr>
+          <w:sz w:val="16"/>
+          <w:szCs w:val="16"/>
+        </w:rPr>
+      </w:pPr>
+      <w:r>
+        <w:rPr>
+          <w:sz w:val="16"/>
+          <w:szCs w:val="16"/>
+        </w:rPr>
+        <w:t xml:space="preserve">'inner': Use intersection of keys from both </w:t>
+      </w:r>
+      <w:proofErr w:type="spellStart"/>
+      <w:r>
+        <w:rPr>
+          <w:sz w:val="16"/>
+          <w:szCs w:val="16"/>
+        </w:rPr>
+        <w:t>DataFrames</w:t>
+      </w:r>
+      <w:proofErr w:type="spellEnd"/>
+      <w:r>
+        <w:rPr>
+          <w:sz w:val="16"/>
+          <w:szCs w:val="16"/>
+        </w:rPr>
+        <w:t>.</w:t>
+      </w:r>
+    </w:p>
+    <w:p>
+      <w:pPr>
+        <w:numPr>
+          <w:ilvl w:val="2"/>
+          <w:numId w:val="3"/>
+        </w:numPr>
+        <w:rPr>
+          <w:sz w:val="16"/>
+          <w:szCs w:val="16"/>
+        </w:rPr>
+      </w:pPr>
+      <w:r>
+        <w:rPr>
+          <w:sz w:val="16"/>
+          <w:szCs w:val="16"/>
+        </w:rPr>
+        <w:t xml:space="preserve">'outer': Use union of keys from both </w:t>
+      </w:r>
+      <w:proofErr w:type="spellStart"/>
+      <w:r>
+        <w:rPr>
+          <w:sz w:val="16"/>
+          <w:szCs w:val="16"/>
+        </w:rPr>
+        <w:t>DataFrames</w:t>
+      </w:r>
+      <w:proofErr w:type="spellEnd"/>
+      <w:r>
+        <w:rPr>
+          <w:sz w:val="16"/>
+          <w:szCs w:val="16"/>
+        </w:rPr>
+        <w:t>.</w:t>
+      </w:r>
+    </w:p>
+    <w:p>
+      <w:pPr>
+        <w:numPr>
+          <w:ilvl w:val="0"/>
+          <w:numId w:val="3"/>
+        </w:numPr>
+        <w:rPr>
+          <w:sz w:val="16"/>
+          <w:szCs w:val="16"/>
+        </w:rPr>
+      </w:pPr>
+      <w:r>
+        <w:rPr>
+          <w:b/>
+          <w:bCs/>
+          <w:sz w:val="16"/>
+          <w:szCs w:val="16"/>
+        </w:rPr>
+        <w:t>on</w:t>
+      </w:r>
+      <w:r>
+        <w:rPr>
+          <w:sz w:val="16"/>
+          <w:szCs w:val="16"/>
+        </w:rPr>
+        <w:t>:</w:t>
+      </w:r>
+    </w:p>
+    <w:p>
+      <w:pPr>
+        <w:numPr>
+          <w:ilvl w:val="1"/>
+          <w:numId w:val="3"/>
+        </w:numPr>
+        <w:rPr>
+          <w:sz w:val="16"/>
+          <w:szCs w:val="16"/>
+        </w:rPr>
+      </w:pPr>
+      <w:r>
+        <w:rPr>
+          <w:sz w:val="16"/>
+          <w:szCs w:val="16"/>
+        </w:rPr>
+        <w:t xml:space="preserve">Column or index level names to join on. Must be found in both </w:t>
+      </w:r>
+      <w:proofErr w:type="spellStart"/>
+      <w:r>
+        <w:rPr>
+          <w:sz w:val="16"/>
+          <w:szCs w:val="16"/>
+        </w:rPr>
+        <w:t>DataFrames</w:t>
+      </w:r>
+      <w:proofErr w:type="spellEnd"/>
+      <w:r>
+        <w:rPr>
+          <w:sz w:val="16"/>
+          <w:szCs w:val="16"/>
+        </w:rPr>
+        <w:t>.</w:t>
+      </w:r>
+    </w:p>
+    <w:p>
+      <w:pPr>
+        <w:numPr>
+          <w:ilvl w:val="0"/>
+          <w:numId w:val="3"/>
+        </w:numPr>
+        <w:rPr>
+          <w:sz w:val="16"/>
+          <w:szCs w:val="16"/>
+        </w:rPr>
+      </w:pPr>
+      <w:proofErr w:type="spellStart"/>
+      <w:r>
+        <w:rPr>
+          <w:b/>
+          <w:bCs/>
+          <w:sz w:val="16"/>
+          <w:szCs w:val="16"/>
+        </w:rPr>
+        <w:t>left_on</w:t>
+      </w:r>
+      <w:proofErr w:type="spellEnd"/>
+      <w:r>
+        <w:rPr>
+          <w:sz w:val="16"/>
+          <w:szCs w:val="16"/>
+        </w:rPr>
+        <w:t> and </w:t>
+      </w:r>
+      <w:proofErr w:type="spellStart"/>
+      <w:r>
+        <w:rPr>
+          <w:b/>
+          <w:bCs/>
+          <w:sz w:val="16"/>
+          <w:szCs w:val="16"/>
+        </w:rPr>
+        <w:t>right_on</w:t>
+      </w:r>
+      <w:proofErr w:type="spellEnd"/>
+      <w:r>
+        <w:rPr>
+          <w:sz w:val="16"/>
+          <w:szCs w:val="16"/>
+        </w:rPr>
+        <w:t>:</w:t>
+      </w:r>
+    </w:p>
+    <w:p>
+      <w:pPr>
+        <w:numPr>
+          <w:ilvl w:val="1"/>
+          <w:numId w:val="3"/>
+        </w:numPr>
+        <w:rPr>
+          <w:sz w:val="16"/>
+          <w:szCs w:val="16"/>
+        </w:rPr>
+      </w:pPr>
+      <w:r>
+        <w:rPr>
+          <w:sz w:val="16"/>
+          <w:szCs w:val="16"/>
+        </w:rPr>
+        <w:t xml:space="preserve">Columns or index levels from the left and right </w:t>
+      </w:r>
+      <w:proofErr w:type="spellStart"/>
+      <w:r>
+        <w:rPr>
+          <w:sz w:val="16"/>
+          <w:szCs w:val="16"/>
+        </w:rPr>
+        <w:t>DataFrames</w:t>
+      </w:r>
+      <w:proofErr w:type="spellEnd"/>
+      <w:r>
+        <w:rPr>
+          <w:sz w:val="16"/>
+          <w:szCs w:val="16"/>
+        </w:rPr>
+        <w:t xml:space="preserve"> to use as keys for the merge.</w:t>
+      </w:r>
+    </w:p>
+    <w:p>
+      <w:pPr>
+        <w:numPr>
+          <w:ilvl w:val="0"/>
+          <w:numId w:val="3"/>
+        </w:numPr>
+        <w:rPr>
+          <w:sz w:val="16"/>
+          <w:szCs w:val="16"/>
+        </w:rPr>
+      </w:pPr>
+      <w:proofErr w:type="spellStart"/>
+      <w:r>
+        <w:rPr>
+          <w:b/>
+          <w:bCs/>
+          <w:sz w:val="16"/>
+          <w:szCs w:val="16"/>
+        </w:rPr>
+        <w:t>left_index</w:t>
+      </w:r>
+      <w:proofErr w:type="spellEnd"/>
+      <w:r>
+        <w:rPr>
+          <w:sz w:val="16"/>
+          <w:szCs w:val="16"/>
+        </w:rPr>
+        <w:t> and </w:t>
+      </w:r>
+      <w:proofErr w:type="spellStart"/>
+      <w:r>
+        <w:rPr>
+          <w:b/>
+          <w:bCs/>
+          <w:sz w:val="16"/>
+          <w:szCs w:val="16"/>
+        </w:rPr>
+        <w:t>right_index</w:t>
+      </w:r>
+      <w:proofErr w:type="spellEnd"/>
+      <w:r>
+        <w:rPr>
+          <w:sz w:val="16"/>
+          <w:szCs w:val="16"/>
+        </w:rPr>
+        <w:t>:</w:t>
+      </w:r>
+    </w:p>
+    <w:p>
+      <w:pPr>
+        <w:numPr>
+          <w:ilvl w:val="1"/>
+          <w:numId w:val="3"/>
+        </w:numPr>
+        <w:rPr>
+          <w:sz w:val="16"/>
+          <w:szCs w:val="16"/>
+        </w:rPr>
+      </w:pPr>
+      <w:r>
+        <w:rPr>
+          <w:sz w:val="16"/>
+          <w:szCs w:val="16"/>
+        </w:rPr>
+        <w:t xml:space="preserve">Use the index from the left or right </w:t>
+      </w:r>
+      <w:proofErr w:type="spellStart"/>
+      <w:r>
+        <w:rPr>
+          <w:sz w:val="16"/>
+          <w:szCs w:val="16"/>
+        </w:rPr>
+        <w:t>DataFrame</w:t>
+      </w:r>
+      <w:proofErr w:type="spellEnd"/>
+      <w:r>
+        <w:rPr>
+          <w:sz w:val="16"/>
+          <w:szCs w:val="16"/>
+        </w:rPr>
+        <w:t xml:space="preserve"> as the join key.</w:t>
+      </w:r>
+    </w:p>
+    <w:p>
+      <w:pPr>
+        <w:numPr>
+          <w:ilvl w:val="0"/>
+          <w:numId w:val="3"/>
+        </w:numPr>
+        <w:rPr>
+          <w:sz w:val="16"/>
+          <w:szCs w:val="16"/>
+        </w:rPr>
+      </w:pPr>
+      <w:r>
+        <w:rPr>
+          <w:b/>
+          <w:bCs/>
+          <w:sz w:val="16"/>
+          <w:szCs w:val="16"/>
+        </w:rPr>
+        <w:lastRenderedPageBreak/>
+        <w:t>suffixes</w:t>
+      </w:r>
+      <w:r>
+        <w:rPr>
+          <w:sz w:val="16"/>
+          <w:szCs w:val="16"/>
+        </w:rPr>
+        <w:t>:</w:t>
+      </w:r>
+    </w:p>
+    <w:p>
+      <w:pPr>
+        <w:numPr>
+          <w:ilvl w:val="1"/>
+          <w:numId w:val="3"/>
+        </w:numPr>
+        <w:rPr>
+          <w:sz w:val="16"/>
+          <w:szCs w:val="16"/>
+        </w:rPr>
+      </w:pPr>
+      <w:r>
+        <w:rPr>
+          <w:sz w:val="16"/>
+          <w:szCs w:val="16"/>
+        </w:rPr>
+        <w:t xml:space="preserve">A tuple of string suffixes to apply to overlapping column names in the left and right </w:t>
+      </w:r>
+      <w:proofErr w:type="spellStart"/>
+      <w:r>
+        <w:rPr>
+          <w:sz w:val="16"/>
+          <w:szCs w:val="16"/>
+        </w:rPr>
+        <w:t>DataFrames</w:t>
+      </w:r>
+      <w:proofErr w:type="spellEnd"/>
+      <w:r>
+        <w:rPr>
+          <w:sz w:val="16"/>
+          <w:szCs w:val="16"/>
+        </w:rPr>
+        <w:t>.</w:t>
+      </w:r>
+    </w:p>
+    <w:p>
+      <w:pPr>
+        <w:numPr>
+          <w:ilvl w:val="0"/>
+          <w:numId w:val="3"/>
+        </w:numPr>
+        <w:rPr>
+          <w:sz w:val="16"/>
+          <w:szCs w:val="16"/>
+        </w:rPr>
+      </w:pPr>
+      <w:r>
+        <w:rPr>
+          <w:b/>
+          <w:bCs/>
+          <w:sz w:val="16"/>
+          <w:szCs w:val="16"/>
+        </w:rPr>
+        <w:t>indicator</w:t>
+      </w:r>
+      <w:r>
+        <w:rPr>
+          <w:sz w:val="16"/>
+          <w:szCs w:val="16"/>
+        </w:rPr>
+        <w:t>:</w:t>
+      </w:r>
+    </w:p>
+    <w:p>
+      <w:pPr>
+        <w:numPr>
+          <w:ilvl w:val="1"/>
+          <w:numId w:val="3"/>
+        </w:numPr>
+        <w:rPr>
+          <w:sz w:val="16"/>
+          <w:szCs w:val="16"/>
+        </w:rPr>
+      </w:pPr>
+      <w:r>
+        <w:rPr>
+          <w:sz w:val="16"/>
+          <w:szCs w:val="16"/>
+        </w:rPr>
+        <w:t xml:space="preserve">Adds a special column to the merged </w:t>
+      </w:r>
+      <w:proofErr w:type="spellStart"/>
+      <w:r>
+        <w:rPr>
+          <w:sz w:val="16"/>
+          <w:szCs w:val="16"/>
+        </w:rPr>
+        <w:t>DataFrame</w:t>
+      </w:r>
+      <w:proofErr w:type="spellEnd"/>
+      <w:r>
+        <w:rPr>
+          <w:sz w:val="16"/>
+          <w:szCs w:val="16"/>
+        </w:rPr>
+        <w:t xml:space="preserve"> called "_merge" that indicates the source of each row.</w:t>
+      </w:r>
+    </w:p>
+    <w:p>
+      <w:pPr>
+        <w:numPr>
+          <w:ilvl w:val="0"/>
+          <w:numId w:val="3"/>
+        </w:numPr>
+        <w:rPr>
+          <w:sz w:val="16"/>
+          <w:szCs w:val="16"/>
+        </w:rPr>
+      </w:pPr>
+      <w:r>
+        <w:rPr>
+          <w:b/>
+          <w:bCs/>
+          <w:sz w:val="16"/>
+          <w:szCs w:val="16"/>
+        </w:rPr>
+        <w:t>validate</w:t>
+      </w:r>
+      <w:r>
+        <w:rPr>
+          <w:sz w:val="16"/>
+          <w:szCs w:val="16"/>
+        </w:rPr>
+        <w:t>:</w:t>
+      </w:r>
+    </w:p>
+    <w:p>
+      <w:pPr>
+        <w:numPr>
+          <w:ilvl w:val="1"/>
+          <w:numId w:val="3"/>
+        </w:numPr>
+        <w:rPr>
+          <w:sz w:val="16"/>
+          <w:szCs w:val="16"/>
+        </w:rPr>
+      </w:pPr>
+      <w:r>
+        <w:rPr>
+          <w:sz w:val="16"/>
+          <w:szCs w:val="16"/>
+        </w:rPr>
+        <w:t xml:space="preserve">Checks if the </w:t>
+      </w:r>
+      <w:proofErr w:type="gramStart"/>
+      <w:r>
+        <w:rPr>
+          <w:sz w:val="16"/>
+          <w:szCs w:val="16"/>
+        </w:rPr>
+        <w:t>merge</w:t>
+      </w:r>
+      <w:proofErr w:type="gramEnd"/>
+      <w:r>
+        <w:rPr>
+          <w:sz w:val="16"/>
+          <w:szCs w:val="16"/>
+        </w:rPr>
+        <w:t xml:space="preserve"> is a valid merge. Options include '</w:t>
+      </w:r>
+      <w:proofErr w:type="spellStart"/>
+      <w:r>
+        <w:rPr>
+          <w:sz w:val="16"/>
+          <w:szCs w:val="16"/>
+        </w:rPr>
+        <w:t>one_to_one</w:t>
+      </w:r>
+      <w:proofErr w:type="spellEnd"/>
+      <w:r>
+        <w:rPr>
+          <w:sz w:val="16"/>
+          <w:szCs w:val="16"/>
+        </w:rPr>
+        <w:t>', '</w:t>
+      </w:r>
+      <w:proofErr w:type="spellStart"/>
+      <w:r>
+        <w:rPr>
+          <w:sz w:val="16"/>
+          <w:szCs w:val="16"/>
+        </w:rPr>
+        <w:t>one_to_many</w:t>
+      </w:r>
+      <w:proofErr w:type="spellEnd"/>
+      <w:r>
+        <w:rPr>
+          <w:sz w:val="16"/>
+          <w:szCs w:val="16"/>
+        </w:rPr>
+        <w:t>', '</w:t>
+      </w:r>
+      <w:proofErr w:type="spellStart"/>
+      <w:r>
+        <w:rPr>
+          <w:sz w:val="16"/>
+          <w:szCs w:val="16"/>
+        </w:rPr>
+        <w:t>many_to_one</w:t>
+      </w:r>
+      <w:proofErr w:type="spellEnd"/>
+      <w:r>
+        <w:rPr>
+          <w:sz w:val="16"/>
+          <w:szCs w:val="16"/>
+        </w:rPr>
+        <w:t>', or '</w:t>
+      </w:r>
+      <w:proofErr w:type="spellStart"/>
+      <w:r>
+        <w:rPr>
+          <w:sz w:val="16"/>
+          <w:szCs w:val="16"/>
+        </w:rPr>
+        <w:t>many_to_many</w:t>
+      </w:r>
+      <w:proofErr w:type="spellEnd"/>
+      <w:r>
+        <w:rPr>
+          <w:sz w:val="16"/>
+          <w:szCs w:val="16"/>
+        </w:rPr>
+        <w:t>'.</w:t>
+      </w:r>
+    </w:p>
+    <w:p>
+      <w:pPr>
+        <w:rPr>
+          <w:sz w:val="16"/>
+          <w:szCs w:val="16"/>
+        </w:rPr>
+      </w:pPr>
+      <w:r>
+        <w:rPr>
+          <w:sz w:val="16"/>
+          <w:szCs w:val="16"/>
+        </w:rPr>
+        <w:t xml:space="preserve">These parameters give you flexibility in how you merge </w:t>
+      </w:r>
+      <w:proofErr w:type="spellStart"/>
+      <w:r>
+        <w:rPr>
+          <w:sz w:val="16"/>
+          <w:szCs w:val="16"/>
+        </w:rPr>
+        <w:t>DataFrames</w:t>
+      </w:r>
+      <w:proofErr w:type="spellEnd"/>
+      <w:r>
+        <w:rPr>
+          <w:sz w:val="16"/>
+          <w:szCs w:val="16"/>
+        </w:rPr>
+        <w:t>, allowing you to specify the type of join, the columns to join on, whether to use indices for joining, and more. By understanding and using these parameters effectively, you can perform complex data merges and manipulations in pandas with ease.</w:t>
+      </w:r>
+    </w:p>
+    <w:p/>
+    <w:p/>
+    <w:p>
+      <w:pPr>
+        <w:rPr>
+          <w:b/>
+          <w:bCs/>
+          <w:sz w:val="16"/>
+          <w:szCs w:val="16"/>
+        </w:rPr>
+      </w:pPr>
       <w:r>
         <w:rPr>
           <w:b/>
@@ -1489,7 +2418,6 @@
           <w:sz w:val="16"/>
           <w:szCs w:val="16"/>
         </w:rPr>
-        <w:lastRenderedPageBreak/>
         <w:t>Resetting Index</w:t>
       </w:r>
       <w:r>
@@ -1668,6 +2596,127 @@
 <file path=word/numbering.xml><?xml version="1.0" encoding="utf-8"?>
 <w:numbering xmlns:wpc="http://schemas.microsoft.com/office/word/2010/wordprocessingCanvas" xmlns:cx="http://schemas.microsoft.com/office/drawing/2014/chartex" xmlns:cx1="http://schemas.microsoft.com/office/drawing/2015/9/8/chartex" xmlns:cx2="http://schemas.microsoft.com/office/drawing/2015/10/21/chartex" xmlns:cx3="http://schemas.microsoft.com/office/drawing/2016/5/9/chartex" xmlns:cx4="http://schemas.microsoft.com/office/drawing/2016/5/10/chartex" xmlns:cx5="http://schemas.microsoft.com/office/drawing/2016/5/11/chartex" xmlns:cx6="http://schemas.microsoft.com/office/drawing/2016/5/12/chartex" xmlns:cx7="http://schemas.microsoft.com/office/drawing/2016/5/13/chartex" xmlns:cx8="http://schemas.microsoft.com/office/drawing/2016/5/14/chartex" xmlns:mc="http://schemas.openxmlformats.org/markup-compatibility/2006" xmlns:aink="http://schemas.microsoft.com/office/drawing/2016/ink" xmlns:am3d="http://schemas.microsoft.com/office/drawing/2017/model3d" xmlns:o="urn:schemas-microsoft-com:office:office" xmlns:oel="http://schemas.microsoft.com/office/2019/extlst" xmlns:r="http://schemas.openxmlformats.org/officeDocument/2006/relationships" xmlns:m="http://schemas.openxmlformats.org/officeDocument/2006/math" xmlns:v="urn:schemas-microsoft-com:vml" xmlns:wp14="http://schemas.microsoft.com/office/word/2010/wordprocessingDrawing" xmlns:wp="http://schemas.openxmlformats.org/drawingml/2006/wordprocessingDrawing" xmlns:w10="urn:schemas-microsoft-com:office:word" xmlns:w="http://schemas.openxmlformats.org/wordprocessingml/2006/main" xmlns:w14="http://schemas.microsoft.com/office/word/2010/wordml" xmlns:w15="http://schemas.microsoft.com/office/word/2012/wordml" xmlns:w16cex="http://schemas.microsoft.com/office/word/2018/wordml/cex" xmlns:w16cid="http://schemas.microsoft.com/office/word/2016/wordml/cid" xmlns:w16="http://schemas.microsoft.com/office/word/2018/wordml" xmlns:w16du="http://schemas.microsoft.com/office/word/2023/wordml/word16du" xmlns:w16sdtdh="http://schemas.microsoft.com/office/word/2020/wordml/sdtdatahash" xmlns:w16se="http://schemas.microsoft.com/office/word/2015/wordml/symex" xmlns:wpg="http://schemas.microsoft.com/office/word/2010/wordprocessingGroup" xmlns:wpi="http://schemas.microsoft.com/office/word/2010/wordprocessingInk" xmlns:wne="http://schemas.microsoft.com/office/word/2006/wordml" xmlns:wps="http://schemas.microsoft.com/office/word/2010/wordprocessingShape" mc:Ignorable="w14 w15 w16se w16cid w16 w16cex w16sdtdh w16du wp14">
   <w:abstractNum w:abstractNumId="0" w15:restartNumberingAfterBreak="0">
+    <w:nsid w:val="09827838"/>
+    <w:multiLevelType w:val="multilevel"/>
+    <w:tmpl w:val="92AAFA6E"/>
+    <w:lvl w:ilvl="0">
+      <w:start w:val="1"/>
+      <w:numFmt w:val="decimal"/>
+      <w:lvlText w:val="%1."/>
+      <w:lvlJc w:val="left"/>
+      <w:pPr>
+        <w:tabs>
+          <w:tab w:val="num" w:pos="720"/>
+        </w:tabs>
+        <w:ind w:left="720" w:hanging="360"/>
+      </w:pPr>
+    </w:lvl>
+    <w:lvl w:ilvl="1">
+      <w:start w:val="1"/>
+      <w:numFmt w:val="bullet"/>
+      <w:lvlText w:val="o"/>
+      <w:lvlJc w:val="left"/>
+      <w:pPr>
+        <w:tabs>
+          <w:tab w:val="num" w:pos="1440"/>
+        </w:tabs>
+        <w:ind w:left="1440" w:hanging="360"/>
+      </w:pPr>
+      <w:rPr>
+        <w:rFonts w:ascii="Courier New" w:hAnsi="Courier New" w:hint="default"/>
+        <w:sz w:val="20"/>
+      </w:rPr>
+    </w:lvl>
+    <w:lvl w:ilvl="2">
+      <w:start w:val="1"/>
+      <w:numFmt w:val="bullet"/>
+      <w:lvlText w:val=""/>
+      <w:lvlJc w:val="left"/>
+      <w:pPr>
+        <w:tabs>
+          <w:tab w:val="num" w:pos="2160"/>
+        </w:tabs>
+        <w:ind w:left="2160" w:hanging="360"/>
+      </w:pPr>
+      <w:rPr>
+        <w:rFonts w:ascii="Wingdings" w:hAnsi="Wingdings" w:hint="default"/>
+        <w:sz w:val="20"/>
+      </w:rPr>
+    </w:lvl>
+    <w:lvl w:ilvl="3" w:tentative="1">
+      <w:start w:val="1"/>
+      <w:numFmt w:val="decimal"/>
+      <w:lvlText w:val="%4."/>
+      <w:lvlJc w:val="left"/>
+      <w:pPr>
+        <w:tabs>
+          <w:tab w:val="num" w:pos="2880"/>
+        </w:tabs>
+        <w:ind w:left="2880" w:hanging="360"/>
+      </w:pPr>
+    </w:lvl>
+    <w:lvl w:ilvl="4" w:tentative="1">
+      <w:start w:val="1"/>
+      <w:numFmt w:val="decimal"/>
+      <w:lvlText w:val="%5."/>
+      <w:lvlJc w:val="left"/>
+      <w:pPr>
+        <w:tabs>
+          <w:tab w:val="num" w:pos="3600"/>
+        </w:tabs>
+        <w:ind w:left="3600" w:hanging="360"/>
+      </w:pPr>
+    </w:lvl>
+    <w:lvl w:ilvl="5" w:tentative="1">
+      <w:start w:val="1"/>
+      <w:numFmt w:val="decimal"/>
+      <w:lvlText w:val="%6."/>
+      <w:lvlJc w:val="left"/>
+      <w:pPr>
+        <w:tabs>
+          <w:tab w:val="num" w:pos="4320"/>
+        </w:tabs>
+        <w:ind w:left="4320" w:hanging="360"/>
+      </w:pPr>
+    </w:lvl>
+    <w:lvl w:ilvl="6" w:tentative="1">
+      <w:start w:val="1"/>
+      <w:numFmt w:val="decimal"/>
+      <w:lvlText w:val="%7."/>
+      <w:lvlJc w:val="left"/>
+      <w:pPr>
+        <w:tabs>
+          <w:tab w:val="num" w:pos="5040"/>
+        </w:tabs>
+        <w:ind w:left="5040" w:hanging="360"/>
+      </w:pPr>
+    </w:lvl>
+    <w:lvl w:ilvl="7" w:tentative="1">
+      <w:start w:val="1"/>
+      <w:numFmt w:val="decimal"/>
+      <w:lvlText w:val="%8."/>
+      <w:lvlJc w:val="left"/>
+      <w:pPr>
+        <w:tabs>
+          <w:tab w:val="num" w:pos="5760"/>
+        </w:tabs>
+        <w:ind w:left="5760" w:hanging="360"/>
+      </w:pPr>
+    </w:lvl>
+    <w:lvl w:ilvl="8" w:tentative="1">
+      <w:start w:val="1"/>
+      <w:numFmt w:val="decimal"/>
+      <w:lvlText w:val="%9."/>
+      <w:lvlJc w:val="left"/>
+      <w:pPr>
+        <w:tabs>
+          <w:tab w:val="num" w:pos="6480"/>
+        </w:tabs>
+        <w:ind w:left="6480" w:hanging="360"/>
+      </w:pPr>
+    </w:lvl>
+  </w:abstractNum>
+  <w:abstractNum w:abstractNumId="1" w15:restartNumberingAfterBreak="0">
     <w:nsid w:val="5C242D49"/>
     <w:multiLevelType w:val="multilevel"/>
     <w:tmpl w:val="2626F2CA"/>
@@ -1780,7 +2829,7 @@
       </w:pPr>
     </w:lvl>
   </w:abstractNum>
-  <w:abstractNum w:abstractNumId="1" w15:restartNumberingAfterBreak="0">
+  <w:abstractNum w:abstractNumId="2" w15:restartNumberingAfterBreak="0">
     <w:nsid w:val="77543013"/>
     <w:multiLevelType w:val="multilevel"/>
     <w:tmpl w:val="F0DE1754"/>
@@ -1894,10 +2943,13 @@
     </w:lvl>
   </w:abstractNum>
   <w:num w:numId="1" w16cid:durableId="1667901689">
-    <w:abstractNumId w:val="0"/>
+    <w:abstractNumId w:val="1"/>
   </w:num>
   <w:num w:numId="2" w16cid:durableId="510528383">
-    <w:abstractNumId w:val="1"/>
+    <w:abstractNumId w:val="2"/>
+  </w:num>
+  <w:num w:numId="3" w16cid:durableId="2096513582">
+    <w:abstractNumId w:val="0"/>
   </w:num>
 </w:numbering>
 </file>

</xml_diff>

<commit_message>
recounted filtered but same response
</commit_message>
<xml_diff>
--- a/Challenge 5 - My Notes.docx
+++ b/Challenge 5 - My Notes.docx
@@ -3577,6 +3577,742 @@
           <w:szCs w:val="16"/>
         </w:rPr>
         <w:t xml:space="preserve"> will be reset to the specified columns.</w:t>
+      </w:r>
+    </w:p>
+    <w:p/>
+    <w:p>
+      <w:pPr>
+        <w:rPr>
+          <w:b/>
+          <w:bCs/>
+        </w:rPr>
+      </w:pPr>
+      <w:r>
+        <w:rPr>
+          <w:b/>
+          <w:bCs/>
+        </w:rPr>
+        <w:lastRenderedPageBreak/>
+        <w:t xml:space="preserve">Originally </w:t>
+      </w:r>
+      <w:proofErr w:type="gramStart"/>
+      <w:r>
+        <w:rPr>
+          <w:b/>
+          <w:bCs/>
+        </w:rPr>
+        <w:t xml:space="preserve">did </w:t>
+      </w:r>
+      <w:proofErr w:type="spellStart"/>
+      <w:r>
+        <w:rPr>
+          <w:b/>
+          <w:bCs/>
+        </w:rPr>
+        <w:t>filtered</w:t>
+      </w:r>
+      <w:proofErr w:type="gramEnd"/>
+      <w:r>
+        <w:rPr>
+          <w:b/>
+          <w:bCs/>
+        </w:rPr>
+        <w:t>_df</w:t>
+      </w:r>
+      <w:proofErr w:type="spellEnd"/>
+      <w:r>
+        <w:rPr>
+          <w:b/>
+          <w:bCs/>
+        </w:rPr>
+        <w:t xml:space="preserve"> = </w:t>
+      </w:r>
+      <w:proofErr w:type="spellStart"/>
+      <w:r>
+        <w:rPr>
+          <w:b/>
+          <w:bCs/>
+        </w:rPr>
+        <w:t>combined_</w:t>
+      </w:r>
+      <w:proofErr w:type="gramStart"/>
+      <w:r>
+        <w:rPr>
+          <w:b/>
+          <w:bCs/>
+        </w:rPr>
+        <w:t>metadata.query</w:t>
+      </w:r>
+      <w:proofErr w:type="spellEnd"/>
+      <w:proofErr w:type="gramEnd"/>
+      <w:r>
+        <w:rPr>
+          <w:b/>
+          <w:bCs/>
+        </w:rPr>
+        <w:t>("`Mouse ID` != 'g989'")</w:t>
+      </w:r>
+      <w:r>
+        <w:rPr>
+          <w:b/>
+          <w:bCs/>
+        </w:rPr>
+        <w:t xml:space="preserve"> but search into methods to drop values from a DF led me to alt of </w:t>
+      </w:r>
+      <w:proofErr w:type="spellStart"/>
+      <w:r>
+        <w:rPr>
+          <w:b/>
+          <w:bCs/>
+        </w:rPr>
+        <w:t>filtered_df</w:t>
+      </w:r>
+      <w:proofErr w:type="spellEnd"/>
+      <w:r>
+        <w:rPr>
+          <w:b/>
+          <w:bCs/>
+        </w:rPr>
+        <w:t xml:space="preserve"> = </w:t>
+      </w:r>
+      <w:proofErr w:type="spellStart"/>
+      <w:r>
+        <w:rPr>
+          <w:b/>
+          <w:bCs/>
+        </w:rPr>
+        <w:t>combined_metadata</w:t>
+      </w:r>
+      <w:proofErr w:type="spellEnd"/>
+      <w:r>
+        <w:rPr>
+          <w:b/>
+          <w:bCs/>
+        </w:rPr>
+        <w:t>[</w:t>
+      </w:r>
+      <w:proofErr w:type="spellStart"/>
+      <w:r>
+        <w:rPr>
+          <w:b/>
+          <w:bCs/>
+        </w:rPr>
+        <w:t>combined_metadata</w:t>
+      </w:r>
+      <w:proofErr w:type="spellEnd"/>
+      <w:r>
+        <w:rPr>
+          <w:b/>
+          <w:bCs/>
+        </w:rPr>
+        <w:t>['Mouse ID'] != 'g989']</w:t>
+      </w:r>
+      <w:r>
+        <w:rPr>
+          <w:b/>
+          <w:bCs/>
+        </w:rPr>
+        <w:t xml:space="preserve">. Wanted to know difference between the two (namely if the query version actually dropped the value or if it had ghost </w:t>
+      </w:r>
+      <w:proofErr w:type="spellStart"/>
+      <w:r>
+        <w:rPr>
+          <w:b/>
+          <w:bCs/>
+        </w:rPr>
+        <w:t>ver</w:t>
+      </w:r>
+      <w:proofErr w:type="spellEnd"/>
+      <w:r>
+        <w:rPr>
+          <w:b/>
+          <w:bCs/>
+        </w:rPr>
+        <w:t xml:space="preserve"> of it. Because when I did query of new DF done </w:t>
+      </w:r>
+      <w:proofErr w:type="gramStart"/>
+      <w:r>
+        <w:rPr>
+          <w:b/>
+          <w:bCs/>
+        </w:rPr>
+        <w:t>with .query</w:t>
+      </w:r>
+      <w:proofErr w:type="gramEnd"/>
+      <w:r>
+        <w:rPr>
+          <w:b/>
+          <w:bCs/>
+        </w:rPr>
+        <w:t>, still found value but nothing showed up as values for that mouse</w:t>
+      </w:r>
+    </w:p>
+    <w:p>
+      <w:pPr>
+        <w:rPr>
+          <w:b/>
+          <w:bCs/>
+          <w:sz w:val="16"/>
+          <w:szCs w:val="16"/>
+        </w:rPr>
+      </w:pPr>
+      <w:r>
+        <w:rPr>
+          <w:b/>
+          <w:bCs/>
+          <w:sz w:val="16"/>
+          <w:szCs w:val="16"/>
+        </w:rPr>
+        <w:t>Both </w:t>
+      </w:r>
+      <w:proofErr w:type="spellStart"/>
+      <w:r>
+        <w:rPr>
+          <w:b/>
+          <w:bCs/>
+          <w:sz w:val="16"/>
+          <w:szCs w:val="16"/>
+        </w:rPr>
+        <w:t>filtered_df</w:t>
+      </w:r>
+      <w:proofErr w:type="spellEnd"/>
+      <w:r>
+        <w:rPr>
+          <w:b/>
+          <w:bCs/>
+          <w:sz w:val="16"/>
+          <w:szCs w:val="16"/>
+        </w:rPr>
+        <w:t xml:space="preserve"> = </w:t>
+      </w:r>
+      <w:proofErr w:type="spellStart"/>
+      <w:r>
+        <w:rPr>
+          <w:b/>
+          <w:bCs/>
+          <w:sz w:val="16"/>
+          <w:szCs w:val="16"/>
+        </w:rPr>
+        <w:t>combined_</w:t>
+      </w:r>
+      <w:proofErr w:type="gramStart"/>
+      <w:r>
+        <w:rPr>
+          <w:b/>
+          <w:bCs/>
+          <w:sz w:val="16"/>
+          <w:szCs w:val="16"/>
+        </w:rPr>
+        <w:t>metadata.query</w:t>
+      </w:r>
+      <w:proofErr w:type="spellEnd"/>
+      <w:proofErr w:type="gramEnd"/>
+      <w:r>
+        <w:rPr>
+          <w:b/>
+          <w:bCs/>
+          <w:sz w:val="16"/>
+          <w:szCs w:val="16"/>
+        </w:rPr>
+        <w:t>("Mouse ID != 'g989'") and </w:t>
+      </w:r>
+      <w:proofErr w:type="spellStart"/>
+      <w:r>
+        <w:rPr>
+          <w:b/>
+          <w:bCs/>
+          <w:sz w:val="16"/>
+          <w:szCs w:val="16"/>
+        </w:rPr>
+        <w:t>filtered_df</w:t>
+      </w:r>
+      <w:proofErr w:type="spellEnd"/>
+      <w:r>
+        <w:rPr>
+          <w:b/>
+          <w:bCs/>
+          <w:sz w:val="16"/>
+          <w:szCs w:val="16"/>
+        </w:rPr>
+        <w:t xml:space="preserve"> = </w:t>
+      </w:r>
+      <w:proofErr w:type="spellStart"/>
+      <w:r>
+        <w:rPr>
+          <w:b/>
+          <w:bCs/>
+          <w:sz w:val="16"/>
+          <w:szCs w:val="16"/>
+        </w:rPr>
+        <w:t>combined_metadata</w:t>
+      </w:r>
+      <w:proofErr w:type="spellEnd"/>
+      <w:r>
+        <w:rPr>
+          <w:b/>
+          <w:bCs/>
+          <w:sz w:val="16"/>
+          <w:szCs w:val="16"/>
+        </w:rPr>
+        <w:t>[</w:t>
+      </w:r>
+      <w:proofErr w:type="spellStart"/>
+      <w:r>
+        <w:rPr>
+          <w:b/>
+          <w:bCs/>
+          <w:sz w:val="16"/>
+          <w:szCs w:val="16"/>
+        </w:rPr>
+        <w:t>combined_metadata</w:t>
+      </w:r>
+      <w:proofErr w:type="spellEnd"/>
+      <w:r>
+        <w:rPr>
+          <w:b/>
+          <w:bCs/>
+          <w:sz w:val="16"/>
+          <w:szCs w:val="16"/>
+        </w:rPr>
+        <w:t>['Mouse ID'] != 'g989'] achieve the same result of filtering out rows where the 'Mouse ID' is 'g989'. However, there are some differences in how these two methods work:</w:t>
+      </w:r>
+    </w:p>
+    <w:p>
+      <w:pPr>
+        <w:numPr>
+          <w:ilvl w:val="0"/>
+          <w:numId w:val="6"/>
+        </w:numPr>
+        <w:rPr>
+          <w:sz w:val="16"/>
+          <w:szCs w:val="16"/>
+        </w:rPr>
+      </w:pPr>
+      <w:proofErr w:type="gramStart"/>
+      <w:r>
+        <w:rPr>
+          <w:b/>
+          <w:bCs/>
+          <w:sz w:val="16"/>
+          <w:szCs w:val="16"/>
+        </w:rPr>
+        <w:t>query(</w:t>
+      </w:r>
+      <w:proofErr w:type="gramEnd"/>
+      <w:r>
+        <w:rPr>
+          <w:b/>
+          <w:bCs/>
+          <w:sz w:val="16"/>
+          <w:szCs w:val="16"/>
+        </w:rPr>
+        <w:t>) method:</w:t>
+      </w:r>
+    </w:p>
+    <w:p>
+      <w:pPr>
+        <w:numPr>
+          <w:ilvl w:val="1"/>
+          <w:numId w:val="6"/>
+        </w:numPr>
+        <w:rPr>
+          <w:sz w:val="16"/>
+          <w:szCs w:val="16"/>
+        </w:rPr>
+      </w:pPr>
+      <w:r>
+        <w:rPr>
+          <w:sz w:val="16"/>
+          <w:szCs w:val="16"/>
+        </w:rPr>
+        <w:t>The </w:t>
+      </w:r>
+      <w:proofErr w:type="gramStart"/>
+      <w:r>
+        <w:rPr>
+          <w:sz w:val="16"/>
+          <w:szCs w:val="16"/>
+        </w:rPr>
+        <w:t>query(</w:t>
+      </w:r>
+      <w:proofErr w:type="gramEnd"/>
+      <w:r>
+        <w:rPr>
+          <w:sz w:val="16"/>
+          <w:szCs w:val="16"/>
+        </w:rPr>
+        <w:t xml:space="preserve">) method in pandas allows you to filter a </w:t>
+      </w:r>
+      <w:proofErr w:type="spellStart"/>
+      <w:r>
+        <w:rPr>
+          <w:sz w:val="16"/>
+          <w:szCs w:val="16"/>
+        </w:rPr>
+        <w:t>DataFrame</w:t>
+      </w:r>
+      <w:proofErr w:type="spellEnd"/>
+      <w:r>
+        <w:rPr>
+          <w:sz w:val="16"/>
+          <w:szCs w:val="16"/>
+        </w:rPr>
+        <w:t xml:space="preserve"> using a SQL-like syntax with string expressions.</w:t>
+      </w:r>
+    </w:p>
+    <w:p>
+      <w:pPr>
+        <w:numPr>
+          <w:ilvl w:val="1"/>
+          <w:numId w:val="6"/>
+        </w:numPr>
+        <w:rPr>
+          <w:sz w:val="16"/>
+          <w:szCs w:val="16"/>
+        </w:rPr>
+      </w:pPr>
+      <w:r>
+        <w:rPr>
+          <w:sz w:val="16"/>
+          <w:szCs w:val="16"/>
+        </w:rPr>
+        <w:t>It provides a more concise and readable way to write filtering conditions compared to traditional indexing.</w:t>
+      </w:r>
+    </w:p>
+    <w:p>
+      <w:pPr>
+        <w:numPr>
+          <w:ilvl w:val="1"/>
+          <w:numId w:val="6"/>
+        </w:numPr>
+        <w:rPr>
+          <w:sz w:val="16"/>
+          <w:szCs w:val="16"/>
+        </w:rPr>
+      </w:pPr>
+      <w:r>
+        <w:rPr>
+          <w:sz w:val="16"/>
+          <w:szCs w:val="16"/>
+        </w:rPr>
+        <w:t>It can be more flexible when dealing with complex filtering conditions involving multiple columns and logical operators.</w:t>
+      </w:r>
+    </w:p>
+    <w:p>
+      <w:pPr>
+        <w:rPr>
+          <w:sz w:val="16"/>
+          <w:szCs w:val="16"/>
+        </w:rPr>
+      </w:pPr>
+      <w:r>
+        <w:rPr>
+          <w:sz w:val="16"/>
+          <w:szCs w:val="16"/>
+        </w:rPr>
+        <w:t>Example:</w:t>
+      </w:r>
+    </w:p>
+    <w:p>
+      <w:pPr>
+        <w:rPr>
+          <w:sz w:val="16"/>
+          <w:szCs w:val="16"/>
+        </w:rPr>
+      </w:pPr>
+      <w:proofErr w:type="spellStart"/>
+      <w:r>
+        <w:rPr>
+          <w:sz w:val="16"/>
+          <w:szCs w:val="16"/>
+        </w:rPr>
+        <w:t>filtered_df</w:t>
+      </w:r>
+      <w:proofErr w:type="spellEnd"/>
+      <w:r>
+        <w:rPr>
+          <w:sz w:val="16"/>
+          <w:szCs w:val="16"/>
+        </w:rPr>
+        <w:t xml:space="preserve"> = </w:t>
+      </w:r>
+      <w:proofErr w:type="spellStart"/>
+      <w:r>
+        <w:rPr>
+          <w:sz w:val="16"/>
+          <w:szCs w:val="16"/>
+        </w:rPr>
+        <w:t>combined_</w:t>
+      </w:r>
+      <w:proofErr w:type="gramStart"/>
+      <w:r>
+        <w:rPr>
+          <w:sz w:val="16"/>
+          <w:szCs w:val="16"/>
+        </w:rPr>
+        <w:t>metadata.query</w:t>
+      </w:r>
+      <w:proofErr w:type="spellEnd"/>
+      <w:proofErr w:type="gramEnd"/>
+      <w:r>
+        <w:rPr>
+          <w:sz w:val="16"/>
+          <w:szCs w:val="16"/>
+        </w:rPr>
+        <w:t>("`Mouse ID` != 'g989'")</w:t>
+      </w:r>
+    </w:p>
+    <w:p>
+      <w:pPr>
+        <w:numPr>
+          <w:ilvl w:val="0"/>
+          <w:numId w:val="6"/>
+        </w:numPr>
+        <w:rPr>
+          <w:sz w:val="16"/>
+          <w:szCs w:val="16"/>
+        </w:rPr>
+      </w:pPr>
+      <w:r>
+        <w:rPr>
+          <w:b/>
+          <w:bCs/>
+          <w:sz w:val="16"/>
+          <w:szCs w:val="16"/>
+        </w:rPr>
+        <w:t>Boolean indexing:</w:t>
+      </w:r>
+    </w:p>
+    <w:p>
+      <w:pPr>
+        <w:numPr>
+          <w:ilvl w:val="1"/>
+          <w:numId w:val="6"/>
+        </w:numPr>
+        <w:rPr>
+          <w:sz w:val="16"/>
+          <w:szCs w:val="16"/>
+        </w:rPr>
+      </w:pPr>
+      <w:r>
+        <w:rPr>
+          <w:sz w:val="16"/>
+          <w:szCs w:val="16"/>
+        </w:rPr>
+        <w:t xml:space="preserve">Using </w:t>
+      </w:r>
+      <w:proofErr w:type="spellStart"/>
+      <w:r>
+        <w:rPr>
+          <w:sz w:val="16"/>
+          <w:szCs w:val="16"/>
+        </w:rPr>
+        <w:t>boolean</w:t>
+      </w:r>
+      <w:proofErr w:type="spellEnd"/>
+      <w:r>
+        <w:rPr>
+          <w:sz w:val="16"/>
+          <w:szCs w:val="16"/>
+        </w:rPr>
+        <w:t xml:space="preserve"> indexing with square brackets is a common and standard way to filter </w:t>
+      </w:r>
+      <w:proofErr w:type="spellStart"/>
+      <w:r>
+        <w:rPr>
+          <w:sz w:val="16"/>
+          <w:szCs w:val="16"/>
+        </w:rPr>
+        <w:t>DataFrames</w:t>
+      </w:r>
+      <w:proofErr w:type="spellEnd"/>
+      <w:r>
+        <w:rPr>
+          <w:sz w:val="16"/>
+          <w:szCs w:val="16"/>
+        </w:rPr>
+        <w:t xml:space="preserve"> in pandas.</w:t>
+      </w:r>
+    </w:p>
+    <w:p>
+      <w:pPr>
+        <w:numPr>
+          <w:ilvl w:val="1"/>
+          <w:numId w:val="6"/>
+        </w:numPr>
+        <w:rPr>
+          <w:sz w:val="16"/>
+          <w:szCs w:val="16"/>
+        </w:rPr>
+      </w:pPr>
+      <w:r>
+        <w:rPr>
+          <w:sz w:val="16"/>
+          <w:szCs w:val="16"/>
+        </w:rPr>
+        <w:t xml:space="preserve">It directly accesses the </w:t>
+      </w:r>
+      <w:proofErr w:type="spellStart"/>
+      <w:r>
+        <w:rPr>
+          <w:sz w:val="16"/>
+          <w:szCs w:val="16"/>
+        </w:rPr>
+        <w:t>DataFrame</w:t>
+      </w:r>
+      <w:proofErr w:type="spellEnd"/>
+      <w:r>
+        <w:rPr>
+          <w:sz w:val="16"/>
+          <w:szCs w:val="16"/>
+        </w:rPr>
+        <w:t xml:space="preserve"> columns using column names and applies the filtering condition.</w:t>
+      </w:r>
+    </w:p>
+    <w:p>
+      <w:pPr>
+        <w:numPr>
+          <w:ilvl w:val="1"/>
+          <w:numId w:val="6"/>
+        </w:numPr>
+        <w:rPr>
+          <w:sz w:val="16"/>
+          <w:szCs w:val="16"/>
+        </w:rPr>
+      </w:pPr>
+      <w:r>
+        <w:rPr>
+          <w:sz w:val="16"/>
+          <w:szCs w:val="16"/>
+        </w:rPr>
+        <w:t xml:space="preserve">It is more explicit and familiar to users who are used to working with pandas </w:t>
+      </w:r>
+      <w:proofErr w:type="spellStart"/>
+      <w:r>
+        <w:rPr>
+          <w:sz w:val="16"/>
+          <w:szCs w:val="16"/>
+        </w:rPr>
+        <w:t>DataFrames</w:t>
+      </w:r>
+      <w:proofErr w:type="spellEnd"/>
+      <w:r>
+        <w:rPr>
+          <w:sz w:val="16"/>
+          <w:szCs w:val="16"/>
+        </w:rPr>
+        <w:t>.</w:t>
+      </w:r>
+    </w:p>
+    <w:p>
+      <w:pPr>
+        <w:rPr>
+          <w:sz w:val="16"/>
+          <w:szCs w:val="16"/>
+        </w:rPr>
+      </w:pPr>
+      <w:r>
+        <w:rPr>
+          <w:sz w:val="16"/>
+          <w:szCs w:val="16"/>
+        </w:rPr>
+        <w:t>Example:</w:t>
+      </w:r>
+    </w:p>
+    <w:p>
+      <w:pPr>
+        <w:rPr>
+          <w:sz w:val="16"/>
+          <w:szCs w:val="16"/>
+        </w:rPr>
+      </w:pPr>
+      <w:proofErr w:type="spellStart"/>
+      <w:r>
+        <w:rPr>
+          <w:sz w:val="16"/>
+          <w:szCs w:val="16"/>
+        </w:rPr>
+        <w:t>filtered_df</w:t>
+      </w:r>
+      <w:proofErr w:type="spellEnd"/>
+      <w:r>
+        <w:rPr>
+          <w:sz w:val="16"/>
+          <w:szCs w:val="16"/>
+        </w:rPr>
+        <w:t xml:space="preserve"> = </w:t>
+      </w:r>
+      <w:proofErr w:type="spellStart"/>
+      <w:r>
+        <w:rPr>
+          <w:sz w:val="16"/>
+          <w:szCs w:val="16"/>
+        </w:rPr>
+        <w:t>combined_</w:t>
+      </w:r>
+      <w:proofErr w:type="gramStart"/>
+      <w:r>
+        <w:rPr>
+          <w:sz w:val="16"/>
+          <w:szCs w:val="16"/>
+        </w:rPr>
+        <w:t>metadata</w:t>
+      </w:r>
+      <w:proofErr w:type="spellEnd"/>
+      <w:r>
+        <w:rPr>
+          <w:sz w:val="16"/>
+          <w:szCs w:val="16"/>
+        </w:rPr>
+        <w:t>[</w:t>
+      </w:r>
+      <w:proofErr w:type="spellStart"/>
+      <w:proofErr w:type="gramEnd"/>
+      <w:r>
+        <w:rPr>
+          <w:sz w:val="16"/>
+          <w:szCs w:val="16"/>
+        </w:rPr>
+        <w:t>combined_metadata</w:t>
+      </w:r>
+      <w:proofErr w:type="spellEnd"/>
+      <w:r>
+        <w:rPr>
+          <w:sz w:val="16"/>
+          <w:szCs w:val="16"/>
+        </w:rPr>
+        <w:t>['Mouse ID'] != 'g989']</w:t>
+      </w:r>
+    </w:p>
+    <w:p>
+      <w:pPr>
+        <w:rPr>
+          <w:sz w:val="16"/>
+          <w:szCs w:val="16"/>
+        </w:rPr>
+      </w:pPr>
+      <w:r>
+        <w:rPr>
+          <w:sz w:val="16"/>
+          <w:szCs w:val="16"/>
+        </w:rPr>
+        <w:t xml:space="preserve">Both methods are valid and widely used in pandas for filtering </w:t>
+      </w:r>
+      <w:proofErr w:type="spellStart"/>
+      <w:r>
+        <w:rPr>
+          <w:sz w:val="16"/>
+          <w:szCs w:val="16"/>
+        </w:rPr>
+        <w:t>DataFrames</w:t>
+      </w:r>
+      <w:proofErr w:type="spellEnd"/>
+      <w:r>
+        <w:rPr>
+          <w:sz w:val="16"/>
+          <w:szCs w:val="16"/>
+        </w:rPr>
+        <w:t>. You can choose the one that you find more comfortable and readable based on your preference and the complexity of your filtering conditions.</w:t>
       </w:r>
     </w:p>
     <w:p/>
@@ -3594,6 +4330,123 @@
 <file path=word/numbering.xml><?xml version="1.0" encoding="utf-8"?>
 <w:numbering xmlns:wpc="http://schemas.microsoft.com/office/word/2010/wordprocessingCanvas" xmlns:cx="http://schemas.microsoft.com/office/drawing/2014/chartex" xmlns:cx1="http://schemas.microsoft.com/office/drawing/2015/9/8/chartex" xmlns:cx2="http://schemas.microsoft.com/office/drawing/2015/10/21/chartex" xmlns:cx3="http://schemas.microsoft.com/office/drawing/2016/5/9/chartex" xmlns:cx4="http://schemas.microsoft.com/office/drawing/2016/5/10/chartex" xmlns:cx5="http://schemas.microsoft.com/office/drawing/2016/5/11/chartex" xmlns:cx6="http://schemas.microsoft.com/office/drawing/2016/5/12/chartex" xmlns:cx7="http://schemas.microsoft.com/office/drawing/2016/5/13/chartex" xmlns:cx8="http://schemas.microsoft.com/office/drawing/2016/5/14/chartex" xmlns:mc="http://schemas.openxmlformats.org/markup-compatibility/2006" xmlns:aink="http://schemas.microsoft.com/office/drawing/2016/ink" xmlns:am3d="http://schemas.microsoft.com/office/drawing/2017/model3d" xmlns:o="urn:schemas-microsoft-com:office:office" xmlns:oel="http://schemas.microsoft.com/office/2019/extlst" xmlns:r="http://schemas.openxmlformats.org/officeDocument/2006/relationships" xmlns:m="http://schemas.openxmlformats.org/officeDocument/2006/math" xmlns:v="urn:schemas-microsoft-com:vml" xmlns:wp14="http://schemas.microsoft.com/office/word/2010/wordprocessingDrawing" xmlns:wp="http://schemas.openxmlformats.org/drawingml/2006/wordprocessingDrawing" xmlns:w10="urn:schemas-microsoft-com:office:word" xmlns:w="http://schemas.openxmlformats.org/wordprocessingml/2006/main" xmlns:w14="http://schemas.microsoft.com/office/word/2010/wordml" xmlns:w15="http://schemas.microsoft.com/office/word/2012/wordml" xmlns:w16cex="http://schemas.microsoft.com/office/word/2018/wordml/cex" xmlns:w16cid="http://schemas.microsoft.com/office/word/2016/wordml/cid" xmlns:w16="http://schemas.microsoft.com/office/word/2018/wordml" xmlns:w16du="http://schemas.microsoft.com/office/word/2023/wordml/word16du" xmlns:w16sdtdh="http://schemas.microsoft.com/office/word/2020/wordml/sdtdatahash" xmlns:w16se="http://schemas.microsoft.com/office/word/2015/wordml/symex" xmlns:wpg="http://schemas.microsoft.com/office/word/2010/wordprocessingGroup" xmlns:wpi="http://schemas.microsoft.com/office/word/2010/wordprocessingInk" xmlns:wne="http://schemas.microsoft.com/office/word/2006/wordml" xmlns:wps="http://schemas.microsoft.com/office/word/2010/wordprocessingShape" mc:Ignorable="w14 w15 w16se w16cid w16 w16cex w16sdtdh w16du wp14">
   <w:abstractNum w:abstractNumId="0" w15:restartNumberingAfterBreak="0">
+    <w:nsid w:val="016708A9"/>
+    <w:multiLevelType w:val="multilevel"/>
+    <w:tmpl w:val="BF6631E2"/>
+    <w:lvl w:ilvl="0">
+      <w:start w:val="1"/>
+      <w:numFmt w:val="decimal"/>
+      <w:lvlText w:val="%1."/>
+      <w:lvlJc w:val="left"/>
+      <w:pPr>
+        <w:tabs>
+          <w:tab w:val="num" w:pos="720"/>
+        </w:tabs>
+        <w:ind w:left="720" w:hanging="360"/>
+      </w:pPr>
+    </w:lvl>
+    <w:lvl w:ilvl="1">
+      <w:start w:val="1"/>
+      <w:numFmt w:val="bullet"/>
+      <w:lvlText w:val="o"/>
+      <w:lvlJc w:val="left"/>
+      <w:pPr>
+        <w:tabs>
+          <w:tab w:val="num" w:pos="1440"/>
+        </w:tabs>
+        <w:ind w:left="1440" w:hanging="360"/>
+      </w:pPr>
+      <w:rPr>
+        <w:rFonts w:ascii="Courier New" w:hAnsi="Courier New" w:hint="default"/>
+        <w:sz w:val="20"/>
+      </w:rPr>
+    </w:lvl>
+    <w:lvl w:ilvl="2" w:tentative="1">
+      <w:start w:val="1"/>
+      <w:numFmt w:val="decimal"/>
+      <w:lvlText w:val="%3."/>
+      <w:lvlJc w:val="left"/>
+      <w:pPr>
+        <w:tabs>
+          <w:tab w:val="num" w:pos="2160"/>
+        </w:tabs>
+        <w:ind w:left="2160" w:hanging="360"/>
+      </w:pPr>
+    </w:lvl>
+    <w:lvl w:ilvl="3" w:tentative="1">
+      <w:start w:val="1"/>
+      <w:numFmt w:val="decimal"/>
+      <w:lvlText w:val="%4."/>
+      <w:lvlJc w:val="left"/>
+      <w:pPr>
+        <w:tabs>
+          <w:tab w:val="num" w:pos="2880"/>
+        </w:tabs>
+        <w:ind w:left="2880" w:hanging="360"/>
+      </w:pPr>
+    </w:lvl>
+    <w:lvl w:ilvl="4" w:tentative="1">
+      <w:start w:val="1"/>
+      <w:numFmt w:val="decimal"/>
+      <w:lvlText w:val="%5."/>
+      <w:lvlJc w:val="left"/>
+      <w:pPr>
+        <w:tabs>
+          <w:tab w:val="num" w:pos="3600"/>
+        </w:tabs>
+        <w:ind w:left="3600" w:hanging="360"/>
+      </w:pPr>
+    </w:lvl>
+    <w:lvl w:ilvl="5" w:tentative="1">
+      <w:start w:val="1"/>
+      <w:numFmt w:val="decimal"/>
+      <w:lvlText w:val="%6."/>
+      <w:lvlJc w:val="left"/>
+      <w:pPr>
+        <w:tabs>
+          <w:tab w:val="num" w:pos="4320"/>
+        </w:tabs>
+        <w:ind w:left="4320" w:hanging="360"/>
+      </w:pPr>
+    </w:lvl>
+    <w:lvl w:ilvl="6" w:tentative="1">
+      <w:start w:val="1"/>
+      <w:numFmt w:val="decimal"/>
+      <w:lvlText w:val="%7."/>
+      <w:lvlJc w:val="left"/>
+      <w:pPr>
+        <w:tabs>
+          <w:tab w:val="num" w:pos="5040"/>
+        </w:tabs>
+        <w:ind w:left="5040" w:hanging="360"/>
+      </w:pPr>
+    </w:lvl>
+    <w:lvl w:ilvl="7" w:tentative="1">
+      <w:start w:val="1"/>
+      <w:numFmt w:val="decimal"/>
+      <w:lvlText w:val="%8."/>
+      <w:lvlJc w:val="left"/>
+      <w:pPr>
+        <w:tabs>
+          <w:tab w:val="num" w:pos="5760"/>
+        </w:tabs>
+        <w:ind w:left="5760" w:hanging="360"/>
+      </w:pPr>
+    </w:lvl>
+    <w:lvl w:ilvl="8" w:tentative="1">
+      <w:start w:val="1"/>
+      <w:numFmt w:val="decimal"/>
+      <w:lvlText w:val="%9."/>
+      <w:lvlJc w:val="left"/>
+      <w:pPr>
+        <w:tabs>
+          <w:tab w:val="num" w:pos="6480"/>
+        </w:tabs>
+        <w:ind w:left="6480" w:hanging="360"/>
+      </w:pPr>
+    </w:lvl>
+  </w:abstractNum>
+  <w:abstractNum w:abstractNumId="1" w15:restartNumberingAfterBreak="0">
     <w:nsid w:val="09827838"/>
     <w:multiLevelType w:val="multilevel"/>
     <w:tmpl w:val="92AAFA6E"/>
@@ -3714,7 +4567,7 @@
       </w:pPr>
     </w:lvl>
   </w:abstractNum>
-  <w:abstractNum w:abstractNumId="1" w15:restartNumberingAfterBreak="0">
+  <w:abstractNum w:abstractNumId="2" w15:restartNumberingAfterBreak="0">
     <w:nsid w:val="267C2B23"/>
     <w:multiLevelType w:val="multilevel"/>
     <w:tmpl w:val="3BEC16A8"/>
@@ -3863,7 +4716,7 @@
       </w:rPr>
     </w:lvl>
   </w:abstractNum>
-  <w:abstractNum w:abstractNumId="2" w15:restartNumberingAfterBreak="0">
+  <w:abstractNum w:abstractNumId="3" w15:restartNumberingAfterBreak="0">
     <w:nsid w:val="353B6373"/>
     <w:multiLevelType w:val="multilevel"/>
     <w:tmpl w:val="19FEA05E"/>
@@ -4012,7 +4865,7 @@
       </w:rPr>
     </w:lvl>
   </w:abstractNum>
-  <w:abstractNum w:abstractNumId="3" w15:restartNumberingAfterBreak="0">
+  <w:abstractNum w:abstractNumId="4" w15:restartNumberingAfterBreak="0">
     <w:nsid w:val="5C242D49"/>
     <w:multiLevelType w:val="multilevel"/>
     <w:tmpl w:val="2626F2CA"/>
@@ -4125,7 +4978,7 @@
       </w:pPr>
     </w:lvl>
   </w:abstractNum>
-  <w:abstractNum w:abstractNumId="4" w15:restartNumberingAfterBreak="0">
+  <w:abstractNum w:abstractNumId="5" w15:restartNumberingAfterBreak="0">
     <w:nsid w:val="77543013"/>
     <w:multiLevelType w:val="multilevel"/>
     <w:tmpl w:val="F0DE1754"/>
@@ -4239,19 +5092,22 @@
     </w:lvl>
   </w:abstractNum>
   <w:num w:numId="1" w16cid:durableId="1667901689">
+    <w:abstractNumId w:val="4"/>
+  </w:num>
+  <w:num w:numId="2" w16cid:durableId="510528383">
+    <w:abstractNumId w:val="5"/>
+  </w:num>
+  <w:num w:numId="3" w16cid:durableId="2096513582">
+    <w:abstractNumId w:val="1"/>
+  </w:num>
+  <w:num w:numId="4" w16cid:durableId="1384601480">
     <w:abstractNumId w:val="3"/>
   </w:num>
-  <w:num w:numId="2" w16cid:durableId="510528383">
-    <w:abstractNumId w:val="4"/>
-  </w:num>
-  <w:num w:numId="3" w16cid:durableId="2096513582">
-    <w:abstractNumId w:val="0"/>
-  </w:num>
-  <w:num w:numId="4" w16cid:durableId="1384601480">
+  <w:num w:numId="5" w16cid:durableId="928737744">
     <w:abstractNumId w:val="2"/>
   </w:num>
-  <w:num w:numId="5" w16cid:durableId="928737744">
-    <w:abstractNumId w:val="1"/>
+  <w:num w:numId="6" w16cid:durableId="212348388">
+    <w:abstractNumId w:val="0"/>
   </w:num>
 </w:numbering>
 </file>

</xml_diff>

<commit_message>
fixed errors in data prep
</commit_message>
<xml_diff>
--- a/Challenge 5 - My Notes.docx
+++ b/Challenge 5 - My Notes.docx
@@ -4316,7 +4316,1491 @@
       </w:r>
     </w:p>
     <w:p/>
+    <w:p>
+      <w:pPr>
+        <w:rPr>
+          <w:b/>
+          <w:bCs/>
+          <w:sz w:val="16"/>
+          <w:szCs w:val="16"/>
+        </w:rPr>
+      </w:pPr>
+      <w:r>
+        <w:rPr>
+          <w:b/>
+          <w:bCs/>
+          <w:sz w:val="16"/>
+          <w:szCs w:val="16"/>
+        </w:rPr>
+        <w:t xml:space="preserve">If you are observing that the count of unique mouse IDs remains the same after filtering out the rows where 'Mouse ID' is 'g989', it could be due to the presence of duplicate mouse IDs in the original </w:t>
+      </w:r>
+      <w:proofErr w:type="spellStart"/>
+      <w:r>
+        <w:rPr>
+          <w:b/>
+          <w:bCs/>
+          <w:sz w:val="16"/>
+          <w:szCs w:val="16"/>
+        </w:rPr>
+        <w:t>DataFrame</w:t>
+      </w:r>
+      <w:proofErr w:type="spellEnd"/>
+      <w:r>
+        <w:rPr>
+          <w:b/>
+          <w:bCs/>
+          <w:sz w:val="16"/>
+          <w:szCs w:val="16"/>
+        </w:rPr>
+        <w:t>. When filtering out rows based on a specific condition, the count of unique mouse IDs may not change if there are duplicate entries for the same mouse ID.</w:t>
+      </w:r>
+    </w:p>
+    <w:p>
+      <w:pPr>
+        <w:rPr>
+          <w:sz w:val="16"/>
+          <w:szCs w:val="16"/>
+        </w:rPr>
+      </w:pPr>
+      <w:r>
+        <w:rPr>
+          <w:sz w:val="16"/>
+          <w:szCs w:val="16"/>
+        </w:rPr>
+        <w:t>To ensure that the count of unique mouse IDs reflects the filtering operation correctly, you can follow these steps:</w:t>
+      </w:r>
+    </w:p>
+    <w:p>
+      <w:pPr>
+        <w:numPr>
+          <w:ilvl w:val="0"/>
+          <w:numId w:val="7"/>
+        </w:numPr>
+        <w:rPr>
+          <w:sz w:val="16"/>
+          <w:szCs w:val="16"/>
+        </w:rPr>
+      </w:pPr>
+      <w:r>
+        <w:rPr>
+          <w:sz w:val="16"/>
+          <w:szCs w:val="16"/>
+        </w:rPr>
+        <w:t>Check for and remove any duplicate rows based on 'Mouse ID' and 'Timepoint' before filtering.</w:t>
+      </w:r>
+    </w:p>
+    <w:p>
+      <w:pPr>
+        <w:numPr>
+          <w:ilvl w:val="0"/>
+          <w:numId w:val="7"/>
+        </w:numPr>
+        <w:rPr>
+          <w:sz w:val="16"/>
+          <w:szCs w:val="16"/>
+        </w:rPr>
+      </w:pPr>
+      <w:r>
+        <w:rPr>
+          <w:sz w:val="16"/>
+          <w:szCs w:val="16"/>
+        </w:rPr>
+        <w:t>Filter out the rows where 'Mouse ID' is 'g989'.</w:t>
+      </w:r>
+    </w:p>
+    <w:p>
+      <w:pPr>
+        <w:numPr>
+          <w:ilvl w:val="0"/>
+          <w:numId w:val="7"/>
+        </w:numPr>
+        <w:rPr>
+          <w:sz w:val="16"/>
+          <w:szCs w:val="16"/>
+        </w:rPr>
+      </w:pPr>
+      <w:r>
+        <w:rPr>
+          <w:sz w:val="16"/>
+          <w:szCs w:val="16"/>
+        </w:rPr>
+        <w:t>Verify the count of unique mouse IDs after filtering.</w:t>
+      </w:r>
+    </w:p>
+    <w:p>
+      <w:pPr>
+        <w:rPr>
+          <w:sz w:val="16"/>
+          <w:szCs w:val="16"/>
+        </w:rPr>
+      </w:pPr>
+      <w:r>
+        <w:rPr>
+          <w:sz w:val="16"/>
+          <w:szCs w:val="16"/>
+        </w:rPr>
+        <w:t>Here is an example of how you can perform these steps:</w:t>
+      </w:r>
+    </w:p>
+    <w:p>
+      <w:pPr>
+        <w:rPr>
+          <w:sz w:val="16"/>
+          <w:szCs w:val="16"/>
+        </w:rPr>
+      </w:pPr>
+      <w:r>
+        <w:rPr>
+          <w:sz w:val="16"/>
+          <w:szCs w:val="16"/>
+        </w:rPr>
+        <w:t>import pandas as pd</w:t>
+      </w:r>
+    </w:p>
+    <w:p>
+      <w:pPr>
+        <w:rPr>
+          <w:sz w:val="16"/>
+          <w:szCs w:val="16"/>
+        </w:rPr>
+      </w:pPr>
+    </w:p>
+    <w:p>
+      <w:pPr>
+        <w:rPr>
+          <w:sz w:val="16"/>
+          <w:szCs w:val="16"/>
+        </w:rPr>
+      </w:pPr>
+      <w:r>
+        <w:rPr>
+          <w:sz w:val="16"/>
+          <w:szCs w:val="16"/>
+        </w:rPr>
+        <w:t xml:space="preserve"># Assuming </w:t>
+      </w:r>
+      <w:proofErr w:type="spellStart"/>
+      <w:r>
+        <w:rPr>
+          <w:sz w:val="16"/>
+          <w:szCs w:val="16"/>
+        </w:rPr>
+        <w:t>combined_metadata</w:t>
+      </w:r>
+      <w:proofErr w:type="spellEnd"/>
+      <w:r>
+        <w:rPr>
+          <w:sz w:val="16"/>
+          <w:szCs w:val="16"/>
+        </w:rPr>
+        <w:t xml:space="preserve"> is your </w:t>
+      </w:r>
+      <w:proofErr w:type="spellStart"/>
+      <w:r>
+        <w:rPr>
+          <w:sz w:val="16"/>
+          <w:szCs w:val="16"/>
+        </w:rPr>
+        <w:t>DataFrame</w:t>
+      </w:r>
+      <w:proofErr w:type="spellEnd"/>
+    </w:p>
+    <w:p>
+      <w:pPr>
+        <w:rPr>
+          <w:sz w:val="16"/>
+          <w:szCs w:val="16"/>
+        </w:rPr>
+      </w:pPr>
+      <w:r>
+        <w:rPr>
+          <w:sz w:val="16"/>
+          <w:szCs w:val="16"/>
+        </w:rPr>
+        <w:t># Drop duplicates based on 'Mouse ID' and 'Timepoint'</w:t>
+      </w:r>
+    </w:p>
+    <w:p>
+      <w:pPr>
+        <w:rPr>
+          <w:sz w:val="16"/>
+          <w:szCs w:val="16"/>
+        </w:rPr>
+      </w:pPr>
+      <w:proofErr w:type="spellStart"/>
+      <w:r>
+        <w:rPr>
+          <w:sz w:val="16"/>
+          <w:szCs w:val="16"/>
+        </w:rPr>
+        <w:t>combined_</w:t>
+      </w:r>
+      <w:proofErr w:type="gramStart"/>
+      <w:r>
+        <w:rPr>
+          <w:sz w:val="16"/>
+          <w:szCs w:val="16"/>
+        </w:rPr>
+        <w:t>metadata.drop</w:t>
+      </w:r>
+      <w:proofErr w:type="gramEnd"/>
+      <w:r>
+        <w:rPr>
+          <w:sz w:val="16"/>
+          <w:szCs w:val="16"/>
+        </w:rPr>
+        <w:t>_duplicates</w:t>
+      </w:r>
+      <w:proofErr w:type="spellEnd"/>
+      <w:r>
+        <w:rPr>
+          <w:sz w:val="16"/>
+          <w:szCs w:val="16"/>
+        </w:rPr>
+        <w:t xml:space="preserve">(subset=['Mouse ID', 'Timepoint'], </w:t>
+      </w:r>
+      <w:proofErr w:type="spellStart"/>
+      <w:r>
+        <w:rPr>
+          <w:sz w:val="16"/>
+          <w:szCs w:val="16"/>
+        </w:rPr>
+        <w:t>inplace</w:t>
+      </w:r>
+      <w:proofErr w:type="spellEnd"/>
+      <w:r>
+        <w:rPr>
+          <w:sz w:val="16"/>
+          <w:szCs w:val="16"/>
+        </w:rPr>
+        <w:t>=True)</w:t>
+      </w:r>
+    </w:p>
+    <w:p>
+      <w:pPr>
+        <w:rPr>
+          <w:sz w:val="16"/>
+          <w:szCs w:val="16"/>
+        </w:rPr>
+      </w:pPr>
+    </w:p>
+    <w:p>
+      <w:pPr>
+        <w:rPr>
+          <w:sz w:val="16"/>
+          <w:szCs w:val="16"/>
+        </w:rPr>
+      </w:pPr>
+      <w:r>
+        <w:rPr>
+          <w:sz w:val="16"/>
+          <w:szCs w:val="16"/>
+        </w:rPr>
+        <w:t># Filter out rows where 'Mouse ID' is 'g989'</w:t>
+      </w:r>
+    </w:p>
+    <w:p>
+      <w:pPr>
+        <w:rPr>
+          <w:sz w:val="16"/>
+          <w:szCs w:val="16"/>
+        </w:rPr>
+      </w:pPr>
+      <w:proofErr w:type="spellStart"/>
+      <w:r>
+        <w:rPr>
+          <w:sz w:val="16"/>
+          <w:szCs w:val="16"/>
+        </w:rPr>
+        <w:t>filtered_df</w:t>
+      </w:r>
+      <w:proofErr w:type="spellEnd"/>
+      <w:r>
+        <w:rPr>
+          <w:sz w:val="16"/>
+          <w:szCs w:val="16"/>
+        </w:rPr>
+        <w:t xml:space="preserve"> = </w:t>
+      </w:r>
+      <w:proofErr w:type="spellStart"/>
+      <w:r>
+        <w:rPr>
+          <w:sz w:val="16"/>
+          <w:szCs w:val="16"/>
+        </w:rPr>
+        <w:t>combined_</w:t>
+      </w:r>
+      <w:proofErr w:type="gramStart"/>
+      <w:r>
+        <w:rPr>
+          <w:sz w:val="16"/>
+          <w:szCs w:val="16"/>
+        </w:rPr>
+        <w:t>metadata</w:t>
+      </w:r>
+      <w:proofErr w:type="spellEnd"/>
+      <w:r>
+        <w:rPr>
+          <w:sz w:val="16"/>
+          <w:szCs w:val="16"/>
+        </w:rPr>
+        <w:t>[</w:t>
+      </w:r>
+      <w:proofErr w:type="spellStart"/>
+      <w:proofErr w:type="gramEnd"/>
+      <w:r>
+        <w:rPr>
+          <w:sz w:val="16"/>
+          <w:szCs w:val="16"/>
+        </w:rPr>
+        <w:t>combined_metadata</w:t>
+      </w:r>
+      <w:proofErr w:type="spellEnd"/>
+      <w:r>
+        <w:rPr>
+          <w:sz w:val="16"/>
+          <w:szCs w:val="16"/>
+        </w:rPr>
+        <w:t>['Mouse ID'] != 'g989']</w:t>
+      </w:r>
+    </w:p>
+    <w:p>
+      <w:pPr>
+        <w:rPr>
+          <w:sz w:val="16"/>
+          <w:szCs w:val="16"/>
+        </w:rPr>
+      </w:pPr>
+    </w:p>
+    <w:p>
+      <w:pPr>
+        <w:rPr>
+          <w:sz w:val="16"/>
+          <w:szCs w:val="16"/>
+        </w:rPr>
+      </w:pPr>
+      <w:r>
+        <w:rPr>
+          <w:sz w:val="16"/>
+          <w:szCs w:val="16"/>
+        </w:rPr>
+        <w:t># Check the count of unique mouse IDs after filtering</w:t>
+      </w:r>
+    </w:p>
+    <w:p>
+      <w:pPr>
+        <w:rPr>
+          <w:sz w:val="16"/>
+          <w:szCs w:val="16"/>
+        </w:rPr>
+      </w:pPr>
+      <w:proofErr w:type="spellStart"/>
+      <w:r>
+        <w:rPr>
+          <w:sz w:val="16"/>
+          <w:szCs w:val="16"/>
+        </w:rPr>
+        <w:t>unique_mouse_ids</w:t>
+      </w:r>
+      <w:proofErr w:type="spellEnd"/>
+      <w:r>
+        <w:rPr>
+          <w:sz w:val="16"/>
+          <w:szCs w:val="16"/>
+        </w:rPr>
+        <w:t xml:space="preserve"> = </w:t>
+      </w:r>
+      <w:proofErr w:type="spellStart"/>
+      <w:r>
+        <w:rPr>
+          <w:sz w:val="16"/>
+          <w:szCs w:val="16"/>
+        </w:rPr>
+        <w:t>filtered_</w:t>
+      </w:r>
+      <w:proofErr w:type="gramStart"/>
+      <w:r>
+        <w:rPr>
+          <w:sz w:val="16"/>
+          <w:szCs w:val="16"/>
+        </w:rPr>
+        <w:t>df</w:t>
+      </w:r>
+      <w:proofErr w:type="spellEnd"/>
+      <w:r>
+        <w:rPr>
+          <w:sz w:val="16"/>
+          <w:szCs w:val="16"/>
+        </w:rPr>
+        <w:t>[</w:t>
+      </w:r>
+      <w:proofErr w:type="gramEnd"/>
+      <w:r>
+        <w:rPr>
+          <w:sz w:val="16"/>
+          <w:szCs w:val="16"/>
+        </w:rPr>
+        <w:t>'Mouse ID'].</w:t>
+      </w:r>
+      <w:proofErr w:type="spellStart"/>
+      <w:r>
+        <w:rPr>
+          <w:sz w:val="16"/>
+          <w:szCs w:val="16"/>
+        </w:rPr>
+        <w:t>nunique</w:t>
+      </w:r>
+      <w:proofErr w:type="spellEnd"/>
+      <w:r>
+        <w:rPr>
+          <w:sz w:val="16"/>
+          <w:szCs w:val="16"/>
+        </w:rPr>
+        <w:t>()</w:t>
+      </w:r>
+    </w:p>
+    <w:p>
+      <w:pPr>
+        <w:rPr>
+          <w:sz w:val="16"/>
+          <w:szCs w:val="16"/>
+        </w:rPr>
+      </w:pPr>
+      <w:proofErr w:type="gramStart"/>
+      <w:r>
+        <w:rPr>
+          <w:sz w:val="16"/>
+          <w:szCs w:val="16"/>
+        </w:rPr>
+        <w:t>print(</w:t>
+      </w:r>
+      <w:proofErr w:type="gramEnd"/>
+      <w:r>
+        <w:rPr>
+          <w:sz w:val="16"/>
+          <w:szCs w:val="16"/>
+        </w:rPr>
+        <w:t xml:space="preserve">"Number of unique mouse IDs after filtering:", </w:t>
+      </w:r>
+      <w:proofErr w:type="spellStart"/>
+      <w:r>
+        <w:rPr>
+          <w:sz w:val="16"/>
+          <w:szCs w:val="16"/>
+        </w:rPr>
+        <w:t>unique_mouse_ids</w:t>
+      </w:r>
+      <w:proofErr w:type="spellEnd"/>
+      <w:r>
+        <w:rPr>
+          <w:sz w:val="16"/>
+          <w:szCs w:val="16"/>
+        </w:rPr>
+        <w:t>)</w:t>
+      </w:r>
+    </w:p>
+    <w:p>
+      <w:pPr>
+        <w:rPr>
+          <w:sz w:val="16"/>
+          <w:szCs w:val="16"/>
+        </w:rPr>
+      </w:pPr>
+      <w:r>
+        <w:rPr>
+          <w:sz w:val="16"/>
+          <w:szCs w:val="16"/>
+        </w:rPr>
+        <w:t xml:space="preserve">By removing duplicates and then filtering out the rows where 'Mouse ID' is 'g989', you should see the count of unique mouse IDs change accordingly in the filtered </w:t>
+      </w:r>
+      <w:proofErr w:type="spellStart"/>
+      <w:r>
+        <w:rPr>
+          <w:sz w:val="16"/>
+          <w:szCs w:val="16"/>
+        </w:rPr>
+        <w:t>DataFrame</w:t>
+      </w:r>
+      <w:proofErr w:type="spellEnd"/>
+      <w:r>
+        <w:rPr>
+          <w:sz w:val="16"/>
+          <w:szCs w:val="16"/>
+        </w:rPr>
+        <w:t>.</w:t>
+      </w:r>
+    </w:p>
+    <w:p>
+      <w:pPr>
+        <w:rPr>
+          <w:b/>
+          <w:bCs/>
+          <w:sz w:val="16"/>
+          <w:szCs w:val="16"/>
+        </w:rPr>
+      </w:pPr>
+      <w:r>
+        <w:br/>
+      </w:r>
+      <w:r>
+        <w:rPr>
+          <w:b/>
+          <w:bCs/>
+          <w:sz w:val="16"/>
+          <w:szCs w:val="16"/>
+        </w:rPr>
+        <w:t>how to make Mouse ID = 'g989' not show up when query or filtering</w:t>
+      </w:r>
+    </w:p>
+    <w:p>
+      <w:pPr>
+        <w:rPr>
+          <w:sz w:val="16"/>
+          <w:szCs w:val="16"/>
+        </w:rPr>
+      </w:pPr>
+      <w:r>
+        <w:rPr>
+          <w:sz w:val="16"/>
+          <w:szCs w:val="16"/>
+        </w:rPr>
+        <w:t xml:space="preserve">To exclude rows where 'Mouse ID' is 'g989' when querying or filtering a </w:t>
+      </w:r>
+      <w:proofErr w:type="spellStart"/>
+      <w:r>
+        <w:rPr>
+          <w:sz w:val="16"/>
+          <w:szCs w:val="16"/>
+        </w:rPr>
+        <w:t>DataFrame</w:t>
+      </w:r>
+      <w:proofErr w:type="spellEnd"/>
+      <w:r>
+        <w:rPr>
+          <w:sz w:val="16"/>
+          <w:szCs w:val="16"/>
+        </w:rPr>
+        <w:t>, you can use the following approaches:</w:t>
+      </w:r>
+    </w:p>
+    <w:p>
+      <w:pPr>
+        <w:numPr>
+          <w:ilvl w:val="0"/>
+          <w:numId w:val="8"/>
+        </w:numPr>
+        <w:rPr>
+          <w:sz w:val="16"/>
+          <w:szCs w:val="16"/>
+        </w:rPr>
+      </w:pPr>
+      <w:r>
+        <w:rPr>
+          <w:sz w:val="16"/>
+          <w:szCs w:val="16"/>
+        </w:rPr>
+        <w:t>Using the </w:t>
+      </w:r>
+      <w:proofErr w:type="gramStart"/>
+      <w:r>
+        <w:rPr>
+          <w:sz w:val="16"/>
+          <w:szCs w:val="16"/>
+        </w:rPr>
+        <w:t>query(</w:t>
+      </w:r>
+      <w:proofErr w:type="gramEnd"/>
+      <w:r>
+        <w:rPr>
+          <w:sz w:val="16"/>
+          <w:szCs w:val="16"/>
+        </w:rPr>
+        <w:t>) method:</w:t>
+      </w:r>
+    </w:p>
+    <w:p>
+      <w:pPr>
+        <w:rPr>
+          <w:sz w:val="16"/>
+          <w:szCs w:val="16"/>
+        </w:rPr>
+      </w:pPr>
+      <w:proofErr w:type="spellStart"/>
+      <w:r>
+        <w:rPr>
+          <w:sz w:val="16"/>
+          <w:szCs w:val="16"/>
+        </w:rPr>
+        <w:t>filtered_df</w:t>
+      </w:r>
+      <w:proofErr w:type="spellEnd"/>
+      <w:r>
+        <w:rPr>
+          <w:sz w:val="16"/>
+          <w:szCs w:val="16"/>
+        </w:rPr>
+        <w:t xml:space="preserve"> = </w:t>
+      </w:r>
+      <w:proofErr w:type="spellStart"/>
+      <w:r>
+        <w:rPr>
+          <w:sz w:val="16"/>
+          <w:szCs w:val="16"/>
+        </w:rPr>
+        <w:t>combined_</w:t>
+      </w:r>
+      <w:proofErr w:type="gramStart"/>
+      <w:r>
+        <w:rPr>
+          <w:sz w:val="16"/>
+          <w:szCs w:val="16"/>
+        </w:rPr>
+        <w:t>metadata.query</w:t>
+      </w:r>
+      <w:proofErr w:type="spellEnd"/>
+      <w:proofErr w:type="gramEnd"/>
+      <w:r>
+        <w:rPr>
+          <w:sz w:val="16"/>
+          <w:szCs w:val="16"/>
+        </w:rPr>
+        <w:t>("`Mouse ID` != 'g989'")</w:t>
+      </w:r>
+    </w:p>
+    <w:p>
+      <w:pPr>
+        <w:numPr>
+          <w:ilvl w:val="0"/>
+          <w:numId w:val="9"/>
+        </w:numPr>
+        <w:rPr>
+          <w:sz w:val="16"/>
+          <w:szCs w:val="16"/>
+        </w:rPr>
+      </w:pPr>
+      <w:r>
+        <w:rPr>
+          <w:sz w:val="16"/>
+          <w:szCs w:val="16"/>
+        </w:rPr>
+        <w:t xml:space="preserve">Using </w:t>
+      </w:r>
+      <w:proofErr w:type="spellStart"/>
+      <w:r>
+        <w:rPr>
+          <w:sz w:val="16"/>
+          <w:szCs w:val="16"/>
+        </w:rPr>
+        <w:t>boolean</w:t>
+      </w:r>
+      <w:proofErr w:type="spellEnd"/>
+      <w:r>
+        <w:rPr>
+          <w:sz w:val="16"/>
+          <w:szCs w:val="16"/>
+        </w:rPr>
+        <w:t xml:space="preserve"> indexing with square brackets:</w:t>
+      </w:r>
+    </w:p>
+    <w:p>
+      <w:pPr>
+        <w:rPr>
+          <w:sz w:val="16"/>
+          <w:szCs w:val="16"/>
+        </w:rPr>
+      </w:pPr>
+      <w:proofErr w:type="spellStart"/>
+      <w:r>
+        <w:rPr>
+          <w:sz w:val="16"/>
+          <w:szCs w:val="16"/>
+        </w:rPr>
+        <w:t>filtered_df</w:t>
+      </w:r>
+      <w:proofErr w:type="spellEnd"/>
+      <w:r>
+        <w:rPr>
+          <w:sz w:val="16"/>
+          <w:szCs w:val="16"/>
+        </w:rPr>
+        <w:t xml:space="preserve"> = </w:t>
+      </w:r>
+      <w:proofErr w:type="spellStart"/>
+      <w:r>
+        <w:rPr>
+          <w:sz w:val="16"/>
+          <w:szCs w:val="16"/>
+        </w:rPr>
+        <w:t>combined_</w:t>
+      </w:r>
+      <w:proofErr w:type="gramStart"/>
+      <w:r>
+        <w:rPr>
+          <w:sz w:val="16"/>
+          <w:szCs w:val="16"/>
+        </w:rPr>
+        <w:t>metadata</w:t>
+      </w:r>
+      <w:proofErr w:type="spellEnd"/>
+      <w:r>
+        <w:rPr>
+          <w:sz w:val="16"/>
+          <w:szCs w:val="16"/>
+        </w:rPr>
+        <w:t>[</w:t>
+      </w:r>
+      <w:proofErr w:type="spellStart"/>
+      <w:proofErr w:type="gramEnd"/>
+      <w:r>
+        <w:rPr>
+          <w:sz w:val="16"/>
+          <w:szCs w:val="16"/>
+        </w:rPr>
+        <w:t>combined_metadata</w:t>
+      </w:r>
+      <w:proofErr w:type="spellEnd"/>
+      <w:r>
+        <w:rPr>
+          <w:sz w:val="16"/>
+          <w:szCs w:val="16"/>
+        </w:rPr>
+        <w:t>['Mouse ID'] != 'g989']</w:t>
+      </w:r>
+    </w:p>
+    <w:p>
+      <w:pPr>
+        <w:rPr>
+          <w:sz w:val="16"/>
+          <w:szCs w:val="16"/>
+        </w:rPr>
+      </w:pPr>
+      <w:r>
+        <w:rPr>
+          <w:sz w:val="16"/>
+          <w:szCs w:val="16"/>
+        </w:rPr>
+        <w:t xml:space="preserve">Both of these methods will filter out rows where 'Mouse ID' is 'g989' from the </w:t>
+      </w:r>
+      <w:proofErr w:type="spellStart"/>
+      <w:r>
+        <w:rPr>
+          <w:sz w:val="16"/>
+          <w:szCs w:val="16"/>
+        </w:rPr>
+        <w:t>DataFrame</w:t>
+      </w:r>
+      <w:proofErr w:type="spellEnd"/>
+      <w:r>
+        <w:rPr>
+          <w:sz w:val="16"/>
+          <w:szCs w:val="16"/>
+        </w:rPr>
+        <w:t xml:space="preserve">. After applying either of these filters, 'Mouse ID' with the value 'g989' should not show up in the resulting </w:t>
+      </w:r>
+      <w:proofErr w:type="spellStart"/>
+      <w:r>
+        <w:rPr>
+          <w:sz w:val="16"/>
+          <w:szCs w:val="16"/>
+        </w:rPr>
+        <w:t>DataFrame</w:t>
+      </w:r>
+      <w:proofErr w:type="spellEnd"/>
+      <w:r>
+        <w:rPr>
+          <w:sz w:val="16"/>
+          <w:szCs w:val="16"/>
+        </w:rPr>
+        <w:t> </w:t>
+      </w:r>
+      <w:proofErr w:type="spellStart"/>
+      <w:r>
+        <w:rPr>
+          <w:sz w:val="16"/>
+          <w:szCs w:val="16"/>
+        </w:rPr>
+        <w:t>filtered_df</w:t>
+      </w:r>
+      <w:proofErr w:type="spellEnd"/>
+      <w:r>
+        <w:rPr>
+          <w:sz w:val="16"/>
+          <w:szCs w:val="16"/>
+        </w:rPr>
+        <w:t>.</w:t>
+      </w:r>
+    </w:p>
+    <w:p>
+      <w:pPr>
+        <w:rPr>
+          <w:sz w:val="16"/>
+          <w:szCs w:val="16"/>
+        </w:rPr>
+      </w:pPr>
+    </w:p>
+    <w:p>
+      <w:pPr>
+        <w:rPr>
+          <w:b/>
+          <w:bCs/>
+          <w:sz w:val="16"/>
+          <w:szCs w:val="16"/>
+        </w:rPr>
+      </w:pPr>
+      <w:r>
+        <w:rPr>
+          <w:b/>
+          <w:bCs/>
+          <w:sz w:val="16"/>
+          <w:szCs w:val="16"/>
+        </w:rPr>
+        <w:t xml:space="preserve">above g989 still shows up when query in </w:t>
+      </w:r>
+      <w:proofErr w:type="spellStart"/>
+      <w:r>
+        <w:rPr>
+          <w:b/>
+          <w:bCs/>
+          <w:sz w:val="16"/>
+          <w:szCs w:val="16"/>
+        </w:rPr>
+        <w:t>filtered_df</w:t>
+      </w:r>
+      <w:proofErr w:type="spellEnd"/>
+      <w:r>
+        <w:rPr>
+          <w:b/>
+          <w:bCs/>
+          <w:sz w:val="16"/>
+          <w:szCs w:val="16"/>
+        </w:rPr>
+        <w:t xml:space="preserve"> but with blank values</w:t>
+      </w:r>
+    </w:p>
+    <w:p>
+      <w:pPr>
+        <w:rPr>
+          <w:sz w:val="16"/>
+          <w:szCs w:val="16"/>
+        </w:rPr>
+      </w:pPr>
+      <w:r>
+        <w:rPr>
+          <w:sz w:val="16"/>
+          <w:szCs w:val="16"/>
+        </w:rPr>
+        <w:t>If 'Mouse ID' with the value 'g989' is showing up in the </w:t>
+      </w:r>
+      <w:proofErr w:type="spellStart"/>
+      <w:r>
+        <w:rPr>
+          <w:sz w:val="16"/>
+          <w:szCs w:val="16"/>
+        </w:rPr>
+        <w:t>filtered_df</w:t>
+      </w:r>
+      <w:proofErr w:type="spellEnd"/>
+      <w:r>
+        <w:rPr>
+          <w:sz w:val="16"/>
+          <w:szCs w:val="16"/>
+        </w:rPr>
+        <w:t> </w:t>
+      </w:r>
+      <w:proofErr w:type="spellStart"/>
+      <w:r>
+        <w:rPr>
+          <w:sz w:val="16"/>
+          <w:szCs w:val="16"/>
+        </w:rPr>
+        <w:t>DataFrame</w:t>
+      </w:r>
+      <w:proofErr w:type="spellEnd"/>
+      <w:r>
+        <w:rPr>
+          <w:sz w:val="16"/>
+          <w:szCs w:val="16"/>
+        </w:rPr>
+        <w:t xml:space="preserve"> with blank values after filtering, it might be due to the presence of missing or </w:t>
+      </w:r>
+      <w:proofErr w:type="spellStart"/>
+      <w:r>
+        <w:rPr>
+          <w:sz w:val="16"/>
+          <w:szCs w:val="16"/>
+        </w:rPr>
+        <w:t>NaN</w:t>
+      </w:r>
+      <w:proofErr w:type="spellEnd"/>
+      <w:r>
+        <w:rPr>
+          <w:sz w:val="16"/>
+          <w:szCs w:val="16"/>
+        </w:rPr>
+        <w:t xml:space="preserve"> values in other columns for that specific 'Mouse ID'. To exclude rows with 'Mouse ID' as 'g989' completely from the </w:t>
+      </w:r>
+      <w:proofErr w:type="spellStart"/>
+      <w:r>
+        <w:rPr>
+          <w:sz w:val="16"/>
+          <w:szCs w:val="16"/>
+        </w:rPr>
+        <w:t>DataFrame</w:t>
+      </w:r>
+      <w:proofErr w:type="spellEnd"/>
+      <w:r>
+        <w:rPr>
+          <w:sz w:val="16"/>
+          <w:szCs w:val="16"/>
+        </w:rPr>
+        <w:t>, including those with missing values, you can drop those rows entirely. Here's how you can do it:</w:t>
+      </w:r>
+    </w:p>
+    <w:p>
+      <w:pPr>
+        <w:rPr>
+          <w:sz w:val="16"/>
+          <w:szCs w:val="16"/>
+        </w:rPr>
+      </w:pPr>
+      <w:r>
+        <w:rPr>
+          <w:sz w:val="16"/>
+          <w:szCs w:val="16"/>
+        </w:rPr>
+        <w:t># Drop rows where 'Mouse ID' is 'g989' including rows with missing values</w:t>
+      </w:r>
+    </w:p>
+    <w:p>
+      <w:pPr>
+        <w:rPr>
+          <w:sz w:val="16"/>
+          <w:szCs w:val="16"/>
+        </w:rPr>
+      </w:pPr>
+      <w:proofErr w:type="spellStart"/>
+      <w:r>
+        <w:rPr>
+          <w:sz w:val="16"/>
+          <w:szCs w:val="16"/>
+        </w:rPr>
+        <w:t>filtered_df</w:t>
+      </w:r>
+      <w:proofErr w:type="spellEnd"/>
+      <w:r>
+        <w:rPr>
+          <w:sz w:val="16"/>
+          <w:szCs w:val="16"/>
+        </w:rPr>
+        <w:t xml:space="preserve"> = </w:t>
+      </w:r>
+      <w:proofErr w:type="spellStart"/>
+      <w:r>
+        <w:rPr>
+          <w:sz w:val="16"/>
+          <w:szCs w:val="16"/>
+        </w:rPr>
+        <w:t>combined_</w:t>
+      </w:r>
+      <w:proofErr w:type="gramStart"/>
+      <w:r>
+        <w:rPr>
+          <w:sz w:val="16"/>
+          <w:szCs w:val="16"/>
+        </w:rPr>
+        <w:t>metadata</w:t>
+      </w:r>
+      <w:proofErr w:type="spellEnd"/>
+      <w:r>
+        <w:rPr>
+          <w:sz w:val="16"/>
+          <w:szCs w:val="16"/>
+        </w:rPr>
+        <w:t>[</w:t>
+      </w:r>
+      <w:proofErr w:type="spellStart"/>
+      <w:proofErr w:type="gramEnd"/>
+      <w:r>
+        <w:rPr>
+          <w:sz w:val="16"/>
+          <w:szCs w:val="16"/>
+        </w:rPr>
+        <w:t>combined_metadata</w:t>
+      </w:r>
+      <w:proofErr w:type="spellEnd"/>
+      <w:r>
+        <w:rPr>
+          <w:sz w:val="16"/>
+          <w:szCs w:val="16"/>
+        </w:rPr>
+        <w:t>['Mouse ID'] != 'g989'].</w:t>
+      </w:r>
+      <w:proofErr w:type="spellStart"/>
+      <w:r>
+        <w:rPr>
+          <w:sz w:val="16"/>
+          <w:szCs w:val="16"/>
+        </w:rPr>
+        <w:t>dropna</w:t>
+      </w:r>
+      <w:proofErr w:type="spellEnd"/>
+      <w:r>
+        <w:rPr>
+          <w:sz w:val="16"/>
+          <w:szCs w:val="16"/>
+        </w:rPr>
+        <w:t>(subset=['Mouse ID'])</w:t>
+      </w:r>
+    </w:p>
+    <w:p>
+      <w:pPr>
+        <w:rPr>
+          <w:sz w:val="16"/>
+          <w:szCs w:val="16"/>
+        </w:rPr>
+      </w:pPr>
+      <w:r>
+        <w:rPr>
+          <w:sz w:val="16"/>
+          <w:szCs w:val="16"/>
+        </w:rPr>
+        <w:t>In this code snippet:</w:t>
+      </w:r>
+    </w:p>
+    <w:p>
+      <w:pPr>
+        <w:numPr>
+          <w:ilvl w:val="0"/>
+          <w:numId w:val="10"/>
+        </w:numPr>
+        <w:rPr>
+          <w:sz w:val="16"/>
+          <w:szCs w:val="16"/>
+        </w:rPr>
+      </w:pPr>
+      <w:r>
+        <w:rPr>
+          <w:sz w:val="16"/>
+          <w:szCs w:val="16"/>
+        </w:rPr>
+        <w:t>The filter </w:t>
+      </w:r>
+      <w:proofErr w:type="spellStart"/>
+      <w:r>
+        <w:rPr>
+          <w:sz w:val="16"/>
+          <w:szCs w:val="16"/>
+        </w:rPr>
+        <w:t>combined_</w:t>
+      </w:r>
+      <w:proofErr w:type="gramStart"/>
+      <w:r>
+        <w:rPr>
+          <w:sz w:val="16"/>
+          <w:szCs w:val="16"/>
+        </w:rPr>
+        <w:t>metadata</w:t>
+      </w:r>
+      <w:proofErr w:type="spellEnd"/>
+      <w:r>
+        <w:rPr>
+          <w:sz w:val="16"/>
+          <w:szCs w:val="16"/>
+        </w:rPr>
+        <w:t>[</w:t>
+      </w:r>
+      <w:proofErr w:type="gramEnd"/>
+      <w:r>
+        <w:rPr>
+          <w:sz w:val="16"/>
+          <w:szCs w:val="16"/>
+        </w:rPr>
+        <w:t>'Mouse ID'] != 'g989' excludes rows where 'Mouse ID' is 'g989'.</w:t>
+      </w:r>
+    </w:p>
+    <w:p>
+      <w:pPr>
+        <w:numPr>
+          <w:ilvl w:val="0"/>
+          <w:numId w:val="10"/>
+        </w:numPr>
+        <w:rPr>
+          <w:sz w:val="16"/>
+          <w:szCs w:val="16"/>
+        </w:rPr>
+      </w:pPr>
+      <w:r>
+        <w:rPr>
+          <w:sz w:val="16"/>
+          <w:szCs w:val="16"/>
+        </w:rPr>
+        <w:t>The </w:t>
+      </w:r>
+      <w:proofErr w:type="spellStart"/>
+      <w:proofErr w:type="gramStart"/>
+      <w:r>
+        <w:rPr>
+          <w:sz w:val="16"/>
+          <w:szCs w:val="16"/>
+        </w:rPr>
+        <w:t>dropna</w:t>
+      </w:r>
+      <w:proofErr w:type="spellEnd"/>
+      <w:r>
+        <w:rPr>
+          <w:sz w:val="16"/>
+          <w:szCs w:val="16"/>
+        </w:rPr>
+        <w:t>(</w:t>
+      </w:r>
+      <w:proofErr w:type="gramEnd"/>
+      <w:r>
+        <w:rPr>
+          <w:sz w:val="16"/>
+          <w:szCs w:val="16"/>
+        </w:rPr>
+        <w:t>subset=['Mouse ID']) method is used to drop any rows with missing values (</w:t>
+      </w:r>
+      <w:proofErr w:type="spellStart"/>
+      <w:r>
+        <w:rPr>
+          <w:sz w:val="16"/>
+          <w:szCs w:val="16"/>
+        </w:rPr>
+        <w:t>NaN</w:t>
+      </w:r>
+      <w:proofErr w:type="spellEnd"/>
+      <w:r>
+        <w:rPr>
+          <w:sz w:val="16"/>
+          <w:szCs w:val="16"/>
+        </w:rPr>
+        <w:t xml:space="preserve">) in the 'Mouse ID' column to ensure that rows with 'Mouse ID' as 'g989' are completely removed from the </w:t>
+      </w:r>
+      <w:proofErr w:type="spellStart"/>
+      <w:r>
+        <w:rPr>
+          <w:sz w:val="16"/>
+          <w:szCs w:val="16"/>
+        </w:rPr>
+        <w:t>DataFrame</w:t>
+      </w:r>
+      <w:proofErr w:type="spellEnd"/>
+      <w:r>
+        <w:rPr>
+          <w:sz w:val="16"/>
+          <w:szCs w:val="16"/>
+        </w:rPr>
+        <w:t>.</w:t>
+      </w:r>
+    </w:p>
+    <w:p>
+      <w:pPr>
+        <w:rPr>
+          <w:sz w:val="16"/>
+          <w:szCs w:val="16"/>
+        </w:rPr>
+      </w:pPr>
+      <w:r>
+        <w:rPr>
+          <w:sz w:val="16"/>
+          <w:szCs w:val="16"/>
+        </w:rPr>
+        <w:t>After applying this combined filter and dropping missing values, the resulting </w:t>
+      </w:r>
+      <w:proofErr w:type="spellStart"/>
+      <w:r>
+        <w:rPr>
+          <w:sz w:val="16"/>
+          <w:szCs w:val="16"/>
+        </w:rPr>
+        <w:t>filtered_df</w:t>
+      </w:r>
+      <w:proofErr w:type="spellEnd"/>
+      <w:r>
+        <w:rPr>
+          <w:sz w:val="16"/>
+          <w:szCs w:val="16"/>
+        </w:rPr>
+        <w:t> </w:t>
+      </w:r>
+      <w:proofErr w:type="spellStart"/>
+      <w:r>
+        <w:rPr>
+          <w:sz w:val="16"/>
+          <w:szCs w:val="16"/>
+        </w:rPr>
+        <w:t>DataFrame</w:t>
+      </w:r>
+      <w:proofErr w:type="spellEnd"/>
+      <w:r>
+        <w:rPr>
+          <w:sz w:val="16"/>
+          <w:szCs w:val="16"/>
+        </w:rPr>
+        <w:t xml:space="preserve"> should not contain any rows with 'Mouse ID' as 'g989', including those with blank values.</w:t>
+      </w:r>
+    </w:p>
+    <w:p>
+      <w:pPr>
+        <w:rPr>
+          <w:b/>
+          <w:bCs/>
+          <w:sz w:val="16"/>
+          <w:szCs w:val="16"/>
+        </w:rPr>
+      </w:pPr>
+      <w:r>
+        <w:br/>
+      </w:r>
+      <w:r>
+        <w:rPr>
+          <w:b/>
+          <w:bCs/>
+          <w:sz w:val="16"/>
+          <w:szCs w:val="16"/>
+        </w:rPr>
+        <w:t>In the code snippet you provided, there seems to be a small syntax error in the filtering condition. The correct way to filter out rows where</w:t>
+      </w:r>
+      <w:r>
+        <w:rPr>
+          <w:sz w:val="16"/>
+          <w:szCs w:val="16"/>
+        </w:rPr>
+        <w:t xml:space="preserve"> </w:t>
+      </w:r>
+      <w:r>
+        <w:rPr>
+          <w:b/>
+          <w:bCs/>
+          <w:sz w:val="16"/>
+          <w:szCs w:val="16"/>
+        </w:rPr>
+        <w:t>'Mouse ID' is 'g989' is to use parentheses to group the condition properly. Here is the corrected code snippet:</w:t>
+      </w:r>
+    </w:p>
+    <w:p>
+      <w:pPr>
+        <w:rPr>
+          <w:sz w:val="16"/>
+          <w:szCs w:val="16"/>
+        </w:rPr>
+      </w:pPr>
+      <w:r>
+        <w:rPr>
+          <w:sz w:val="16"/>
+          <w:szCs w:val="16"/>
+        </w:rPr>
+        <w:t># Drop rows where 'Mouse ID' is 'g989' including rows with missing values</w:t>
+      </w:r>
+    </w:p>
+    <w:p>
+      <w:pPr>
+        <w:rPr>
+          <w:sz w:val="16"/>
+          <w:szCs w:val="16"/>
+        </w:rPr>
+      </w:pPr>
+      <w:proofErr w:type="spellStart"/>
+      <w:r>
+        <w:rPr>
+          <w:sz w:val="16"/>
+          <w:szCs w:val="16"/>
+        </w:rPr>
+        <w:t>filtered_df</w:t>
+      </w:r>
+      <w:proofErr w:type="spellEnd"/>
+      <w:r>
+        <w:rPr>
+          <w:sz w:val="16"/>
+          <w:szCs w:val="16"/>
+        </w:rPr>
+        <w:t xml:space="preserve"> = </w:t>
+      </w:r>
+      <w:proofErr w:type="spellStart"/>
+      <w:r>
+        <w:rPr>
+          <w:sz w:val="16"/>
+          <w:szCs w:val="16"/>
+        </w:rPr>
+        <w:t>combined_</w:t>
+      </w:r>
+      <w:proofErr w:type="gramStart"/>
+      <w:r>
+        <w:rPr>
+          <w:sz w:val="16"/>
+          <w:szCs w:val="16"/>
+        </w:rPr>
+        <w:t>metadata</w:t>
+      </w:r>
+      <w:proofErr w:type="spellEnd"/>
+      <w:r>
+        <w:rPr>
+          <w:sz w:val="16"/>
+          <w:szCs w:val="16"/>
+        </w:rPr>
+        <w:t>[</w:t>
+      </w:r>
+      <w:proofErr w:type="gramEnd"/>
+      <w:r>
+        <w:rPr>
+          <w:sz w:val="16"/>
+          <w:szCs w:val="16"/>
+        </w:rPr>
+        <w:t>(</w:t>
+      </w:r>
+      <w:proofErr w:type="spellStart"/>
+      <w:r>
+        <w:rPr>
+          <w:sz w:val="16"/>
+          <w:szCs w:val="16"/>
+        </w:rPr>
+        <w:t>combined_metadata</w:t>
+      </w:r>
+      <w:proofErr w:type="spellEnd"/>
+      <w:r>
+        <w:rPr>
+          <w:sz w:val="16"/>
+          <w:szCs w:val="16"/>
+        </w:rPr>
+        <w:t>['Mouse ID'] != 'g989')].</w:t>
+      </w:r>
+      <w:proofErr w:type="spellStart"/>
+      <w:r>
+        <w:rPr>
+          <w:sz w:val="16"/>
+          <w:szCs w:val="16"/>
+        </w:rPr>
+        <w:t>dropna</w:t>
+      </w:r>
+      <w:proofErr w:type="spellEnd"/>
+      <w:r>
+        <w:rPr>
+          <w:sz w:val="16"/>
+          <w:szCs w:val="16"/>
+        </w:rPr>
+        <w:t>(subset=['Mouse ID'])</w:t>
+      </w:r>
+    </w:p>
+    <w:p>
+      <w:pPr>
+        <w:rPr>
+          <w:sz w:val="16"/>
+          <w:szCs w:val="16"/>
+        </w:rPr>
+      </w:pPr>
+      <w:r>
+        <w:rPr>
+          <w:sz w:val="16"/>
+          <w:szCs w:val="16"/>
+        </w:rPr>
+        <w:t>By using parentheses around the condition (</w:t>
+      </w:r>
+      <w:proofErr w:type="spellStart"/>
+      <w:r>
+        <w:rPr>
+          <w:sz w:val="16"/>
+          <w:szCs w:val="16"/>
+        </w:rPr>
+        <w:t>combined_</w:t>
+      </w:r>
+      <w:proofErr w:type="gramStart"/>
+      <w:r>
+        <w:rPr>
+          <w:sz w:val="16"/>
+          <w:szCs w:val="16"/>
+        </w:rPr>
+        <w:t>metadata</w:t>
+      </w:r>
+      <w:proofErr w:type="spellEnd"/>
+      <w:r>
+        <w:rPr>
+          <w:sz w:val="16"/>
+          <w:szCs w:val="16"/>
+        </w:rPr>
+        <w:t>[</w:t>
+      </w:r>
+      <w:proofErr w:type="gramEnd"/>
+      <w:r>
+        <w:rPr>
+          <w:sz w:val="16"/>
+          <w:szCs w:val="16"/>
+        </w:rPr>
+        <w:t>'Mouse ID'] != 'g989'), you ensure that the comparison is applied correctly before dropping any missing values in the 'Mouse ID' column. This should filter out rows where 'Mouse ID' is 'g989' and then remove any rows with missing 'Mouse ID' values.</w:t>
+      </w:r>
+    </w:p>
+    <w:p>
+      <w:pPr>
+        <w:rPr>
+          <w:sz w:val="16"/>
+          <w:szCs w:val="16"/>
+        </w:rPr>
+      </w:pPr>
+      <w:r>
+        <w:rPr>
+          <w:sz w:val="16"/>
+          <w:szCs w:val="16"/>
+        </w:rPr>
+        <w:lastRenderedPageBreak/>
+        <w:t>After applying this corrected filter and dropping missing values, the resulting </w:t>
+      </w:r>
+      <w:proofErr w:type="spellStart"/>
+      <w:r>
+        <w:rPr>
+          <w:sz w:val="16"/>
+          <w:szCs w:val="16"/>
+        </w:rPr>
+        <w:t>filtered_df</w:t>
+      </w:r>
+      <w:proofErr w:type="spellEnd"/>
+      <w:r>
+        <w:rPr>
+          <w:sz w:val="16"/>
+          <w:szCs w:val="16"/>
+        </w:rPr>
+        <w:t> </w:t>
+      </w:r>
+      <w:proofErr w:type="spellStart"/>
+      <w:r>
+        <w:rPr>
+          <w:sz w:val="16"/>
+          <w:szCs w:val="16"/>
+        </w:rPr>
+        <w:t>DataFrame</w:t>
+      </w:r>
+      <w:proofErr w:type="spellEnd"/>
+      <w:r>
+        <w:rPr>
+          <w:sz w:val="16"/>
+          <w:szCs w:val="16"/>
+        </w:rPr>
+        <w:t xml:space="preserve"> should accurately reflect the total number of unique mice, excluding 'Mouse ID' as 'g989'.</w:t>
+      </w:r>
+    </w:p>
     <w:p/>
+    <w:p>
+      <w:pPr>
+        <w:rPr>
+          <w:b/>
+          <w:bCs/>
+        </w:rPr>
+      </w:pPr>
+      <w:r>
+        <w:rPr>
+          <w:b/>
+          <w:bCs/>
+        </w:rPr>
+        <w:t>… I had forgotten to write mice2 in one place, hence incorrect values :/ my code was fine :/</w:t>
+      </w:r>
+    </w:p>
+    <w:p>
+      <w:pPr>
+        <w:rPr>
+          <w:b/>
+          <w:bCs/>
+        </w:rPr>
+      </w:pPr>
+    </w:p>
     <w:sectPr>
       <w:pgSz w:w="12240" w:h="15840"/>
       <w:pgMar w:top="1440" w:right="1440" w:bottom="1440" w:left="1440" w:header="720" w:footer="720" w:gutter="0"/>
@@ -4447,6 +5931,155 @@
     </w:lvl>
   </w:abstractNum>
   <w:abstractNum w:abstractNumId="1" w15:restartNumberingAfterBreak="0">
+    <w:nsid w:val="077123F6"/>
+    <w:multiLevelType w:val="multilevel"/>
+    <w:tmpl w:val="9104E01C"/>
+    <w:lvl w:ilvl="0">
+      <w:start w:val="1"/>
+      <w:numFmt w:val="bullet"/>
+      <w:lvlText w:val=""/>
+      <w:lvlJc w:val="left"/>
+      <w:pPr>
+        <w:tabs>
+          <w:tab w:val="num" w:pos="720"/>
+        </w:tabs>
+        <w:ind w:left="720" w:hanging="360"/>
+      </w:pPr>
+      <w:rPr>
+        <w:rFonts w:ascii="Symbol" w:hAnsi="Symbol" w:hint="default"/>
+        <w:sz w:val="20"/>
+      </w:rPr>
+    </w:lvl>
+    <w:lvl w:ilvl="1" w:tentative="1">
+      <w:start w:val="1"/>
+      <w:numFmt w:val="bullet"/>
+      <w:lvlText w:val="o"/>
+      <w:lvlJc w:val="left"/>
+      <w:pPr>
+        <w:tabs>
+          <w:tab w:val="num" w:pos="1440"/>
+        </w:tabs>
+        <w:ind w:left="1440" w:hanging="360"/>
+      </w:pPr>
+      <w:rPr>
+        <w:rFonts w:ascii="Courier New" w:hAnsi="Courier New" w:hint="default"/>
+        <w:sz w:val="20"/>
+      </w:rPr>
+    </w:lvl>
+    <w:lvl w:ilvl="2" w:tentative="1">
+      <w:start w:val="1"/>
+      <w:numFmt w:val="bullet"/>
+      <w:lvlText w:val=""/>
+      <w:lvlJc w:val="left"/>
+      <w:pPr>
+        <w:tabs>
+          <w:tab w:val="num" w:pos="2160"/>
+        </w:tabs>
+        <w:ind w:left="2160" w:hanging="360"/>
+      </w:pPr>
+      <w:rPr>
+        <w:rFonts w:ascii="Wingdings" w:hAnsi="Wingdings" w:hint="default"/>
+        <w:sz w:val="20"/>
+      </w:rPr>
+    </w:lvl>
+    <w:lvl w:ilvl="3" w:tentative="1">
+      <w:start w:val="1"/>
+      <w:numFmt w:val="bullet"/>
+      <w:lvlText w:val=""/>
+      <w:lvlJc w:val="left"/>
+      <w:pPr>
+        <w:tabs>
+          <w:tab w:val="num" w:pos="2880"/>
+        </w:tabs>
+        <w:ind w:left="2880" w:hanging="360"/>
+      </w:pPr>
+      <w:rPr>
+        <w:rFonts w:ascii="Wingdings" w:hAnsi="Wingdings" w:hint="default"/>
+        <w:sz w:val="20"/>
+      </w:rPr>
+    </w:lvl>
+    <w:lvl w:ilvl="4" w:tentative="1">
+      <w:start w:val="1"/>
+      <w:numFmt w:val="bullet"/>
+      <w:lvlText w:val=""/>
+      <w:lvlJc w:val="left"/>
+      <w:pPr>
+        <w:tabs>
+          <w:tab w:val="num" w:pos="3600"/>
+        </w:tabs>
+        <w:ind w:left="3600" w:hanging="360"/>
+      </w:pPr>
+      <w:rPr>
+        <w:rFonts w:ascii="Wingdings" w:hAnsi="Wingdings" w:hint="default"/>
+        <w:sz w:val="20"/>
+      </w:rPr>
+    </w:lvl>
+    <w:lvl w:ilvl="5" w:tentative="1">
+      <w:start w:val="1"/>
+      <w:numFmt w:val="bullet"/>
+      <w:lvlText w:val=""/>
+      <w:lvlJc w:val="left"/>
+      <w:pPr>
+        <w:tabs>
+          <w:tab w:val="num" w:pos="4320"/>
+        </w:tabs>
+        <w:ind w:left="4320" w:hanging="360"/>
+      </w:pPr>
+      <w:rPr>
+        <w:rFonts w:ascii="Wingdings" w:hAnsi="Wingdings" w:hint="default"/>
+        <w:sz w:val="20"/>
+      </w:rPr>
+    </w:lvl>
+    <w:lvl w:ilvl="6" w:tentative="1">
+      <w:start w:val="1"/>
+      <w:numFmt w:val="bullet"/>
+      <w:lvlText w:val=""/>
+      <w:lvlJc w:val="left"/>
+      <w:pPr>
+        <w:tabs>
+          <w:tab w:val="num" w:pos="5040"/>
+        </w:tabs>
+        <w:ind w:left="5040" w:hanging="360"/>
+      </w:pPr>
+      <w:rPr>
+        <w:rFonts w:ascii="Wingdings" w:hAnsi="Wingdings" w:hint="default"/>
+        <w:sz w:val="20"/>
+      </w:rPr>
+    </w:lvl>
+    <w:lvl w:ilvl="7" w:tentative="1">
+      <w:start w:val="1"/>
+      <w:numFmt w:val="bullet"/>
+      <w:lvlText w:val=""/>
+      <w:lvlJc w:val="left"/>
+      <w:pPr>
+        <w:tabs>
+          <w:tab w:val="num" w:pos="5760"/>
+        </w:tabs>
+        <w:ind w:left="5760" w:hanging="360"/>
+      </w:pPr>
+      <w:rPr>
+        <w:rFonts w:ascii="Wingdings" w:hAnsi="Wingdings" w:hint="default"/>
+        <w:sz w:val="20"/>
+      </w:rPr>
+    </w:lvl>
+    <w:lvl w:ilvl="8" w:tentative="1">
+      <w:start w:val="1"/>
+      <w:numFmt w:val="bullet"/>
+      <w:lvlText w:val=""/>
+      <w:lvlJc w:val="left"/>
+      <w:pPr>
+        <w:tabs>
+          <w:tab w:val="num" w:pos="6480"/>
+        </w:tabs>
+        <w:ind w:left="6480" w:hanging="360"/>
+      </w:pPr>
+      <w:rPr>
+        <w:rFonts w:ascii="Wingdings" w:hAnsi="Wingdings" w:hint="default"/>
+        <w:sz w:val="20"/>
+      </w:rPr>
+    </w:lvl>
+  </w:abstractNum>
+  <w:abstractNum w:abstractNumId="2" w15:restartNumberingAfterBreak="0">
     <w:nsid w:val="09827838"/>
     <w:multiLevelType w:val="multilevel"/>
     <w:tmpl w:val="92AAFA6E"/>
@@ -4567,7 +6200,120 @@
       </w:pPr>
     </w:lvl>
   </w:abstractNum>
-  <w:abstractNum w:abstractNumId="2" w15:restartNumberingAfterBreak="0">
+  <w:abstractNum w:abstractNumId="3" w15:restartNumberingAfterBreak="0">
+    <w:nsid w:val="21D642A8"/>
+    <w:multiLevelType w:val="multilevel"/>
+    <w:tmpl w:val="D54C86E8"/>
+    <w:lvl w:ilvl="0">
+      <w:start w:val="1"/>
+      <w:numFmt w:val="decimal"/>
+      <w:lvlText w:val="%1."/>
+      <w:lvlJc w:val="left"/>
+      <w:pPr>
+        <w:tabs>
+          <w:tab w:val="num" w:pos="720"/>
+        </w:tabs>
+        <w:ind w:left="720" w:hanging="360"/>
+      </w:pPr>
+    </w:lvl>
+    <w:lvl w:ilvl="1" w:tentative="1">
+      <w:start w:val="1"/>
+      <w:numFmt w:val="decimal"/>
+      <w:lvlText w:val="%2."/>
+      <w:lvlJc w:val="left"/>
+      <w:pPr>
+        <w:tabs>
+          <w:tab w:val="num" w:pos="1440"/>
+        </w:tabs>
+        <w:ind w:left="1440" w:hanging="360"/>
+      </w:pPr>
+    </w:lvl>
+    <w:lvl w:ilvl="2" w:tentative="1">
+      <w:start w:val="1"/>
+      <w:numFmt w:val="decimal"/>
+      <w:lvlText w:val="%3."/>
+      <w:lvlJc w:val="left"/>
+      <w:pPr>
+        <w:tabs>
+          <w:tab w:val="num" w:pos="2160"/>
+        </w:tabs>
+        <w:ind w:left="2160" w:hanging="360"/>
+      </w:pPr>
+    </w:lvl>
+    <w:lvl w:ilvl="3" w:tentative="1">
+      <w:start w:val="1"/>
+      <w:numFmt w:val="decimal"/>
+      <w:lvlText w:val="%4."/>
+      <w:lvlJc w:val="left"/>
+      <w:pPr>
+        <w:tabs>
+          <w:tab w:val="num" w:pos="2880"/>
+        </w:tabs>
+        <w:ind w:left="2880" w:hanging="360"/>
+      </w:pPr>
+    </w:lvl>
+    <w:lvl w:ilvl="4" w:tentative="1">
+      <w:start w:val="1"/>
+      <w:numFmt w:val="decimal"/>
+      <w:lvlText w:val="%5."/>
+      <w:lvlJc w:val="left"/>
+      <w:pPr>
+        <w:tabs>
+          <w:tab w:val="num" w:pos="3600"/>
+        </w:tabs>
+        <w:ind w:left="3600" w:hanging="360"/>
+      </w:pPr>
+    </w:lvl>
+    <w:lvl w:ilvl="5" w:tentative="1">
+      <w:start w:val="1"/>
+      <w:numFmt w:val="decimal"/>
+      <w:lvlText w:val="%6."/>
+      <w:lvlJc w:val="left"/>
+      <w:pPr>
+        <w:tabs>
+          <w:tab w:val="num" w:pos="4320"/>
+        </w:tabs>
+        <w:ind w:left="4320" w:hanging="360"/>
+      </w:pPr>
+    </w:lvl>
+    <w:lvl w:ilvl="6" w:tentative="1">
+      <w:start w:val="1"/>
+      <w:numFmt w:val="decimal"/>
+      <w:lvlText w:val="%7."/>
+      <w:lvlJc w:val="left"/>
+      <w:pPr>
+        <w:tabs>
+          <w:tab w:val="num" w:pos="5040"/>
+        </w:tabs>
+        <w:ind w:left="5040" w:hanging="360"/>
+      </w:pPr>
+    </w:lvl>
+    <w:lvl w:ilvl="7" w:tentative="1">
+      <w:start w:val="1"/>
+      <w:numFmt w:val="decimal"/>
+      <w:lvlText w:val="%8."/>
+      <w:lvlJc w:val="left"/>
+      <w:pPr>
+        <w:tabs>
+          <w:tab w:val="num" w:pos="5760"/>
+        </w:tabs>
+        <w:ind w:left="5760" w:hanging="360"/>
+      </w:pPr>
+    </w:lvl>
+    <w:lvl w:ilvl="8" w:tentative="1">
+      <w:start w:val="1"/>
+      <w:numFmt w:val="decimal"/>
+      <w:lvlText w:val="%9."/>
+      <w:lvlJc w:val="left"/>
+      <w:pPr>
+        <w:tabs>
+          <w:tab w:val="num" w:pos="6480"/>
+        </w:tabs>
+        <w:ind w:left="6480" w:hanging="360"/>
+      </w:pPr>
+    </w:lvl>
+  </w:abstractNum>
+  <w:abstractNum w:abstractNumId="4" w15:restartNumberingAfterBreak="0">
     <w:nsid w:val="267C2B23"/>
     <w:multiLevelType w:val="multilevel"/>
     <w:tmpl w:val="3BEC16A8"/>
@@ -4716,7 +6462,7 @@
       </w:rPr>
     </w:lvl>
   </w:abstractNum>
-  <w:abstractNum w:abstractNumId="3" w15:restartNumberingAfterBreak="0">
+  <w:abstractNum w:abstractNumId="5" w15:restartNumberingAfterBreak="0">
     <w:nsid w:val="353B6373"/>
     <w:multiLevelType w:val="multilevel"/>
     <w:tmpl w:val="19FEA05E"/>
@@ -4865,7 +6611,233 @@
       </w:rPr>
     </w:lvl>
   </w:abstractNum>
-  <w:abstractNum w:abstractNumId="4" w15:restartNumberingAfterBreak="0">
+  <w:abstractNum w:abstractNumId="6" w15:restartNumberingAfterBreak="0">
+    <w:nsid w:val="42E1009A"/>
+    <w:multiLevelType w:val="multilevel"/>
+    <w:tmpl w:val="6A42046A"/>
+    <w:lvl w:ilvl="0">
+      <w:start w:val="2"/>
+      <w:numFmt w:val="decimal"/>
+      <w:lvlText w:val="%1."/>
+      <w:lvlJc w:val="left"/>
+      <w:pPr>
+        <w:tabs>
+          <w:tab w:val="num" w:pos="720"/>
+        </w:tabs>
+        <w:ind w:left="720" w:hanging="360"/>
+      </w:pPr>
+    </w:lvl>
+    <w:lvl w:ilvl="1" w:tentative="1">
+      <w:start w:val="1"/>
+      <w:numFmt w:val="decimal"/>
+      <w:lvlText w:val="%2."/>
+      <w:lvlJc w:val="left"/>
+      <w:pPr>
+        <w:tabs>
+          <w:tab w:val="num" w:pos="1440"/>
+        </w:tabs>
+        <w:ind w:left="1440" w:hanging="360"/>
+      </w:pPr>
+    </w:lvl>
+    <w:lvl w:ilvl="2" w:tentative="1">
+      <w:start w:val="1"/>
+      <w:numFmt w:val="decimal"/>
+      <w:lvlText w:val="%3."/>
+      <w:lvlJc w:val="left"/>
+      <w:pPr>
+        <w:tabs>
+          <w:tab w:val="num" w:pos="2160"/>
+        </w:tabs>
+        <w:ind w:left="2160" w:hanging="360"/>
+      </w:pPr>
+    </w:lvl>
+    <w:lvl w:ilvl="3" w:tentative="1">
+      <w:start w:val="1"/>
+      <w:numFmt w:val="decimal"/>
+      <w:lvlText w:val="%4."/>
+      <w:lvlJc w:val="left"/>
+      <w:pPr>
+        <w:tabs>
+          <w:tab w:val="num" w:pos="2880"/>
+        </w:tabs>
+        <w:ind w:left="2880" w:hanging="360"/>
+      </w:pPr>
+    </w:lvl>
+    <w:lvl w:ilvl="4" w:tentative="1">
+      <w:start w:val="1"/>
+      <w:numFmt w:val="decimal"/>
+      <w:lvlText w:val="%5."/>
+      <w:lvlJc w:val="left"/>
+      <w:pPr>
+        <w:tabs>
+          <w:tab w:val="num" w:pos="3600"/>
+        </w:tabs>
+        <w:ind w:left="3600" w:hanging="360"/>
+      </w:pPr>
+    </w:lvl>
+    <w:lvl w:ilvl="5" w:tentative="1">
+      <w:start w:val="1"/>
+      <w:numFmt w:val="decimal"/>
+      <w:lvlText w:val="%6."/>
+      <w:lvlJc w:val="left"/>
+      <w:pPr>
+        <w:tabs>
+          <w:tab w:val="num" w:pos="4320"/>
+        </w:tabs>
+        <w:ind w:left="4320" w:hanging="360"/>
+      </w:pPr>
+    </w:lvl>
+    <w:lvl w:ilvl="6" w:tentative="1">
+      <w:start w:val="1"/>
+      <w:numFmt w:val="decimal"/>
+      <w:lvlText w:val="%7."/>
+      <w:lvlJc w:val="left"/>
+      <w:pPr>
+        <w:tabs>
+          <w:tab w:val="num" w:pos="5040"/>
+        </w:tabs>
+        <w:ind w:left="5040" w:hanging="360"/>
+      </w:pPr>
+    </w:lvl>
+    <w:lvl w:ilvl="7" w:tentative="1">
+      <w:start w:val="1"/>
+      <w:numFmt w:val="decimal"/>
+      <w:lvlText w:val="%8."/>
+      <w:lvlJc w:val="left"/>
+      <w:pPr>
+        <w:tabs>
+          <w:tab w:val="num" w:pos="5760"/>
+        </w:tabs>
+        <w:ind w:left="5760" w:hanging="360"/>
+      </w:pPr>
+    </w:lvl>
+    <w:lvl w:ilvl="8" w:tentative="1">
+      <w:start w:val="1"/>
+      <w:numFmt w:val="decimal"/>
+      <w:lvlText w:val="%9."/>
+      <w:lvlJc w:val="left"/>
+      <w:pPr>
+        <w:tabs>
+          <w:tab w:val="num" w:pos="6480"/>
+        </w:tabs>
+        <w:ind w:left="6480" w:hanging="360"/>
+      </w:pPr>
+    </w:lvl>
+  </w:abstractNum>
+  <w:abstractNum w:abstractNumId="7" w15:restartNumberingAfterBreak="0">
+    <w:nsid w:val="509237C6"/>
+    <w:multiLevelType w:val="multilevel"/>
+    <w:tmpl w:val="E062AD80"/>
+    <w:lvl w:ilvl="0">
+      <w:start w:val="1"/>
+      <w:numFmt w:val="decimal"/>
+      <w:lvlText w:val="%1."/>
+      <w:lvlJc w:val="left"/>
+      <w:pPr>
+        <w:tabs>
+          <w:tab w:val="num" w:pos="720"/>
+        </w:tabs>
+        <w:ind w:left="720" w:hanging="360"/>
+      </w:pPr>
+    </w:lvl>
+    <w:lvl w:ilvl="1" w:tentative="1">
+      <w:start w:val="1"/>
+      <w:numFmt w:val="decimal"/>
+      <w:lvlText w:val="%2."/>
+      <w:lvlJc w:val="left"/>
+      <w:pPr>
+        <w:tabs>
+          <w:tab w:val="num" w:pos="1440"/>
+        </w:tabs>
+        <w:ind w:left="1440" w:hanging="360"/>
+      </w:pPr>
+    </w:lvl>
+    <w:lvl w:ilvl="2" w:tentative="1">
+      <w:start w:val="1"/>
+      <w:numFmt w:val="decimal"/>
+      <w:lvlText w:val="%3."/>
+      <w:lvlJc w:val="left"/>
+      <w:pPr>
+        <w:tabs>
+          <w:tab w:val="num" w:pos="2160"/>
+        </w:tabs>
+        <w:ind w:left="2160" w:hanging="360"/>
+      </w:pPr>
+    </w:lvl>
+    <w:lvl w:ilvl="3" w:tentative="1">
+      <w:start w:val="1"/>
+      <w:numFmt w:val="decimal"/>
+      <w:lvlText w:val="%4."/>
+      <w:lvlJc w:val="left"/>
+      <w:pPr>
+        <w:tabs>
+          <w:tab w:val="num" w:pos="2880"/>
+        </w:tabs>
+        <w:ind w:left="2880" w:hanging="360"/>
+      </w:pPr>
+    </w:lvl>
+    <w:lvl w:ilvl="4" w:tentative="1">
+      <w:start w:val="1"/>
+      <w:numFmt w:val="decimal"/>
+      <w:lvlText w:val="%5."/>
+      <w:lvlJc w:val="left"/>
+      <w:pPr>
+        <w:tabs>
+          <w:tab w:val="num" w:pos="3600"/>
+        </w:tabs>
+        <w:ind w:left="3600" w:hanging="360"/>
+      </w:pPr>
+    </w:lvl>
+    <w:lvl w:ilvl="5" w:tentative="1">
+      <w:start w:val="1"/>
+      <w:numFmt w:val="decimal"/>
+      <w:lvlText w:val="%6."/>
+      <w:lvlJc w:val="left"/>
+      <w:pPr>
+        <w:tabs>
+          <w:tab w:val="num" w:pos="4320"/>
+        </w:tabs>
+        <w:ind w:left="4320" w:hanging="360"/>
+      </w:pPr>
+    </w:lvl>
+    <w:lvl w:ilvl="6" w:tentative="1">
+      <w:start w:val="1"/>
+      <w:numFmt w:val="decimal"/>
+      <w:lvlText w:val="%7."/>
+      <w:lvlJc w:val="left"/>
+      <w:pPr>
+        <w:tabs>
+          <w:tab w:val="num" w:pos="5040"/>
+        </w:tabs>
+        <w:ind w:left="5040" w:hanging="360"/>
+      </w:pPr>
+    </w:lvl>
+    <w:lvl w:ilvl="7" w:tentative="1">
+      <w:start w:val="1"/>
+      <w:numFmt w:val="decimal"/>
+      <w:lvlText w:val="%8."/>
+      <w:lvlJc w:val="left"/>
+      <w:pPr>
+        <w:tabs>
+          <w:tab w:val="num" w:pos="5760"/>
+        </w:tabs>
+        <w:ind w:left="5760" w:hanging="360"/>
+      </w:pPr>
+    </w:lvl>
+    <w:lvl w:ilvl="8" w:tentative="1">
+      <w:start w:val="1"/>
+      <w:numFmt w:val="decimal"/>
+      <w:lvlText w:val="%9."/>
+      <w:lvlJc w:val="left"/>
+      <w:pPr>
+        <w:tabs>
+          <w:tab w:val="num" w:pos="6480"/>
+        </w:tabs>
+        <w:ind w:left="6480" w:hanging="360"/>
+      </w:pPr>
+    </w:lvl>
+  </w:abstractNum>
+  <w:abstractNum w:abstractNumId="8" w15:restartNumberingAfterBreak="0">
     <w:nsid w:val="5C242D49"/>
     <w:multiLevelType w:val="multilevel"/>
     <w:tmpl w:val="2626F2CA"/>
@@ -4978,7 +6950,7 @@
       </w:pPr>
     </w:lvl>
   </w:abstractNum>
-  <w:abstractNum w:abstractNumId="5" w15:restartNumberingAfterBreak="0">
+  <w:abstractNum w:abstractNumId="9" w15:restartNumberingAfterBreak="0">
     <w:nsid w:val="77543013"/>
     <w:multiLevelType w:val="multilevel"/>
     <w:tmpl w:val="F0DE1754"/>
@@ -5092,22 +7064,34 @@
     </w:lvl>
   </w:abstractNum>
   <w:num w:numId="1" w16cid:durableId="1667901689">
-    <w:abstractNumId w:val="4"/>
+    <w:abstractNumId w:val="8"/>
   </w:num>
   <w:num w:numId="2" w16cid:durableId="510528383">
+    <w:abstractNumId w:val="9"/>
+  </w:num>
+  <w:num w:numId="3" w16cid:durableId="2096513582">
+    <w:abstractNumId w:val="2"/>
+  </w:num>
+  <w:num w:numId="4" w16cid:durableId="1384601480">
     <w:abstractNumId w:val="5"/>
   </w:num>
-  <w:num w:numId="3" w16cid:durableId="2096513582">
-    <w:abstractNumId w:val="1"/>
-  </w:num>
-  <w:num w:numId="4" w16cid:durableId="1384601480">
-    <w:abstractNumId w:val="3"/>
-  </w:num>
   <w:num w:numId="5" w16cid:durableId="928737744">
-    <w:abstractNumId w:val="2"/>
+    <w:abstractNumId w:val="4"/>
   </w:num>
   <w:num w:numId="6" w16cid:durableId="212348388">
     <w:abstractNumId w:val="0"/>
+  </w:num>
+  <w:num w:numId="7" w16cid:durableId="1484153181">
+    <w:abstractNumId w:val="7"/>
+  </w:num>
+  <w:num w:numId="8" w16cid:durableId="1813209576">
+    <w:abstractNumId w:val="3"/>
+  </w:num>
+  <w:num w:numId="9" w16cid:durableId="1310208178">
+    <w:abstractNumId w:val="6"/>
+  </w:num>
+  <w:num w:numId="10" w16cid:durableId="452989387">
+    <w:abstractNumId w:val="1"/>
   </w:num>
 </w:numbering>
 </file>

</xml_diff>

<commit_message>
did 1st summary df
</commit_message>
<xml_diff>
--- a/Challenge 5 - My Notes.docx
+++ b/Challenge 5 - My Notes.docx
@@ -5801,6 +5801,761 @@
         </w:rPr>
       </w:pPr>
     </w:p>
+    <w:p>
+      <w:pPr>
+        <w:rPr>
+          <w:b/>
+          <w:bCs/>
+        </w:rPr>
+      </w:pPr>
+      <w:r>
+        <w:rPr>
+          <w:b/>
+          <w:bCs/>
+        </w:rPr>
+        <w:t xml:space="preserve">Forgot how to calculate </w:t>
+      </w:r>
+      <w:proofErr w:type="spellStart"/>
+      <w:r>
+        <w:rPr>
+          <w:b/>
+          <w:bCs/>
+        </w:rPr>
+        <w:t>sem</w:t>
+      </w:r>
+      <w:proofErr w:type="spellEnd"/>
+      <w:r>
+        <w:rPr>
+          <w:b/>
+          <w:bCs/>
+        </w:rPr>
+        <w:t xml:space="preserve"> (std error) for values</w:t>
+      </w:r>
+    </w:p>
+    <w:p>
+      <w:pPr>
+        <w:rPr>
+          <w:b/>
+          <w:bCs/>
+          <w:sz w:val="16"/>
+          <w:szCs w:val="16"/>
+        </w:rPr>
+      </w:pPr>
+      <w:r>
+        <w:rPr>
+          <w:b/>
+          <w:bCs/>
+          <w:sz w:val="16"/>
+          <w:szCs w:val="16"/>
+        </w:rPr>
+        <w:t xml:space="preserve">how to calculate </w:t>
+      </w:r>
+      <w:proofErr w:type="spellStart"/>
+      <w:r>
+        <w:rPr>
+          <w:b/>
+          <w:bCs/>
+          <w:sz w:val="16"/>
+          <w:szCs w:val="16"/>
+        </w:rPr>
+        <w:t>sem</w:t>
+      </w:r>
+      <w:proofErr w:type="spellEnd"/>
+      <w:r>
+        <w:rPr>
+          <w:b/>
+          <w:bCs/>
+          <w:sz w:val="16"/>
+          <w:szCs w:val="16"/>
+        </w:rPr>
+        <w:t xml:space="preserve"> of </w:t>
+      </w:r>
+      <w:proofErr w:type="spellStart"/>
+      <w:r>
+        <w:rPr>
+          <w:b/>
+          <w:bCs/>
+          <w:sz w:val="16"/>
+          <w:szCs w:val="16"/>
+        </w:rPr>
+        <w:t>groupedby</w:t>
+      </w:r>
+      <w:proofErr w:type="spellEnd"/>
+      <w:r>
+        <w:rPr>
+          <w:b/>
+          <w:bCs/>
+          <w:sz w:val="16"/>
+          <w:szCs w:val="16"/>
+        </w:rPr>
+        <w:t xml:space="preserve"> object</w:t>
+      </w:r>
+    </w:p>
+    <w:p>
+      <w:pPr>
+        <w:rPr>
+          <w:sz w:val="16"/>
+          <w:szCs w:val="16"/>
+        </w:rPr>
+      </w:pPr>
+      <w:r>
+        <w:rPr>
+          <w:sz w:val="16"/>
+          <w:szCs w:val="16"/>
+        </w:rPr>
+        <w:t xml:space="preserve">To calculate the Standard Error of the Mean (SEM) for a grouped </w:t>
+      </w:r>
+      <w:proofErr w:type="spellStart"/>
+      <w:r>
+        <w:rPr>
+          <w:sz w:val="16"/>
+          <w:szCs w:val="16"/>
+        </w:rPr>
+        <w:t>DataFrame</w:t>
+      </w:r>
+      <w:proofErr w:type="spellEnd"/>
+      <w:r>
+        <w:rPr>
+          <w:sz w:val="16"/>
+          <w:szCs w:val="16"/>
+        </w:rPr>
+        <w:t xml:space="preserve"> in pandas, you can use the </w:t>
+      </w:r>
+      <w:proofErr w:type="spellStart"/>
+      <w:proofErr w:type="gramStart"/>
+      <w:r>
+        <w:rPr>
+          <w:sz w:val="16"/>
+          <w:szCs w:val="16"/>
+        </w:rPr>
+        <w:t>sem</w:t>
+      </w:r>
+      <w:proofErr w:type="spellEnd"/>
+      <w:r>
+        <w:rPr>
+          <w:sz w:val="16"/>
+          <w:szCs w:val="16"/>
+        </w:rPr>
+        <w:t>(</w:t>
+      </w:r>
+      <w:proofErr w:type="gramEnd"/>
+      <w:r>
+        <w:rPr>
+          <w:sz w:val="16"/>
+          <w:szCs w:val="16"/>
+        </w:rPr>
+        <w:t xml:space="preserve">) function after grouping the data. Here's an example of how you can calculate the SEM for a grouped </w:t>
+      </w:r>
+      <w:proofErr w:type="spellStart"/>
+      <w:r>
+        <w:rPr>
+          <w:sz w:val="16"/>
+          <w:szCs w:val="16"/>
+        </w:rPr>
+        <w:t>DataFrame</w:t>
+      </w:r>
+      <w:proofErr w:type="spellEnd"/>
+      <w:r>
+        <w:rPr>
+          <w:sz w:val="16"/>
+          <w:szCs w:val="16"/>
+        </w:rPr>
+        <w:t xml:space="preserve"> in pandas:</w:t>
+      </w:r>
+    </w:p>
+    <w:p>
+      <w:pPr>
+        <w:rPr>
+          <w:sz w:val="16"/>
+          <w:szCs w:val="16"/>
+        </w:rPr>
+      </w:pPr>
+      <w:r>
+        <w:rPr>
+          <w:sz w:val="16"/>
+          <w:szCs w:val="16"/>
+        </w:rPr>
+        <w:t>import pandas as pd</w:t>
+      </w:r>
+    </w:p>
+    <w:p>
+      <w:pPr>
+        <w:rPr>
+          <w:sz w:val="16"/>
+          <w:szCs w:val="16"/>
+        </w:rPr>
+      </w:pPr>
+    </w:p>
+    <w:p>
+      <w:pPr>
+        <w:rPr>
+          <w:sz w:val="16"/>
+          <w:szCs w:val="16"/>
+        </w:rPr>
+      </w:pPr>
+      <w:r>
+        <w:rPr>
+          <w:sz w:val="16"/>
+          <w:szCs w:val="16"/>
+        </w:rPr>
+        <w:t xml:space="preserve"># Create a sample </w:t>
+      </w:r>
+      <w:proofErr w:type="spellStart"/>
+      <w:r>
+        <w:rPr>
+          <w:sz w:val="16"/>
+          <w:szCs w:val="16"/>
+        </w:rPr>
+        <w:t>DataFrame</w:t>
+      </w:r>
+      <w:proofErr w:type="spellEnd"/>
+    </w:p>
+    <w:p>
+      <w:pPr>
+        <w:rPr>
+          <w:sz w:val="16"/>
+          <w:szCs w:val="16"/>
+        </w:rPr>
+      </w:pPr>
+      <w:r>
+        <w:rPr>
+          <w:sz w:val="16"/>
+          <w:szCs w:val="16"/>
+        </w:rPr>
+        <w:t>data = {</w:t>
+      </w:r>
+    </w:p>
+    <w:p>
+      <w:pPr>
+        <w:rPr>
+          <w:sz w:val="16"/>
+          <w:szCs w:val="16"/>
+        </w:rPr>
+      </w:pPr>
+      <w:r>
+        <w:rPr>
+          <w:sz w:val="16"/>
+          <w:szCs w:val="16"/>
+        </w:rPr>
+        <w:t xml:space="preserve">    'group': ['A', 'A', 'B', 'B', 'B', 'C'],</w:t>
+      </w:r>
+    </w:p>
+    <w:p>
+      <w:pPr>
+        <w:rPr>
+          <w:sz w:val="16"/>
+          <w:szCs w:val="16"/>
+        </w:rPr>
+      </w:pPr>
+      <w:r>
+        <w:rPr>
+          <w:sz w:val="16"/>
+          <w:szCs w:val="16"/>
+        </w:rPr>
+        <w:t xml:space="preserve">    'value': [10, 15, 20, 25, 30, 35]</w:t>
+      </w:r>
+    </w:p>
+    <w:p>
+      <w:pPr>
+        <w:rPr>
+          <w:sz w:val="16"/>
+          <w:szCs w:val="16"/>
+        </w:rPr>
+      </w:pPr>
+      <w:r>
+        <w:rPr>
+          <w:sz w:val="16"/>
+          <w:szCs w:val="16"/>
+        </w:rPr>
+        <w:t>}</w:t>
+      </w:r>
+    </w:p>
+    <w:p>
+      <w:pPr>
+        <w:rPr>
+          <w:sz w:val="16"/>
+          <w:szCs w:val="16"/>
+        </w:rPr>
+      </w:pPr>
+      <w:proofErr w:type="spellStart"/>
+      <w:r>
+        <w:rPr>
+          <w:sz w:val="16"/>
+          <w:szCs w:val="16"/>
+        </w:rPr>
+        <w:t>df</w:t>
+      </w:r>
+      <w:proofErr w:type="spellEnd"/>
+      <w:r>
+        <w:rPr>
+          <w:sz w:val="16"/>
+          <w:szCs w:val="16"/>
+        </w:rPr>
+        <w:t xml:space="preserve"> = </w:t>
+      </w:r>
+      <w:proofErr w:type="spellStart"/>
+      <w:proofErr w:type="gramStart"/>
+      <w:r>
+        <w:rPr>
+          <w:sz w:val="16"/>
+          <w:szCs w:val="16"/>
+        </w:rPr>
+        <w:t>pd.DataFrame</w:t>
+      </w:r>
+      <w:proofErr w:type="spellEnd"/>
+      <w:proofErr w:type="gramEnd"/>
+      <w:r>
+        <w:rPr>
+          <w:sz w:val="16"/>
+          <w:szCs w:val="16"/>
+        </w:rPr>
+        <w:t>(data)</w:t>
+      </w:r>
+    </w:p>
+    <w:p>
+      <w:pPr>
+        <w:rPr>
+          <w:sz w:val="16"/>
+          <w:szCs w:val="16"/>
+        </w:rPr>
+      </w:pPr>
+    </w:p>
+    <w:p>
+      <w:pPr>
+        <w:rPr>
+          <w:sz w:val="16"/>
+          <w:szCs w:val="16"/>
+        </w:rPr>
+      </w:pPr>
+      <w:r>
+        <w:rPr>
+          <w:sz w:val="16"/>
+          <w:szCs w:val="16"/>
+        </w:rPr>
+        <w:t xml:space="preserve"># Group the </w:t>
+      </w:r>
+      <w:proofErr w:type="spellStart"/>
+      <w:r>
+        <w:rPr>
+          <w:sz w:val="16"/>
+          <w:szCs w:val="16"/>
+        </w:rPr>
+        <w:t>DataFrame</w:t>
+      </w:r>
+      <w:proofErr w:type="spellEnd"/>
+      <w:r>
+        <w:rPr>
+          <w:sz w:val="16"/>
+          <w:szCs w:val="16"/>
+        </w:rPr>
+        <w:t xml:space="preserve"> by 'group'</w:t>
+      </w:r>
+    </w:p>
+    <w:p>
+      <w:pPr>
+        <w:rPr>
+          <w:sz w:val="16"/>
+          <w:szCs w:val="16"/>
+        </w:rPr>
+      </w:pPr>
+      <w:proofErr w:type="spellStart"/>
+      <w:r>
+        <w:rPr>
+          <w:sz w:val="16"/>
+          <w:szCs w:val="16"/>
+        </w:rPr>
+        <w:t>grouped_df</w:t>
+      </w:r>
+      <w:proofErr w:type="spellEnd"/>
+      <w:r>
+        <w:rPr>
+          <w:sz w:val="16"/>
+          <w:szCs w:val="16"/>
+        </w:rPr>
+        <w:t xml:space="preserve"> = </w:t>
+      </w:r>
+      <w:proofErr w:type="spellStart"/>
+      <w:proofErr w:type="gramStart"/>
+      <w:r>
+        <w:rPr>
+          <w:sz w:val="16"/>
+          <w:szCs w:val="16"/>
+        </w:rPr>
+        <w:t>df.groupby</w:t>
+      </w:r>
+      <w:proofErr w:type="spellEnd"/>
+      <w:proofErr w:type="gramEnd"/>
+      <w:r>
+        <w:rPr>
+          <w:sz w:val="16"/>
+          <w:szCs w:val="16"/>
+        </w:rPr>
+        <w:t>('group')</w:t>
+      </w:r>
+    </w:p>
+    <w:p>
+      <w:pPr>
+        <w:rPr>
+          <w:sz w:val="16"/>
+          <w:szCs w:val="16"/>
+        </w:rPr>
+      </w:pPr>
+    </w:p>
+    <w:p>
+      <w:pPr>
+        <w:rPr>
+          <w:sz w:val="16"/>
+          <w:szCs w:val="16"/>
+        </w:rPr>
+      </w:pPr>
+      <w:r>
+        <w:rPr>
+          <w:sz w:val="16"/>
+          <w:szCs w:val="16"/>
+        </w:rPr>
+        <w:t># Calculate the SEM for each group</w:t>
+      </w:r>
+    </w:p>
+    <w:p>
+      <w:pPr>
+        <w:rPr>
+          <w:sz w:val="16"/>
+          <w:szCs w:val="16"/>
+        </w:rPr>
+      </w:pPr>
+      <w:proofErr w:type="spellStart"/>
+      <w:r>
+        <w:rPr>
+          <w:sz w:val="16"/>
+          <w:szCs w:val="16"/>
+        </w:rPr>
+        <w:t>sem_values</w:t>
+      </w:r>
+      <w:proofErr w:type="spellEnd"/>
+      <w:r>
+        <w:rPr>
+          <w:sz w:val="16"/>
+          <w:szCs w:val="16"/>
+        </w:rPr>
+        <w:t xml:space="preserve"> = </w:t>
+      </w:r>
+      <w:proofErr w:type="spellStart"/>
+      <w:r>
+        <w:rPr>
+          <w:sz w:val="16"/>
+          <w:szCs w:val="16"/>
+        </w:rPr>
+        <w:t>grouped_df</w:t>
+      </w:r>
+      <w:proofErr w:type="spellEnd"/>
+      <w:r>
+        <w:rPr>
+          <w:sz w:val="16"/>
+          <w:szCs w:val="16"/>
+        </w:rPr>
+        <w:t>['value'</w:t>
+      </w:r>
+      <w:proofErr w:type="gramStart"/>
+      <w:r>
+        <w:rPr>
+          <w:sz w:val="16"/>
+          <w:szCs w:val="16"/>
+        </w:rPr>
+        <w:t>].</w:t>
+      </w:r>
+      <w:proofErr w:type="spellStart"/>
+      <w:r>
+        <w:rPr>
+          <w:sz w:val="16"/>
+          <w:szCs w:val="16"/>
+        </w:rPr>
+        <w:t>sem</w:t>
+      </w:r>
+      <w:proofErr w:type="spellEnd"/>
+      <w:proofErr w:type="gramEnd"/>
+      <w:r>
+        <w:rPr>
+          <w:sz w:val="16"/>
+          <w:szCs w:val="16"/>
+        </w:rPr>
+        <w:t>()</w:t>
+      </w:r>
+    </w:p>
+    <w:p>
+      <w:pPr>
+        <w:rPr>
+          <w:sz w:val="16"/>
+          <w:szCs w:val="16"/>
+        </w:rPr>
+      </w:pPr>
+    </w:p>
+    <w:p>
+      <w:pPr>
+        <w:rPr>
+          <w:sz w:val="16"/>
+          <w:szCs w:val="16"/>
+        </w:rPr>
+      </w:pPr>
+      <w:proofErr w:type="gramStart"/>
+      <w:r>
+        <w:rPr>
+          <w:sz w:val="16"/>
+          <w:szCs w:val="16"/>
+        </w:rPr>
+        <w:t>print(</w:t>
+      </w:r>
+      <w:proofErr w:type="gramEnd"/>
+      <w:r>
+        <w:rPr>
+          <w:sz w:val="16"/>
+          <w:szCs w:val="16"/>
+        </w:rPr>
+        <w:t>"SEM for each group:")</w:t>
+      </w:r>
+    </w:p>
+    <w:p>
+      <w:pPr>
+        <w:rPr>
+          <w:sz w:val="16"/>
+          <w:szCs w:val="16"/>
+        </w:rPr>
+      </w:pPr>
+      <w:r>
+        <w:rPr>
+          <w:sz w:val="16"/>
+          <w:szCs w:val="16"/>
+        </w:rPr>
+        <w:t>print(</w:t>
+      </w:r>
+      <w:proofErr w:type="spellStart"/>
+      <w:r>
+        <w:rPr>
+          <w:sz w:val="16"/>
+          <w:szCs w:val="16"/>
+        </w:rPr>
+        <w:t>sem_values</w:t>
+      </w:r>
+      <w:proofErr w:type="spellEnd"/>
+      <w:r>
+        <w:rPr>
+          <w:sz w:val="16"/>
+          <w:szCs w:val="16"/>
+        </w:rPr>
+        <w:t>)</w:t>
+      </w:r>
+    </w:p>
+    <w:p>
+      <w:pPr>
+        <w:rPr>
+          <w:sz w:val="16"/>
+          <w:szCs w:val="16"/>
+        </w:rPr>
+      </w:pPr>
+      <w:r>
+        <w:rPr>
+          <w:sz w:val="16"/>
+          <w:szCs w:val="16"/>
+        </w:rPr>
+        <w:t>In this example:</w:t>
+      </w:r>
+    </w:p>
+    <w:p>
+      <w:pPr>
+        <w:numPr>
+          <w:ilvl w:val="0"/>
+          <w:numId w:val="11"/>
+        </w:numPr>
+        <w:rPr>
+          <w:sz w:val="16"/>
+          <w:szCs w:val="16"/>
+        </w:rPr>
+      </w:pPr>
+      <w:r>
+        <w:rPr>
+          <w:sz w:val="16"/>
+          <w:szCs w:val="16"/>
+        </w:rPr>
+        <w:t xml:space="preserve">We create a sample </w:t>
+      </w:r>
+      <w:proofErr w:type="spellStart"/>
+      <w:r>
+        <w:rPr>
+          <w:sz w:val="16"/>
+          <w:szCs w:val="16"/>
+        </w:rPr>
+        <w:t>DataFrame</w:t>
+      </w:r>
+      <w:proofErr w:type="spellEnd"/>
+      <w:r>
+        <w:rPr>
+          <w:sz w:val="16"/>
+          <w:szCs w:val="16"/>
+        </w:rPr>
+        <w:t xml:space="preserve"> with two columns: 'group' and 'value'.</w:t>
+      </w:r>
+    </w:p>
+    <w:p>
+      <w:pPr>
+        <w:numPr>
+          <w:ilvl w:val="0"/>
+          <w:numId w:val="11"/>
+        </w:numPr>
+        <w:rPr>
+          <w:sz w:val="16"/>
+          <w:szCs w:val="16"/>
+        </w:rPr>
+      </w:pPr>
+      <w:r>
+        <w:rPr>
+          <w:sz w:val="16"/>
+          <w:szCs w:val="16"/>
+        </w:rPr>
+        <w:t xml:space="preserve">We group the </w:t>
+      </w:r>
+      <w:proofErr w:type="spellStart"/>
+      <w:r>
+        <w:rPr>
+          <w:sz w:val="16"/>
+          <w:szCs w:val="16"/>
+        </w:rPr>
+        <w:t>DataFrame</w:t>
+      </w:r>
+      <w:proofErr w:type="spellEnd"/>
+      <w:r>
+        <w:rPr>
+          <w:sz w:val="16"/>
+          <w:szCs w:val="16"/>
+        </w:rPr>
+        <w:t xml:space="preserve"> by the 'group' column using </w:t>
+      </w:r>
+      <w:proofErr w:type="spellStart"/>
+      <w:proofErr w:type="gramStart"/>
+      <w:r>
+        <w:rPr>
+          <w:sz w:val="16"/>
+          <w:szCs w:val="16"/>
+        </w:rPr>
+        <w:t>groupby</w:t>
+      </w:r>
+      <w:proofErr w:type="spellEnd"/>
+      <w:r>
+        <w:rPr>
+          <w:sz w:val="16"/>
+          <w:szCs w:val="16"/>
+        </w:rPr>
+        <w:t>(</w:t>
+      </w:r>
+      <w:proofErr w:type="gramEnd"/>
+      <w:r>
+        <w:rPr>
+          <w:sz w:val="16"/>
+          <w:szCs w:val="16"/>
+        </w:rPr>
+        <w:t>).</w:t>
+      </w:r>
+    </w:p>
+    <w:p>
+      <w:pPr>
+        <w:numPr>
+          <w:ilvl w:val="0"/>
+          <w:numId w:val="11"/>
+        </w:numPr>
+        <w:rPr>
+          <w:sz w:val="16"/>
+          <w:szCs w:val="16"/>
+        </w:rPr>
+      </w:pPr>
+      <w:r>
+        <w:rPr>
+          <w:sz w:val="16"/>
+          <w:szCs w:val="16"/>
+        </w:rPr>
+        <w:t>We then calculate the SEM for the 'value' column within each group using the </w:t>
+      </w:r>
+      <w:proofErr w:type="spellStart"/>
+      <w:proofErr w:type="gramStart"/>
+      <w:r>
+        <w:rPr>
+          <w:sz w:val="16"/>
+          <w:szCs w:val="16"/>
+        </w:rPr>
+        <w:t>sem</w:t>
+      </w:r>
+      <w:proofErr w:type="spellEnd"/>
+      <w:r>
+        <w:rPr>
+          <w:sz w:val="16"/>
+          <w:szCs w:val="16"/>
+        </w:rPr>
+        <w:t>(</w:t>
+      </w:r>
+      <w:proofErr w:type="gramEnd"/>
+      <w:r>
+        <w:rPr>
+          <w:sz w:val="16"/>
+          <w:szCs w:val="16"/>
+        </w:rPr>
+        <w:t>) function.</w:t>
+      </w:r>
+    </w:p>
+    <w:p>
+      <w:pPr>
+        <w:rPr>
+          <w:sz w:val="16"/>
+          <w:szCs w:val="16"/>
+        </w:rPr>
+      </w:pPr>
+      <w:r>
+        <w:rPr>
+          <w:sz w:val="16"/>
+          <w:szCs w:val="16"/>
+        </w:rPr>
+        <w:t>The </w:t>
+      </w:r>
+      <w:proofErr w:type="spellStart"/>
+      <w:proofErr w:type="gramStart"/>
+      <w:r>
+        <w:rPr>
+          <w:sz w:val="16"/>
+          <w:szCs w:val="16"/>
+        </w:rPr>
+        <w:t>sem</w:t>
+      </w:r>
+      <w:proofErr w:type="spellEnd"/>
+      <w:r>
+        <w:rPr>
+          <w:sz w:val="16"/>
+          <w:szCs w:val="16"/>
+        </w:rPr>
+        <w:t>(</w:t>
+      </w:r>
+      <w:proofErr w:type="gramEnd"/>
+      <w:r>
+        <w:rPr>
+          <w:sz w:val="16"/>
+          <w:szCs w:val="16"/>
+        </w:rPr>
+        <w:t xml:space="preserve">) function calculates the standard error of the mean for each group in the grouped </w:t>
+      </w:r>
+      <w:proofErr w:type="spellStart"/>
+      <w:r>
+        <w:rPr>
+          <w:sz w:val="16"/>
+          <w:szCs w:val="16"/>
+        </w:rPr>
+        <w:t>DataFrame</w:t>
+      </w:r>
+      <w:proofErr w:type="spellEnd"/>
+      <w:r>
+        <w:rPr>
+          <w:sz w:val="16"/>
+          <w:szCs w:val="16"/>
+        </w:rPr>
+        <w:t>. The output will be a Series with the SEM values for each group.</w:t>
+      </w:r>
+    </w:p>
+    <w:p/>
+    <w:p/>
     <w:sectPr>
       <w:pgSz w:w="12240" w:h="15840"/>
       <w:pgMar w:top="1440" w:right="1440" w:bottom="1440" w:left="1440" w:header="720" w:footer="720" w:gutter="0"/>
@@ -5931,6 +6686,119 @@
     </w:lvl>
   </w:abstractNum>
   <w:abstractNum w:abstractNumId="1" w15:restartNumberingAfterBreak="0">
+    <w:nsid w:val="05553EE5"/>
+    <w:multiLevelType w:val="multilevel"/>
+    <w:tmpl w:val="438A5DFA"/>
+    <w:lvl w:ilvl="0">
+      <w:start w:val="1"/>
+      <w:numFmt w:val="decimal"/>
+      <w:lvlText w:val="%1."/>
+      <w:lvlJc w:val="left"/>
+      <w:pPr>
+        <w:tabs>
+          <w:tab w:val="num" w:pos="720"/>
+        </w:tabs>
+        <w:ind w:left="720" w:hanging="360"/>
+      </w:pPr>
+    </w:lvl>
+    <w:lvl w:ilvl="1" w:tentative="1">
+      <w:start w:val="1"/>
+      <w:numFmt w:val="decimal"/>
+      <w:lvlText w:val="%2."/>
+      <w:lvlJc w:val="left"/>
+      <w:pPr>
+        <w:tabs>
+          <w:tab w:val="num" w:pos="1440"/>
+        </w:tabs>
+        <w:ind w:left="1440" w:hanging="360"/>
+      </w:pPr>
+    </w:lvl>
+    <w:lvl w:ilvl="2" w:tentative="1">
+      <w:start w:val="1"/>
+      <w:numFmt w:val="decimal"/>
+      <w:lvlText w:val="%3."/>
+      <w:lvlJc w:val="left"/>
+      <w:pPr>
+        <w:tabs>
+          <w:tab w:val="num" w:pos="2160"/>
+        </w:tabs>
+        <w:ind w:left="2160" w:hanging="360"/>
+      </w:pPr>
+    </w:lvl>
+    <w:lvl w:ilvl="3" w:tentative="1">
+      <w:start w:val="1"/>
+      <w:numFmt w:val="decimal"/>
+      <w:lvlText w:val="%4."/>
+      <w:lvlJc w:val="left"/>
+      <w:pPr>
+        <w:tabs>
+          <w:tab w:val="num" w:pos="2880"/>
+        </w:tabs>
+        <w:ind w:left="2880" w:hanging="360"/>
+      </w:pPr>
+    </w:lvl>
+    <w:lvl w:ilvl="4" w:tentative="1">
+      <w:start w:val="1"/>
+      <w:numFmt w:val="decimal"/>
+      <w:lvlText w:val="%5."/>
+      <w:lvlJc w:val="left"/>
+      <w:pPr>
+        <w:tabs>
+          <w:tab w:val="num" w:pos="3600"/>
+        </w:tabs>
+        <w:ind w:left="3600" w:hanging="360"/>
+      </w:pPr>
+    </w:lvl>
+    <w:lvl w:ilvl="5" w:tentative="1">
+      <w:start w:val="1"/>
+      <w:numFmt w:val="decimal"/>
+      <w:lvlText w:val="%6."/>
+      <w:lvlJc w:val="left"/>
+      <w:pPr>
+        <w:tabs>
+          <w:tab w:val="num" w:pos="4320"/>
+        </w:tabs>
+        <w:ind w:left="4320" w:hanging="360"/>
+      </w:pPr>
+    </w:lvl>
+    <w:lvl w:ilvl="6" w:tentative="1">
+      <w:start w:val="1"/>
+      <w:numFmt w:val="decimal"/>
+      <w:lvlText w:val="%7."/>
+      <w:lvlJc w:val="left"/>
+      <w:pPr>
+        <w:tabs>
+          <w:tab w:val="num" w:pos="5040"/>
+        </w:tabs>
+        <w:ind w:left="5040" w:hanging="360"/>
+      </w:pPr>
+    </w:lvl>
+    <w:lvl w:ilvl="7" w:tentative="1">
+      <w:start w:val="1"/>
+      <w:numFmt w:val="decimal"/>
+      <w:lvlText w:val="%8."/>
+      <w:lvlJc w:val="left"/>
+      <w:pPr>
+        <w:tabs>
+          <w:tab w:val="num" w:pos="5760"/>
+        </w:tabs>
+        <w:ind w:left="5760" w:hanging="360"/>
+      </w:pPr>
+    </w:lvl>
+    <w:lvl w:ilvl="8" w:tentative="1">
+      <w:start w:val="1"/>
+      <w:numFmt w:val="decimal"/>
+      <w:lvlText w:val="%9."/>
+      <w:lvlJc w:val="left"/>
+      <w:pPr>
+        <w:tabs>
+          <w:tab w:val="num" w:pos="6480"/>
+        </w:tabs>
+        <w:ind w:left="6480" w:hanging="360"/>
+      </w:pPr>
+    </w:lvl>
+  </w:abstractNum>
+  <w:abstractNum w:abstractNumId="2" w15:restartNumberingAfterBreak="0">
     <w:nsid w:val="077123F6"/>
     <w:multiLevelType w:val="multilevel"/>
     <w:tmpl w:val="9104E01C"/>
@@ -6079,7 +6947,7 @@
       </w:rPr>
     </w:lvl>
   </w:abstractNum>
-  <w:abstractNum w:abstractNumId="2" w15:restartNumberingAfterBreak="0">
+  <w:abstractNum w:abstractNumId="3" w15:restartNumberingAfterBreak="0">
     <w:nsid w:val="09827838"/>
     <w:multiLevelType w:val="multilevel"/>
     <w:tmpl w:val="92AAFA6E"/>
@@ -6200,7 +7068,7 @@
       </w:pPr>
     </w:lvl>
   </w:abstractNum>
-  <w:abstractNum w:abstractNumId="3" w15:restartNumberingAfterBreak="0">
+  <w:abstractNum w:abstractNumId="4" w15:restartNumberingAfterBreak="0">
     <w:nsid w:val="21D642A8"/>
     <w:multiLevelType w:val="multilevel"/>
     <w:tmpl w:val="D54C86E8"/>
@@ -6313,7 +7181,7 @@
       </w:pPr>
     </w:lvl>
   </w:abstractNum>
-  <w:abstractNum w:abstractNumId="4" w15:restartNumberingAfterBreak="0">
+  <w:abstractNum w:abstractNumId="5" w15:restartNumberingAfterBreak="0">
     <w:nsid w:val="267C2B23"/>
     <w:multiLevelType w:val="multilevel"/>
     <w:tmpl w:val="3BEC16A8"/>
@@ -6462,7 +7330,7 @@
       </w:rPr>
     </w:lvl>
   </w:abstractNum>
-  <w:abstractNum w:abstractNumId="5" w15:restartNumberingAfterBreak="0">
+  <w:abstractNum w:abstractNumId="6" w15:restartNumberingAfterBreak="0">
     <w:nsid w:val="353B6373"/>
     <w:multiLevelType w:val="multilevel"/>
     <w:tmpl w:val="19FEA05E"/>
@@ -6611,7 +7479,7 @@
       </w:rPr>
     </w:lvl>
   </w:abstractNum>
-  <w:abstractNum w:abstractNumId="6" w15:restartNumberingAfterBreak="0">
+  <w:abstractNum w:abstractNumId="7" w15:restartNumberingAfterBreak="0">
     <w:nsid w:val="42E1009A"/>
     <w:multiLevelType w:val="multilevel"/>
     <w:tmpl w:val="6A42046A"/>
@@ -6724,7 +7592,7 @@
       </w:pPr>
     </w:lvl>
   </w:abstractNum>
-  <w:abstractNum w:abstractNumId="7" w15:restartNumberingAfterBreak="0">
+  <w:abstractNum w:abstractNumId="8" w15:restartNumberingAfterBreak="0">
     <w:nsid w:val="509237C6"/>
     <w:multiLevelType w:val="multilevel"/>
     <w:tmpl w:val="E062AD80"/>
@@ -6837,7 +7705,7 @@
       </w:pPr>
     </w:lvl>
   </w:abstractNum>
-  <w:abstractNum w:abstractNumId="8" w15:restartNumberingAfterBreak="0">
+  <w:abstractNum w:abstractNumId="9" w15:restartNumberingAfterBreak="0">
     <w:nsid w:val="5C242D49"/>
     <w:multiLevelType w:val="multilevel"/>
     <w:tmpl w:val="2626F2CA"/>
@@ -6950,7 +7818,7 @@
       </w:pPr>
     </w:lvl>
   </w:abstractNum>
-  <w:abstractNum w:abstractNumId="9" w15:restartNumberingAfterBreak="0">
+  <w:abstractNum w:abstractNumId="10" w15:restartNumberingAfterBreak="0">
     <w:nsid w:val="77543013"/>
     <w:multiLevelType w:val="multilevel"/>
     <w:tmpl w:val="F0DE1754"/>
@@ -7064,33 +7932,36 @@
     </w:lvl>
   </w:abstractNum>
   <w:num w:numId="1" w16cid:durableId="1667901689">
-    <w:abstractNumId w:val="8"/>
+    <w:abstractNumId w:val="9"/>
   </w:num>
   <w:num w:numId="2" w16cid:durableId="510528383">
-    <w:abstractNumId w:val="9"/>
+    <w:abstractNumId w:val="10"/>
   </w:num>
   <w:num w:numId="3" w16cid:durableId="2096513582">
-    <w:abstractNumId w:val="2"/>
+    <w:abstractNumId w:val="3"/>
   </w:num>
   <w:num w:numId="4" w16cid:durableId="1384601480">
-    <w:abstractNumId w:val="5"/>
+    <w:abstractNumId w:val="6"/>
   </w:num>
   <w:num w:numId="5" w16cid:durableId="928737744">
-    <w:abstractNumId w:val="4"/>
+    <w:abstractNumId w:val="5"/>
   </w:num>
   <w:num w:numId="6" w16cid:durableId="212348388">
     <w:abstractNumId w:val="0"/>
   </w:num>
   <w:num w:numId="7" w16cid:durableId="1484153181">
+    <w:abstractNumId w:val="8"/>
+  </w:num>
+  <w:num w:numId="8" w16cid:durableId="1813209576">
+    <w:abstractNumId w:val="4"/>
+  </w:num>
+  <w:num w:numId="9" w16cid:durableId="1310208178">
     <w:abstractNumId w:val="7"/>
   </w:num>
-  <w:num w:numId="8" w16cid:durableId="1813209576">
-    <w:abstractNumId w:val="3"/>
+  <w:num w:numId="10" w16cid:durableId="452989387">
+    <w:abstractNumId w:val="2"/>
   </w:num>
-  <w:num w:numId="9" w16cid:durableId="1310208178">
-    <w:abstractNumId w:val="6"/>
-  </w:num>
-  <w:num w:numId="10" w16cid:durableId="452989387">
+  <w:num w:numId="11" w16cid:durableId="1324625968">
     <w:abstractNumId w:val="1"/>
   </w:num>
 </w:numbering>

</xml_diff>

<commit_message>
did alt ver summary stats
</commit_message>
<xml_diff>
--- a/Challenge 5 - My Notes.docx
+++ b/Challenge 5 - My Notes.docx
@@ -6552,6 +6552,1207 @@
           <w:szCs w:val="16"/>
         </w:rPr>
         <w:t>. The output will be a Series with the SEM values for each group.</w:t>
+      </w:r>
+    </w:p>
+    <w:p/>
+    <w:p>
+      <w:pPr>
+        <w:rPr>
+          <w:b/>
+          <w:bCs/>
+        </w:rPr>
+      </w:pPr>
+      <w:r>
+        <w:rPr>
+          <w:b/>
+          <w:bCs/>
+        </w:rPr>
+        <w:t>Use aggregation method to produce summary stats I already did</w:t>
+      </w:r>
+      <w:r>
+        <w:rPr>
+          <w:sz w:val="16"/>
+          <w:szCs w:val="16"/>
+        </w:rPr>
+        <w:br/>
+      </w:r>
+      <w:r>
+        <w:rPr>
+          <w:b/>
+          <w:bCs/>
+          <w:sz w:val="16"/>
+          <w:szCs w:val="16"/>
+        </w:rPr>
+        <w:t>In pandas, you can use the </w:t>
+      </w:r>
+      <w:proofErr w:type="spellStart"/>
+      <w:proofErr w:type="gramStart"/>
+      <w:r>
+        <w:rPr>
+          <w:b/>
+          <w:bCs/>
+          <w:sz w:val="16"/>
+          <w:szCs w:val="16"/>
+        </w:rPr>
+        <w:t>agg</w:t>
+      </w:r>
+      <w:proofErr w:type="spellEnd"/>
+      <w:r>
+        <w:rPr>
+          <w:b/>
+          <w:bCs/>
+          <w:sz w:val="16"/>
+          <w:szCs w:val="16"/>
+        </w:rPr>
+        <w:t>(</w:t>
+      </w:r>
+      <w:proofErr w:type="gramEnd"/>
+      <w:r>
+        <w:rPr>
+          <w:b/>
+          <w:bCs/>
+          <w:sz w:val="16"/>
+          <w:szCs w:val="16"/>
+        </w:rPr>
+        <w:t xml:space="preserve">) method to perform aggregation for summary statistics on a </w:t>
+      </w:r>
+      <w:proofErr w:type="spellStart"/>
+      <w:r>
+        <w:rPr>
+          <w:b/>
+          <w:bCs/>
+          <w:sz w:val="16"/>
+          <w:szCs w:val="16"/>
+        </w:rPr>
+        <w:t>DataFrame</w:t>
+      </w:r>
+      <w:proofErr w:type="spellEnd"/>
+      <w:r>
+        <w:rPr>
+          <w:b/>
+          <w:bCs/>
+          <w:sz w:val="16"/>
+          <w:szCs w:val="16"/>
+        </w:rPr>
+        <w:t>. The </w:t>
+      </w:r>
+      <w:proofErr w:type="spellStart"/>
+      <w:proofErr w:type="gramStart"/>
+      <w:r>
+        <w:rPr>
+          <w:b/>
+          <w:bCs/>
+          <w:sz w:val="16"/>
+          <w:szCs w:val="16"/>
+        </w:rPr>
+        <w:t>agg</w:t>
+      </w:r>
+      <w:proofErr w:type="spellEnd"/>
+      <w:r>
+        <w:rPr>
+          <w:b/>
+          <w:bCs/>
+          <w:sz w:val="16"/>
+          <w:szCs w:val="16"/>
+        </w:rPr>
+        <w:t>(</w:t>
+      </w:r>
+      <w:proofErr w:type="gramEnd"/>
+      <w:r>
+        <w:rPr>
+          <w:b/>
+          <w:bCs/>
+          <w:sz w:val="16"/>
+          <w:szCs w:val="16"/>
+        </w:rPr>
+        <w:t xml:space="preserve">) method allows you to apply multiple aggregation functions to different columns of the </w:t>
+      </w:r>
+      <w:proofErr w:type="spellStart"/>
+      <w:r>
+        <w:rPr>
+          <w:b/>
+          <w:bCs/>
+          <w:sz w:val="16"/>
+          <w:szCs w:val="16"/>
+        </w:rPr>
+        <w:t>DataFrame</w:t>
+      </w:r>
+      <w:proofErr w:type="spellEnd"/>
+      <w:r>
+        <w:rPr>
+          <w:b/>
+          <w:bCs/>
+          <w:sz w:val="16"/>
+          <w:szCs w:val="16"/>
+        </w:rPr>
+        <w:t xml:space="preserve"> simultaneously.</w:t>
+      </w:r>
+    </w:p>
+    <w:p>
+      <w:pPr>
+        <w:rPr>
+          <w:b/>
+          <w:bCs/>
+          <w:sz w:val="16"/>
+          <w:szCs w:val="16"/>
+        </w:rPr>
+      </w:pPr>
+      <w:r>
+        <w:rPr>
+          <w:b/>
+          <w:bCs/>
+          <w:sz w:val="16"/>
+          <w:szCs w:val="16"/>
+        </w:rPr>
+        <w:lastRenderedPageBreak/>
+        <w:t>Here is an example of how you can use the </w:t>
+      </w:r>
+      <w:proofErr w:type="spellStart"/>
+      <w:proofErr w:type="gramStart"/>
+      <w:r>
+        <w:rPr>
+          <w:b/>
+          <w:bCs/>
+          <w:sz w:val="16"/>
+          <w:szCs w:val="16"/>
+        </w:rPr>
+        <w:t>agg</w:t>
+      </w:r>
+      <w:proofErr w:type="spellEnd"/>
+      <w:r>
+        <w:rPr>
+          <w:b/>
+          <w:bCs/>
+          <w:sz w:val="16"/>
+          <w:szCs w:val="16"/>
+        </w:rPr>
+        <w:t>(</w:t>
+      </w:r>
+      <w:proofErr w:type="gramEnd"/>
+      <w:r>
+        <w:rPr>
+          <w:b/>
+          <w:bCs/>
+          <w:sz w:val="16"/>
+          <w:szCs w:val="16"/>
+        </w:rPr>
+        <w:t xml:space="preserve">) method to calculate multiple summary statistics for different columns in a </w:t>
+      </w:r>
+      <w:proofErr w:type="spellStart"/>
+      <w:r>
+        <w:rPr>
+          <w:b/>
+          <w:bCs/>
+          <w:sz w:val="16"/>
+          <w:szCs w:val="16"/>
+        </w:rPr>
+        <w:t>DataFrame</w:t>
+      </w:r>
+      <w:proofErr w:type="spellEnd"/>
+      <w:r>
+        <w:rPr>
+          <w:b/>
+          <w:bCs/>
+          <w:sz w:val="16"/>
+          <w:szCs w:val="16"/>
+        </w:rPr>
+        <w:t>:</w:t>
+      </w:r>
+    </w:p>
+    <w:p>
+      <w:pPr>
+        <w:rPr>
+          <w:sz w:val="16"/>
+          <w:szCs w:val="16"/>
+        </w:rPr>
+      </w:pPr>
+      <w:r>
+        <w:rPr>
+          <w:sz w:val="16"/>
+          <w:szCs w:val="16"/>
+        </w:rPr>
+        <w:t>import pandas as pd</w:t>
+      </w:r>
+    </w:p>
+    <w:p>
+      <w:pPr>
+        <w:rPr>
+          <w:sz w:val="16"/>
+          <w:szCs w:val="16"/>
+        </w:rPr>
+      </w:pPr>
+    </w:p>
+    <w:p>
+      <w:pPr>
+        <w:rPr>
+          <w:sz w:val="16"/>
+          <w:szCs w:val="16"/>
+        </w:rPr>
+      </w:pPr>
+      <w:r>
+        <w:rPr>
+          <w:sz w:val="16"/>
+          <w:szCs w:val="16"/>
+        </w:rPr>
+        <w:t xml:space="preserve"># Create a sample </w:t>
+      </w:r>
+      <w:proofErr w:type="spellStart"/>
+      <w:r>
+        <w:rPr>
+          <w:sz w:val="16"/>
+          <w:szCs w:val="16"/>
+        </w:rPr>
+        <w:t>DataFrame</w:t>
+      </w:r>
+      <w:proofErr w:type="spellEnd"/>
+    </w:p>
+    <w:p>
+      <w:pPr>
+        <w:rPr>
+          <w:sz w:val="16"/>
+          <w:szCs w:val="16"/>
+        </w:rPr>
+      </w:pPr>
+      <w:r>
+        <w:rPr>
+          <w:sz w:val="16"/>
+          <w:szCs w:val="16"/>
+        </w:rPr>
+        <w:t>data = {</w:t>
+      </w:r>
+    </w:p>
+    <w:p>
+      <w:pPr>
+        <w:rPr>
+          <w:sz w:val="16"/>
+          <w:szCs w:val="16"/>
+        </w:rPr>
+      </w:pPr>
+      <w:r>
+        <w:rPr>
+          <w:sz w:val="16"/>
+          <w:szCs w:val="16"/>
+        </w:rPr>
+        <w:t xml:space="preserve">    'A': [1, 2, 3, 4, 5],</w:t>
+      </w:r>
+    </w:p>
+    <w:p>
+      <w:pPr>
+        <w:rPr>
+          <w:sz w:val="16"/>
+          <w:szCs w:val="16"/>
+        </w:rPr>
+      </w:pPr>
+      <w:r>
+        <w:rPr>
+          <w:sz w:val="16"/>
+          <w:szCs w:val="16"/>
+        </w:rPr>
+        <w:t xml:space="preserve">    'B': [10, 20, 30, 40, 50],</w:t>
+      </w:r>
+    </w:p>
+    <w:p>
+      <w:pPr>
+        <w:rPr>
+          <w:sz w:val="16"/>
+          <w:szCs w:val="16"/>
+        </w:rPr>
+      </w:pPr>
+      <w:r>
+        <w:rPr>
+          <w:sz w:val="16"/>
+          <w:szCs w:val="16"/>
+        </w:rPr>
+        <w:t xml:space="preserve">    'C': [100, 200, 300, 400, 500]</w:t>
+      </w:r>
+    </w:p>
+    <w:p>
+      <w:pPr>
+        <w:rPr>
+          <w:sz w:val="16"/>
+          <w:szCs w:val="16"/>
+        </w:rPr>
+      </w:pPr>
+      <w:r>
+        <w:rPr>
+          <w:sz w:val="16"/>
+          <w:szCs w:val="16"/>
+        </w:rPr>
+        <w:t>}</w:t>
+      </w:r>
+    </w:p>
+    <w:p>
+      <w:pPr>
+        <w:rPr>
+          <w:sz w:val="16"/>
+          <w:szCs w:val="16"/>
+        </w:rPr>
+      </w:pPr>
+      <w:proofErr w:type="spellStart"/>
+      <w:r>
+        <w:rPr>
+          <w:sz w:val="16"/>
+          <w:szCs w:val="16"/>
+        </w:rPr>
+        <w:t>df</w:t>
+      </w:r>
+      <w:proofErr w:type="spellEnd"/>
+      <w:r>
+        <w:rPr>
+          <w:sz w:val="16"/>
+          <w:szCs w:val="16"/>
+        </w:rPr>
+        <w:t xml:space="preserve"> = </w:t>
+      </w:r>
+      <w:proofErr w:type="spellStart"/>
+      <w:proofErr w:type="gramStart"/>
+      <w:r>
+        <w:rPr>
+          <w:sz w:val="16"/>
+          <w:szCs w:val="16"/>
+        </w:rPr>
+        <w:t>pd.DataFrame</w:t>
+      </w:r>
+      <w:proofErr w:type="spellEnd"/>
+      <w:proofErr w:type="gramEnd"/>
+      <w:r>
+        <w:rPr>
+          <w:sz w:val="16"/>
+          <w:szCs w:val="16"/>
+        </w:rPr>
+        <w:t>(data)</w:t>
+      </w:r>
+    </w:p>
+    <w:p>
+      <w:pPr>
+        <w:rPr>
+          <w:sz w:val="16"/>
+          <w:szCs w:val="16"/>
+        </w:rPr>
+      </w:pPr>
+    </w:p>
+    <w:p>
+      <w:pPr>
+        <w:rPr>
+          <w:sz w:val="16"/>
+          <w:szCs w:val="16"/>
+        </w:rPr>
+      </w:pPr>
+      <w:r>
+        <w:rPr>
+          <w:sz w:val="16"/>
+          <w:szCs w:val="16"/>
+        </w:rPr>
+        <w:t xml:space="preserve"># Calculate multiple summary statistics using </w:t>
+      </w:r>
+      <w:proofErr w:type="spellStart"/>
+      <w:proofErr w:type="gramStart"/>
+      <w:r>
+        <w:rPr>
+          <w:sz w:val="16"/>
+          <w:szCs w:val="16"/>
+        </w:rPr>
+        <w:t>agg</w:t>
+      </w:r>
+      <w:proofErr w:type="spellEnd"/>
+      <w:r>
+        <w:rPr>
+          <w:sz w:val="16"/>
+          <w:szCs w:val="16"/>
+        </w:rPr>
+        <w:t>(</w:t>
+      </w:r>
+      <w:proofErr w:type="gramEnd"/>
+      <w:r>
+        <w:rPr>
+          <w:sz w:val="16"/>
+          <w:szCs w:val="16"/>
+        </w:rPr>
+        <w:t>)</w:t>
+      </w:r>
+    </w:p>
+    <w:p>
+      <w:pPr>
+        <w:rPr>
+          <w:sz w:val="16"/>
+          <w:szCs w:val="16"/>
+        </w:rPr>
+      </w:pPr>
+      <w:proofErr w:type="spellStart"/>
+      <w:r>
+        <w:rPr>
+          <w:sz w:val="16"/>
+          <w:szCs w:val="16"/>
+        </w:rPr>
+        <w:t>summary_stats</w:t>
+      </w:r>
+      <w:proofErr w:type="spellEnd"/>
+      <w:r>
+        <w:rPr>
+          <w:sz w:val="16"/>
+          <w:szCs w:val="16"/>
+        </w:rPr>
+        <w:t xml:space="preserve"> = </w:t>
+      </w:r>
+      <w:proofErr w:type="spellStart"/>
+      <w:proofErr w:type="gramStart"/>
+      <w:r>
+        <w:rPr>
+          <w:sz w:val="16"/>
+          <w:szCs w:val="16"/>
+        </w:rPr>
+        <w:t>df.agg</w:t>
+      </w:r>
+      <w:proofErr w:type="spellEnd"/>
+      <w:r>
+        <w:rPr>
+          <w:sz w:val="16"/>
+          <w:szCs w:val="16"/>
+        </w:rPr>
+        <w:t>(</w:t>
+      </w:r>
+      <w:proofErr w:type="gramEnd"/>
+      <w:r>
+        <w:rPr>
+          <w:sz w:val="16"/>
+          <w:szCs w:val="16"/>
+        </w:rPr>
+        <w:t>{</w:t>
+      </w:r>
+    </w:p>
+    <w:p>
+      <w:pPr>
+        <w:rPr>
+          <w:sz w:val="16"/>
+          <w:szCs w:val="16"/>
+        </w:rPr>
+      </w:pPr>
+      <w:r>
+        <w:rPr>
+          <w:sz w:val="16"/>
+          <w:szCs w:val="16"/>
+        </w:rPr>
+        <w:t xml:space="preserve">    'A': ['mean', 'median', 'std'</w:t>
+      </w:r>
+      <w:proofErr w:type="gramStart"/>
+      <w:r>
+        <w:rPr>
+          <w:sz w:val="16"/>
+          <w:szCs w:val="16"/>
+        </w:rPr>
+        <w:t>],  #</w:t>
+      </w:r>
+      <w:proofErr w:type="gramEnd"/>
+      <w:r>
+        <w:rPr>
+          <w:sz w:val="16"/>
+          <w:szCs w:val="16"/>
+        </w:rPr>
+        <w:t xml:space="preserve"> Mean, Median, Standard Deviation for column 'A'</w:t>
+      </w:r>
+    </w:p>
+    <w:p>
+      <w:pPr>
+        <w:rPr>
+          <w:sz w:val="16"/>
+          <w:szCs w:val="16"/>
+        </w:rPr>
+      </w:pPr>
+      <w:r>
+        <w:rPr>
+          <w:sz w:val="16"/>
+          <w:szCs w:val="16"/>
+        </w:rPr>
+        <w:t xml:space="preserve">    'B': ['var', '</w:t>
+      </w:r>
+      <w:proofErr w:type="spellStart"/>
+      <w:r>
+        <w:rPr>
+          <w:sz w:val="16"/>
+          <w:szCs w:val="16"/>
+        </w:rPr>
+        <w:t>sem</w:t>
+      </w:r>
+      <w:proofErr w:type="spellEnd"/>
+      <w:r>
+        <w:rPr>
+          <w:sz w:val="16"/>
+          <w:szCs w:val="16"/>
+        </w:rPr>
+        <w:t>'</w:t>
+      </w:r>
+      <w:proofErr w:type="gramStart"/>
+      <w:r>
+        <w:rPr>
+          <w:sz w:val="16"/>
+          <w:szCs w:val="16"/>
+        </w:rPr>
+        <w:t xml:space="preserve">],   </w:t>
+      </w:r>
+      <w:proofErr w:type="gramEnd"/>
+      <w:r>
+        <w:rPr>
+          <w:sz w:val="16"/>
+          <w:szCs w:val="16"/>
+        </w:rPr>
+        <w:t xml:space="preserve">           # Variance, Standard Error of the Mean for column 'B'</w:t>
+      </w:r>
+    </w:p>
+    <w:p>
+      <w:pPr>
+        <w:rPr>
+          <w:sz w:val="16"/>
+          <w:szCs w:val="16"/>
+        </w:rPr>
+      </w:pPr>
+      <w:r>
+        <w:rPr>
+          <w:sz w:val="16"/>
+          <w:szCs w:val="16"/>
+        </w:rPr>
+        <w:t xml:space="preserve">    'C': ['min', 'max</w:t>
+      </w:r>
+      <w:proofErr w:type="gramStart"/>
+      <w:r>
+        <w:rPr>
+          <w:sz w:val="16"/>
+          <w:szCs w:val="16"/>
+        </w:rPr>
+        <w:t xml:space="preserve">']   </w:t>
+      </w:r>
+      <w:proofErr w:type="gramEnd"/>
+      <w:r>
+        <w:rPr>
+          <w:sz w:val="16"/>
+          <w:szCs w:val="16"/>
+        </w:rPr>
+        <w:t xml:space="preserve">            # Minimum and Maximum for column 'C'</w:t>
+      </w:r>
+    </w:p>
+    <w:p>
+      <w:pPr>
+        <w:rPr>
+          <w:sz w:val="16"/>
+          <w:szCs w:val="16"/>
+        </w:rPr>
+      </w:pPr>
+      <w:r>
+        <w:rPr>
+          <w:sz w:val="16"/>
+          <w:szCs w:val="16"/>
+        </w:rPr>
+        <w:t>})</w:t>
+      </w:r>
+    </w:p>
+    <w:p>
+      <w:pPr>
+        <w:rPr>
+          <w:sz w:val="16"/>
+          <w:szCs w:val="16"/>
+        </w:rPr>
+      </w:pPr>
+    </w:p>
+    <w:p>
+      <w:pPr>
+        <w:rPr>
+          <w:sz w:val="16"/>
+          <w:szCs w:val="16"/>
+        </w:rPr>
+      </w:pPr>
+      <w:proofErr w:type="gramStart"/>
+      <w:r>
+        <w:rPr>
+          <w:sz w:val="16"/>
+          <w:szCs w:val="16"/>
+        </w:rPr>
+        <w:t>print(</w:t>
+      </w:r>
+      <w:proofErr w:type="gramEnd"/>
+      <w:r>
+        <w:rPr>
+          <w:sz w:val="16"/>
+          <w:szCs w:val="16"/>
+        </w:rPr>
+        <w:t>"Summary Statistics:")</w:t>
+      </w:r>
+    </w:p>
+    <w:p>
+      <w:pPr>
+        <w:rPr>
+          <w:sz w:val="16"/>
+          <w:szCs w:val="16"/>
+        </w:rPr>
+      </w:pPr>
+      <w:r>
+        <w:rPr>
+          <w:sz w:val="16"/>
+          <w:szCs w:val="16"/>
+        </w:rPr>
+        <w:t>print(</w:t>
+      </w:r>
+      <w:proofErr w:type="spellStart"/>
+      <w:r>
+        <w:rPr>
+          <w:sz w:val="16"/>
+          <w:szCs w:val="16"/>
+        </w:rPr>
+        <w:t>summary_stats</w:t>
+      </w:r>
+      <w:proofErr w:type="spellEnd"/>
+      <w:r>
+        <w:rPr>
+          <w:sz w:val="16"/>
+          <w:szCs w:val="16"/>
+        </w:rPr>
+        <w:t>)</w:t>
+      </w:r>
+    </w:p>
+    <w:p>
+      <w:pPr>
+        <w:rPr>
+          <w:sz w:val="16"/>
+          <w:szCs w:val="16"/>
+        </w:rPr>
+      </w:pPr>
+      <w:r>
+        <w:rPr>
+          <w:sz w:val="16"/>
+          <w:szCs w:val="16"/>
+        </w:rPr>
+        <w:t>In this example:</w:t>
+      </w:r>
+    </w:p>
+    <w:p>
+      <w:pPr>
+        <w:numPr>
+          <w:ilvl w:val="0"/>
+          <w:numId w:val="12"/>
+        </w:numPr>
+        <w:rPr>
+          <w:sz w:val="16"/>
+          <w:szCs w:val="16"/>
+        </w:rPr>
+      </w:pPr>
+      <w:r>
+        <w:rPr>
+          <w:sz w:val="16"/>
+          <w:szCs w:val="16"/>
+        </w:rPr>
+        <w:t xml:space="preserve">We </w:t>
+      </w:r>
+      <w:proofErr w:type="gramStart"/>
+      <w:r>
+        <w:rPr>
+          <w:sz w:val="16"/>
+          <w:szCs w:val="16"/>
+        </w:rPr>
+        <w:t>create</w:t>
+      </w:r>
+      <w:proofErr w:type="gramEnd"/>
+      <w:r>
+        <w:rPr>
+          <w:sz w:val="16"/>
+          <w:szCs w:val="16"/>
+        </w:rPr>
+        <w:t xml:space="preserve"> a sample </w:t>
+      </w:r>
+      <w:proofErr w:type="spellStart"/>
+      <w:r>
+        <w:rPr>
+          <w:sz w:val="16"/>
+          <w:szCs w:val="16"/>
+        </w:rPr>
+        <w:t>DataFrame</w:t>
+      </w:r>
+      <w:proofErr w:type="spellEnd"/>
+      <w:r>
+        <w:rPr>
+          <w:sz w:val="16"/>
+          <w:szCs w:val="16"/>
+        </w:rPr>
+        <w:t xml:space="preserve"> with columns 'A', 'B', and 'C'.</w:t>
+      </w:r>
+    </w:p>
+    <w:p>
+      <w:pPr>
+        <w:numPr>
+          <w:ilvl w:val="0"/>
+          <w:numId w:val="12"/>
+        </w:numPr>
+        <w:rPr>
+          <w:sz w:val="16"/>
+          <w:szCs w:val="16"/>
+        </w:rPr>
+      </w:pPr>
+      <w:r>
+        <w:rPr>
+          <w:sz w:val="16"/>
+          <w:szCs w:val="16"/>
+        </w:rPr>
+        <w:t>We use the </w:t>
+      </w:r>
+      <w:proofErr w:type="spellStart"/>
+      <w:proofErr w:type="gramStart"/>
+      <w:r>
+        <w:rPr>
+          <w:sz w:val="16"/>
+          <w:szCs w:val="16"/>
+        </w:rPr>
+        <w:t>agg</w:t>
+      </w:r>
+      <w:proofErr w:type="spellEnd"/>
+      <w:r>
+        <w:rPr>
+          <w:sz w:val="16"/>
+          <w:szCs w:val="16"/>
+        </w:rPr>
+        <w:t>(</w:t>
+      </w:r>
+      <w:proofErr w:type="gramEnd"/>
+      <w:r>
+        <w:rPr>
+          <w:sz w:val="16"/>
+          <w:szCs w:val="16"/>
+        </w:rPr>
+        <w:t xml:space="preserve">) method on the </w:t>
+      </w:r>
+      <w:proofErr w:type="spellStart"/>
+      <w:r>
+        <w:rPr>
+          <w:sz w:val="16"/>
+          <w:szCs w:val="16"/>
+        </w:rPr>
+        <w:t>DataFrame</w:t>
+      </w:r>
+      <w:proofErr w:type="spellEnd"/>
+      <w:r>
+        <w:rPr>
+          <w:sz w:val="16"/>
+          <w:szCs w:val="16"/>
+        </w:rPr>
+        <w:t> </w:t>
+      </w:r>
+      <w:proofErr w:type="spellStart"/>
+      <w:r>
+        <w:rPr>
+          <w:sz w:val="16"/>
+          <w:szCs w:val="16"/>
+        </w:rPr>
+        <w:t>df</w:t>
+      </w:r>
+      <w:proofErr w:type="spellEnd"/>
+      <w:r>
+        <w:rPr>
+          <w:sz w:val="16"/>
+          <w:szCs w:val="16"/>
+        </w:rPr>
+        <w:t> to calculate multiple summary statistics for different columns.</w:t>
+      </w:r>
+    </w:p>
+    <w:p>
+      <w:pPr>
+        <w:numPr>
+          <w:ilvl w:val="0"/>
+          <w:numId w:val="12"/>
+        </w:numPr>
+        <w:rPr>
+          <w:sz w:val="16"/>
+          <w:szCs w:val="16"/>
+        </w:rPr>
+      </w:pPr>
+      <w:r>
+        <w:rPr>
+          <w:sz w:val="16"/>
+          <w:szCs w:val="16"/>
+        </w:rPr>
+        <w:t>We specify the columns and the aggregation functions we want to apply in a dictionary format within the </w:t>
+      </w:r>
+      <w:proofErr w:type="spellStart"/>
+      <w:proofErr w:type="gramStart"/>
+      <w:r>
+        <w:rPr>
+          <w:sz w:val="16"/>
+          <w:szCs w:val="16"/>
+        </w:rPr>
+        <w:t>agg</w:t>
+      </w:r>
+      <w:proofErr w:type="spellEnd"/>
+      <w:r>
+        <w:rPr>
+          <w:sz w:val="16"/>
+          <w:szCs w:val="16"/>
+        </w:rPr>
+        <w:t>(</w:t>
+      </w:r>
+      <w:proofErr w:type="gramEnd"/>
+      <w:r>
+        <w:rPr>
+          <w:sz w:val="16"/>
+          <w:szCs w:val="16"/>
+        </w:rPr>
+        <w:t>) method.</w:t>
+      </w:r>
+    </w:p>
+    <w:p>
+      <w:pPr>
+        <w:rPr>
+          <w:sz w:val="16"/>
+          <w:szCs w:val="16"/>
+        </w:rPr>
+      </w:pPr>
+      <w:r>
+        <w:rPr>
+          <w:sz w:val="16"/>
+          <w:szCs w:val="16"/>
+        </w:rPr>
+        <w:t>The </w:t>
+      </w:r>
+      <w:proofErr w:type="spellStart"/>
+      <w:proofErr w:type="gramStart"/>
+      <w:r>
+        <w:rPr>
+          <w:sz w:val="16"/>
+          <w:szCs w:val="16"/>
+        </w:rPr>
+        <w:t>agg</w:t>
+      </w:r>
+      <w:proofErr w:type="spellEnd"/>
+      <w:r>
+        <w:rPr>
+          <w:sz w:val="16"/>
+          <w:szCs w:val="16"/>
+        </w:rPr>
+        <w:t>(</w:t>
+      </w:r>
+      <w:proofErr w:type="gramEnd"/>
+      <w:r>
+        <w:rPr>
+          <w:sz w:val="16"/>
+          <w:szCs w:val="16"/>
+        </w:rPr>
+        <w:t xml:space="preserve">) method allows you to calculate various summary statistics such as mean, median, standard deviation, variance, standard error of the mean, minimum, maximum, etc., for different columns in a </w:t>
+      </w:r>
+      <w:proofErr w:type="spellStart"/>
+      <w:r>
+        <w:rPr>
+          <w:sz w:val="16"/>
+          <w:szCs w:val="16"/>
+        </w:rPr>
+        <w:t>DataFrame</w:t>
+      </w:r>
+      <w:proofErr w:type="spellEnd"/>
+      <w:r>
+        <w:rPr>
+          <w:sz w:val="16"/>
+          <w:szCs w:val="16"/>
+        </w:rPr>
+        <w:t xml:space="preserve"> in a single operation.</w:t>
+      </w:r>
+    </w:p>
+    <w:p/>
+    <w:p>
+      <w:r>
+        <w:t xml:space="preserve">Also found: </w:t>
+      </w:r>
+      <w:hyperlink r:id="rId5" w:history="1">
+        <w:r>
+          <w:rPr>
+            <w:rStyle w:val="Hyperlink"/>
+          </w:rPr>
+          <w:t>https://stackoverflow.com/questions/55388610/how-to-calculate-aggregated-summary-statistics-in-pandas-dataframe</w:t>
+        </w:r>
+      </w:hyperlink>
+      <w:r>
+        <w:t xml:space="preserve"> </w:t>
+      </w:r>
+    </w:p>
+    <w:p>
+      <w:hyperlink r:id="rId6" w:history="1">
+        <w:r>
+          <w:rPr>
+            <w:rStyle w:val="Hyperlink"/>
+          </w:rPr>
+          <w:t>https://pandas.pydata.org/pandas-docs/stable/reference/api/pandas.DataFrame.aggregate.html#pandas-dataframe-aggregate</w:t>
+        </w:r>
+      </w:hyperlink>
+    </w:p>
+    <w:p>
+      <w:hyperlink r:id="rId7" w:history="1">
+        <w:r>
+          <w:rPr>
+            <w:rStyle w:val="Hyperlink"/>
+          </w:rPr>
+          <w:t>https://pandas.pydata.org/pandas-docs/stable/reference/api/pandas.DataFrame.agg.html</w:t>
+        </w:r>
+      </w:hyperlink>
+    </w:p>
+    <w:p>
+      <w:pPr>
+        <w:rPr>
+          <w:b/>
+          <w:bCs/>
+        </w:rPr>
+      </w:pPr>
+      <w:r>
+        <w:rPr>
+          <w:b/>
+          <w:bCs/>
+        </w:rPr>
+        <w:t xml:space="preserve">issues with syntax of </w:t>
+      </w:r>
+      <w:proofErr w:type="spellStart"/>
+      <w:r>
+        <w:rPr>
+          <w:b/>
+          <w:bCs/>
+        </w:rPr>
+        <w:t>agg</w:t>
+      </w:r>
+      <w:proofErr w:type="spellEnd"/>
+      <w:r>
+        <w:rPr>
+          <w:b/>
+          <w:bCs/>
+        </w:rPr>
+        <w:t xml:space="preserve"> method</w:t>
+      </w:r>
+    </w:p>
+    <w:p>
+      <w:pPr>
+        <w:rPr>
+          <w:b/>
+          <w:bCs/>
+          <w:sz w:val="16"/>
+          <w:szCs w:val="16"/>
+        </w:rPr>
+      </w:pPr>
+      <w:r>
+        <w:rPr>
+          <w:b/>
+          <w:bCs/>
+          <w:sz w:val="16"/>
+          <w:szCs w:val="16"/>
+        </w:rPr>
+        <w:t xml:space="preserve">debug </w:t>
+      </w:r>
+      <w:proofErr w:type="spellStart"/>
+      <w:r>
+        <w:rPr>
+          <w:b/>
+          <w:bCs/>
+          <w:sz w:val="16"/>
+          <w:szCs w:val="16"/>
+        </w:rPr>
+        <w:t>filtered_</w:t>
+      </w:r>
+      <w:proofErr w:type="gramStart"/>
+      <w:r>
+        <w:rPr>
+          <w:b/>
+          <w:bCs/>
+          <w:sz w:val="16"/>
+          <w:szCs w:val="16"/>
+        </w:rPr>
+        <w:t>df.groupby</w:t>
+      </w:r>
+      <w:proofErr w:type="spellEnd"/>
+      <w:proofErr w:type="gramEnd"/>
+      <w:r>
+        <w:rPr>
+          <w:b/>
+          <w:bCs/>
+          <w:sz w:val="16"/>
+          <w:szCs w:val="16"/>
+        </w:rPr>
+        <w:t xml:space="preserve">(['Drug </w:t>
+      </w:r>
+      <w:proofErr w:type="spellStart"/>
+      <w:r>
+        <w:rPr>
+          <w:b/>
+          <w:bCs/>
+          <w:sz w:val="16"/>
+          <w:szCs w:val="16"/>
+        </w:rPr>
+        <w:t>Regimen','Tumor</w:t>
+      </w:r>
+      <w:proofErr w:type="spellEnd"/>
+      <w:r>
+        <w:rPr>
+          <w:b/>
+          <w:bCs/>
+          <w:sz w:val="16"/>
+          <w:szCs w:val="16"/>
+        </w:rPr>
+        <w:t xml:space="preserve"> Volume (mm3)']).</w:t>
+      </w:r>
+      <w:proofErr w:type="spellStart"/>
+      <w:r>
+        <w:rPr>
+          <w:b/>
+          <w:bCs/>
+          <w:sz w:val="16"/>
+          <w:szCs w:val="16"/>
+        </w:rPr>
+        <w:t>agg</w:t>
+      </w:r>
+      <w:proofErr w:type="spellEnd"/>
+      <w:r>
+        <w:rPr>
+          <w:b/>
+          <w:bCs/>
+          <w:sz w:val="16"/>
+          <w:szCs w:val="16"/>
+        </w:rPr>
+        <w:t>(['mean','median','var','std','</w:t>
+      </w:r>
+      <w:proofErr w:type="spellStart"/>
+      <w:r>
+        <w:rPr>
+          <w:b/>
+          <w:bCs/>
+          <w:sz w:val="16"/>
+          <w:szCs w:val="16"/>
+        </w:rPr>
+        <w:t>sem</w:t>
+      </w:r>
+      <w:proofErr w:type="spellEnd"/>
+      <w:r>
+        <w:rPr>
+          <w:b/>
+          <w:bCs/>
+          <w:sz w:val="16"/>
+          <w:szCs w:val="16"/>
+        </w:rPr>
+        <w:t>'])</w:t>
+      </w:r>
+    </w:p>
+    <w:p>
+      <w:pPr>
+        <w:rPr>
+          <w:sz w:val="16"/>
+          <w:szCs w:val="16"/>
+        </w:rPr>
+      </w:pPr>
+      <w:r>
+        <w:rPr>
+          <w:sz w:val="16"/>
+          <w:szCs w:val="16"/>
+        </w:rPr>
+        <w:lastRenderedPageBreak/>
+        <w:t>It looks like you are trying to calculate summary statistics for the 'Tumor Volume (mm3)' column grouped by 'Drug Regimen'. The code you provided seems to have a small issue. The correct way to calculate these statistics would be as follows:</w:t>
+      </w:r>
+    </w:p>
+    <w:p>
+      <w:pPr>
+        <w:rPr>
+          <w:sz w:val="16"/>
+          <w:szCs w:val="16"/>
+        </w:rPr>
+      </w:pPr>
+      <w:proofErr w:type="spellStart"/>
+      <w:r>
+        <w:rPr>
+          <w:sz w:val="16"/>
+          <w:szCs w:val="16"/>
+        </w:rPr>
+        <w:t>summary_stats</w:t>
+      </w:r>
+      <w:proofErr w:type="spellEnd"/>
+      <w:r>
+        <w:rPr>
+          <w:sz w:val="16"/>
+          <w:szCs w:val="16"/>
+        </w:rPr>
+        <w:t xml:space="preserve"> = </w:t>
+      </w:r>
+      <w:proofErr w:type="spellStart"/>
+      <w:r>
+        <w:rPr>
+          <w:sz w:val="16"/>
+          <w:szCs w:val="16"/>
+        </w:rPr>
+        <w:t>filtered_</w:t>
+      </w:r>
+      <w:proofErr w:type="gramStart"/>
+      <w:r>
+        <w:rPr>
+          <w:sz w:val="16"/>
+          <w:szCs w:val="16"/>
+        </w:rPr>
+        <w:t>df.groupby</w:t>
+      </w:r>
+      <w:proofErr w:type="spellEnd"/>
+      <w:proofErr w:type="gramEnd"/>
+      <w:r>
+        <w:rPr>
+          <w:sz w:val="16"/>
+          <w:szCs w:val="16"/>
+        </w:rPr>
+        <w:t>('Drug Regimen')['Tumor Volume (mm3)'].</w:t>
+      </w:r>
+      <w:proofErr w:type="spellStart"/>
+      <w:r>
+        <w:rPr>
+          <w:sz w:val="16"/>
+          <w:szCs w:val="16"/>
+        </w:rPr>
+        <w:t>agg</w:t>
+      </w:r>
+      <w:proofErr w:type="spellEnd"/>
+      <w:r>
+        <w:rPr>
+          <w:sz w:val="16"/>
+          <w:szCs w:val="16"/>
+        </w:rPr>
+        <w:t>(['mean', 'median', 'var', 'std', '</w:t>
+      </w:r>
+      <w:proofErr w:type="spellStart"/>
+      <w:r>
+        <w:rPr>
+          <w:sz w:val="16"/>
+          <w:szCs w:val="16"/>
+        </w:rPr>
+        <w:t>sem</w:t>
+      </w:r>
+      <w:proofErr w:type="spellEnd"/>
+      <w:r>
+        <w:rPr>
+          <w:sz w:val="16"/>
+          <w:szCs w:val="16"/>
+        </w:rPr>
+        <w:t>'])</w:t>
+      </w:r>
+    </w:p>
+    <w:p>
+      <w:pPr>
+        <w:rPr>
+          <w:sz w:val="16"/>
+          <w:szCs w:val="16"/>
+        </w:rPr>
+      </w:pPr>
+      <w:r>
+        <w:rPr>
+          <w:sz w:val="16"/>
+          <w:szCs w:val="16"/>
+        </w:rPr>
+        <w:t xml:space="preserve">This code will group the </w:t>
+      </w:r>
+      <w:proofErr w:type="spellStart"/>
+      <w:r>
+        <w:rPr>
+          <w:sz w:val="16"/>
+          <w:szCs w:val="16"/>
+        </w:rPr>
+        <w:t>DataFrame</w:t>
+      </w:r>
+      <w:proofErr w:type="spellEnd"/>
+      <w:r>
+        <w:rPr>
+          <w:sz w:val="16"/>
+          <w:szCs w:val="16"/>
+        </w:rPr>
+        <w:t xml:space="preserve"> by 'Drug Regimen', then calculate the mean, median, variance, standard deviation, and standard error of the mean for the 'Tumor Volume (mm3)' column.</w:t>
       </w:r>
     </w:p>
     <w:p/>
@@ -7593,6 +8794,119 @@
     </w:lvl>
   </w:abstractNum>
   <w:abstractNum w:abstractNumId="8" w15:restartNumberingAfterBreak="0">
+    <w:nsid w:val="4CB87FAF"/>
+    <w:multiLevelType w:val="multilevel"/>
+    <w:tmpl w:val="832A619E"/>
+    <w:lvl w:ilvl="0">
+      <w:start w:val="1"/>
+      <w:numFmt w:val="decimal"/>
+      <w:lvlText w:val="%1."/>
+      <w:lvlJc w:val="left"/>
+      <w:pPr>
+        <w:tabs>
+          <w:tab w:val="num" w:pos="720"/>
+        </w:tabs>
+        <w:ind w:left="720" w:hanging="360"/>
+      </w:pPr>
+    </w:lvl>
+    <w:lvl w:ilvl="1" w:tentative="1">
+      <w:start w:val="1"/>
+      <w:numFmt w:val="decimal"/>
+      <w:lvlText w:val="%2."/>
+      <w:lvlJc w:val="left"/>
+      <w:pPr>
+        <w:tabs>
+          <w:tab w:val="num" w:pos="1440"/>
+        </w:tabs>
+        <w:ind w:left="1440" w:hanging="360"/>
+      </w:pPr>
+    </w:lvl>
+    <w:lvl w:ilvl="2" w:tentative="1">
+      <w:start w:val="1"/>
+      <w:numFmt w:val="decimal"/>
+      <w:lvlText w:val="%3."/>
+      <w:lvlJc w:val="left"/>
+      <w:pPr>
+        <w:tabs>
+          <w:tab w:val="num" w:pos="2160"/>
+        </w:tabs>
+        <w:ind w:left="2160" w:hanging="360"/>
+      </w:pPr>
+    </w:lvl>
+    <w:lvl w:ilvl="3" w:tentative="1">
+      <w:start w:val="1"/>
+      <w:numFmt w:val="decimal"/>
+      <w:lvlText w:val="%4."/>
+      <w:lvlJc w:val="left"/>
+      <w:pPr>
+        <w:tabs>
+          <w:tab w:val="num" w:pos="2880"/>
+        </w:tabs>
+        <w:ind w:left="2880" w:hanging="360"/>
+      </w:pPr>
+    </w:lvl>
+    <w:lvl w:ilvl="4" w:tentative="1">
+      <w:start w:val="1"/>
+      <w:numFmt w:val="decimal"/>
+      <w:lvlText w:val="%5."/>
+      <w:lvlJc w:val="left"/>
+      <w:pPr>
+        <w:tabs>
+          <w:tab w:val="num" w:pos="3600"/>
+        </w:tabs>
+        <w:ind w:left="3600" w:hanging="360"/>
+      </w:pPr>
+    </w:lvl>
+    <w:lvl w:ilvl="5" w:tentative="1">
+      <w:start w:val="1"/>
+      <w:numFmt w:val="decimal"/>
+      <w:lvlText w:val="%6."/>
+      <w:lvlJc w:val="left"/>
+      <w:pPr>
+        <w:tabs>
+          <w:tab w:val="num" w:pos="4320"/>
+        </w:tabs>
+        <w:ind w:left="4320" w:hanging="360"/>
+      </w:pPr>
+    </w:lvl>
+    <w:lvl w:ilvl="6" w:tentative="1">
+      <w:start w:val="1"/>
+      <w:numFmt w:val="decimal"/>
+      <w:lvlText w:val="%7."/>
+      <w:lvlJc w:val="left"/>
+      <w:pPr>
+        <w:tabs>
+          <w:tab w:val="num" w:pos="5040"/>
+        </w:tabs>
+        <w:ind w:left="5040" w:hanging="360"/>
+      </w:pPr>
+    </w:lvl>
+    <w:lvl w:ilvl="7" w:tentative="1">
+      <w:start w:val="1"/>
+      <w:numFmt w:val="decimal"/>
+      <w:lvlText w:val="%8."/>
+      <w:lvlJc w:val="left"/>
+      <w:pPr>
+        <w:tabs>
+          <w:tab w:val="num" w:pos="5760"/>
+        </w:tabs>
+        <w:ind w:left="5760" w:hanging="360"/>
+      </w:pPr>
+    </w:lvl>
+    <w:lvl w:ilvl="8" w:tentative="1">
+      <w:start w:val="1"/>
+      <w:numFmt w:val="decimal"/>
+      <w:lvlText w:val="%9."/>
+      <w:lvlJc w:val="left"/>
+      <w:pPr>
+        <w:tabs>
+          <w:tab w:val="num" w:pos="6480"/>
+        </w:tabs>
+        <w:ind w:left="6480" w:hanging="360"/>
+      </w:pPr>
+    </w:lvl>
+  </w:abstractNum>
+  <w:abstractNum w:abstractNumId="9" w15:restartNumberingAfterBreak="0">
     <w:nsid w:val="509237C6"/>
     <w:multiLevelType w:val="multilevel"/>
     <w:tmpl w:val="E062AD80"/>
@@ -7705,7 +9019,7 @@
       </w:pPr>
     </w:lvl>
   </w:abstractNum>
-  <w:abstractNum w:abstractNumId="9" w15:restartNumberingAfterBreak="0">
+  <w:abstractNum w:abstractNumId="10" w15:restartNumberingAfterBreak="0">
     <w:nsid w:val="5C242D49"/>
     <w:multiLevelType w:val="multilevel"/>
     <w:tmpl w:val="2626F2CA"/>
@@ -7818,7 +9132,7 @@
       </w:pPr>
     </w:lvl>
   </w:abstractNum>
-  <w:abstractNum w:abstractNumId="10" w15:restartNumberingAfterBreak="0">
+  <w:abstractNum w:abstractNumId="11" w15:restartNumberingAfterBreak="0">
     <w:nsid w:val="77543013"/>
     <w:multiLevelType w:val="multilevel"/>
     <w:tmpl w:val="F0DE1754"/>
@@ -7932,10 +9246,10 @@
     </w:lvl>
   </w:abstractNum>
   <w:num w:numId="1" w16cid:durableId="1667901689">
-    <w:abstractNumId w:val="9"/>
+    <w:abstractNumId w:val="10"/>
   </w:num>
   <w:num w:numId="2" w16cid:durableId="510528383">
-    <w:abstractNumId w:val="10"/>
+    <w:abstractNumId w:val="11"/>
   </w:num>
   <w:num w:numId="3" w16cid:durableId="2096513582">
     <w:abstractNumId w:val="3"/>
@@ -7950,7 +9264,7 @@
     <w:abstractNumId w:val="0"/>
   </w:num>
   <w:num w:numId="7" w16cid:durableId="1484153181">
-    <w:abstractNumId w:val="8"/>
+    <w:abstractNumId w:val="9"/>
   </w:num>
   <w:num w:numId="8" w16cid:durableId="1813209576">
     <w:abstractNumId w:val="4"/>
@@ -7963,6 +9277,9 @@
   </w:num>
   <w:num w:numId="11" w16cid:durableId="1324625968">
     <w:abstractNumId w:val="1"/>
+  </w:num>
+  <w:num w:numId="12" w16cid:durableId="559555954">
+    <w:abstractNumId w:val="8"/>
   </w:num>
 </w:numbering>
 </file>
@@ -8883,6 +10200,29 @@
       <w:spacing w:val="5"/>
     </w:rPr>
   </w:style>
+  <w:style w:type="character" w:styleId="Hyperlink">
+    <w:name w:val="Hyperlink"/>
+    <w:basedOn w:val="DefaultParagraphFont"/>
+    <w:uiPriority w:val="99"/>
+    <w:unhideWhenUsed/>
+    <w:rsid w:val="005B05B5"/>
+    <w:rPr>
+      <w:color w:val="467886" w:themeColor="hyperlink"/>
+      <w:u w:val="single"/>
+    </w:rPr>
+  </w:style>
+  <w:style w:type="character" w:styleId="UnresolvedMention">
+    <w:name w:val="Unresolved Mention"/>
+    <w:basedOn w:val="DefaultParagraphFont"/>
+    <w:uiPriority w:val="99"/>
+    <w:semiHidden/>
+    <w:unhideWhenUsed/>
+    <w:rsid w:val="005B05B5"/>
+    <w:rPr>
+      <w:color w:val="605E5C"/>
+      <w:shd w:val="clear" w:color="auto" w:fill="E1DFDD"/>
+    </w:rPr>
+  </w:style>
 </w:styles>
 </file>
 

</xml_diff>

<commit_message>
did outliers and boxplot
</commit_message>
<xml_diff>
--- a/Challenge 5 - My Notes.docx
+++ b/Challenge 5 - My Notes.docx
@@ -6361,7 +6361,23 @@
           <w:sz w:val="16"/>
           <w:szCs w:val="16"/>
         </w:rPr>
-        <w:t xml:space="preserve">We create a sample </w:t>
+        <w:t xml:space="preserve">We </w:t>
+      </w:r>
+      <w:proofErr w:type="gramStart"/>
+      <w:r>
+        <w:rPr>
+          <w:sz w:val="16"/>
+          <w:szCs w:val="16"/>
+        </w:rPr>
+        <w:t>create</w:t>
+      </w:r>
+      <w:proofErr w:type="gramEnd"/>
+      <w:r>
+        <w:rPr>
+          <w:sz w:val="16"/>
+          <w:szCs w:val="16"/>
+        </w:rPr>
+        <w:t xml:space="preserve"> a sample </w:t>
       </w:r>
       <w:proofErr w:type="spellStart"/>
       <w:r>
@@ -10220,6 +10236,2136 @@
           <w:szCs w:val="16"/>
         </w:rPr>
         <w:t>. This will combine all the tumor volume data from the different treatments into one single list.</w:t>
+      </w:r>
+    </w:p>
+    <w:p/>
+    <w:p>
+      <w:pPr>
+        <w:rPr>
+          <w:b/>
+          <w:bCs/>
+          <w:sz w:val="16"/>
+          <w:szCs w:val="16"/>
+        </w:rPr>
+      </w:pPr>
+      <w:r>
+        <w:rPr>
+          <w:b/>
+          <w:bCs/>
+          <w:sz w:val="16"/>
+          <w:szCs w:val="16"/>
+        </w:rPr>
+        <w:t xml:space="preserve">help Loop through each drug in the treatment list, locating the rows in the merged </w:t>
+      </w:r>
+      <w:proofErr w:type="spellStart"/>
+      <w:r>
+        <w:rPr>
+          <w:b/>
+          <w:bCs/>
+          <w:sz w:val="16"/>
+          <w:szCs w:val="16"/>
+        </w:rPr>
+        <w:t>DataFrame</w:t>
+      </w:r>
+      <w:proofErr w:type="spellEnd"/>
+      <w:r>
+        <w:rPr>
+          <w:b/>
+          <w:bCs/>
+          <w:sz w:val="16"/>
+          <w:szCs w:val="16"/>
+        </w:rPr>
+        <w:t xml:space="preserve"> that correspond to each treatment. Append the resulting final tumor volumes for each drug to the empty list. Determine outliers by using the upper and lower bounds, and then print the results.</w:t>
+      </w:r>
+    </w:p>
+    <w:p>
+      <w:pPr>
+        <w:rPr>
+          <w:b/>
+          <w:bCs/>
+          <w:sz w:val="16"/>
+          <w:szCs w:val="16"/>
+        </w:rPr>
+      </w:pPr>
+      <w:r>
+        <w:rPr>
+          <w:b/>
+          <w:bCs/>
+          <w:sz w:val="16"/>
+          <w:szCs w:val="16"/>
+        </w:rPr>
+        <w:t xml:space="preserve">To loop through each drug in the treatment list, locate the rows in the merged </w:t>
+      </w:r>
+      <w:proofErr w:type="spellStart"/>
+      <w:r>
+        <w:rPr>
+          <w:b/>
+          <w:bCs/>
+          <w:sz w:val="16"/>
+          <w:szCs w:val="16"/>
+        </w:rPr>
+        <w:t>DataFrame</w:t>
+      </w:r>
+      <w:proofErr w:type="spellEnd"/>
+      <w:r>
+        <w:rPr>
+          <w:b/>
+          <w:bCs/>
+          <w:sz w:val="16"/>
+          <w:szCs w:val="16"/>
+        </w:rPr>
+        <w:t xml:space="preserve"> that correspond to each treatment, and append the resulting final tumor volumes for each drug to the empty list, you can follow these steps:</w:t>
+      </w:r>
+    </w:p>
+    <w:p>
+      <w:pPr>
+        <w:numPr>
+          <w:ilvl w:val="0"/>
+          <w:numId w:val="16"/>
+        </w:numPr>
+        <w:rPr>
+          <w:sz w:val="16"/>
+          <w:szCs w:val="16"/>
+        </w:rPr>
+      </w:pPr>
+      <w:r>
+        <w:rPr>
+          <w:sz w:val="16"/>
+          <w:szCs w:val="16"/>
+        </w:rPr>
+        <w:t xml:space="preserve">Create a list of treatment names (e.g., </w:t>
+      </w:r>
+      <w:proofErr w:type="spellStart"/>
+      <w:r>
+        <w:rPr>
+          <w:sz w:val="16"/>
+          <w:szCs w:val="16"/>
+        </w:rPr>
+        <w:t>Capomulin</w:t>
+      </w:r>
+      <w:proofErr w:type="spellEnd"/>
+      <w:r>
+        <w:rPr>
+          <w:sz w:val="16"/>
+          <w:szCs w:val="16"/>
+        </w:rPr>
+        <w:t xml:space="preserve">, </w:t>
+      </w:r>
+      <w:proofErr w:type="spellStart"/>
+      <w:r>
+        <w:rPr>
+          <w:sz w:val="16"/>
+          <w:szCs w:val="16"/>
+        </w:rPr>
+        <w:t>Ramicane</w:t>
+      </w:r>
+      <w:proofErr w:type="spellEnd"/>
+      <w:r>
+        <w:rPr>
+          <w:sz w:val="16"/>
+          <w:szCs w:val="16"/>
+        </w:rPr>
+        <w:t xml:space="preserve">, </w:t>
+      </w:r>
+      <w:proofErr w:type="spellStart"/>
+      <w:r>
+        <w:rPr>
+          <w:sz w:val="16"/>
+          <w:szCs w:val="16"/>
+        </w:rPr>
+        <w:t>Infubinol</w:t>
+      </w:r>
+      <w:proofErr w:type="spellEnd"/>
+      <w:r>
+        <w:rPr>
+          <w:sz w:val="16"/>
+          <w:szCs w:val="16"/>
+        </w:rPr>
+        <w:t xml:space="preserve">, </w:t>
+      </w:r>
+      <w:proofErr w:type="spellStart"/>
+      <w:r>
+        <w:rPr>
+          <w:sz w:val="16"/>
+          <w:szCs w:val="16"/>
+        </w:rPr>
+        <w:t>Ceftamin</w:t>
+      </w:r>
+      <w:proofErr w:type="spellEnd"/>
+      <w:r>
+        <w:rPr>
+          <w:sz w:val="16"/>
+          <w:szCs w:val="16"/>
+        </w:rPr>
+        <w:t>).</w:t>
+      </w:r>
+    </w:p>
+    <w:p>
+      <w:pPr>
+        <w:numPr>
+          <w:ilvl w:val="0"/>
+          <w:numId w:val="16"/>
+        </w:numPr>
+        <w:rPr>
+          <w:sz w:val="16"/>
+          <w:szCs w:val="16"/>
+        </w:rPr>
+      </w:pPr>
+      <w:r>
+        <w:rPr>
+          <w:sz w:val="16"/>
+          <w:szCs w:val="16"/>
+        </w:rPr>
+        <w:t>Create an empty list to hold the tumor volume data for each treatment.</w:t>
+      </w:r>
+    </w:p>
+    <w:p>
+      <w:pPr>
+        <w:numPr>
+          <w:ilvl w:val="0"/>
+          <w:numId w:val="16"/>
+        </w:numPr>
+        <w:rPr>
+          <w:sz w:val="16"/>
+          <w:szCs w:val="16"/>
+        </w:rPr>
+      </w:pPr>
+      <w:r>
+        <w:rPr>
+          <w:sz w:val="16"/>
+          <w:szCs w:val="16"/>
+        </w:rPr>
+        <w:t>Loop through each treatment in the list:</w:t>
+      </w:r>
+    </w:p>
+    <w:p>
+      <w:pPr>
+        <w:numPr>
+          <w:ilvl w:val="1"/>
+          <w:numId w:val="16"/>
+        </w:numPr>
+        <w:rPr>
+          <w:sz w:val="16"/>
+          <w:szCs w:val="16"/>
+        </w:rPr>
+      </w:pPr>
+      <w:r>
+        <w:rPr>
+          <w:sz w:val="16"/>
+          <w:szCs w:val="16"/>
+        </w:rPr>
+        <w:t xml:space="preserve">Filter the merged </w:t>
+      </w:r>
+      <w:proofErr w:type="spellStart"/>
+      <w:r>
+        <w:rPr>
+          <w:sz w:val="16"/>
+          <w:szCs w:val="16"/>
+        </w:rPr>
+        <w:t>DataFrame</w:t>
+      </w:r>
+      <w:proofErr w:type="spellEnd"/>
+      <w:r>
+        <w:rPr>
+          <w:sz w:val="16"/>
+          <w:szCs w:val="16"/>
+        </w:rPr>
+        <w:t xml:space="preserve"> to get the final tumor volumes for the current treatment.</w:t>
+      </w:r>
+    </w:p>
+    <w:p>
+      <w:pPr>
+        <w:numPr>
+          <w:ilvl w:val="1"/>
+          <w:numId w:val="16"/>
+        </w:numPr>
+        <w:rPr>
+          <w:sz w:val="16"/>
+          <w:szCs w:val="16"/>
+        </w:rPr>
+      </w:pPr>
+      <w:r>
+        <w:rPr>
+          <w:sz w:val="16"/>
+          <w:szCs w:val="16"/>
+        </w:rPr>
+        <w:t>Append these tumor volumes to the empty list.</w:t>
+      </w:r>
+    </w:p>
+    <w:p>
+      <w:pPr>
+        <w:rPr>
+          <w:sz w:val="16"/>
+          <w:szCs w:val="16"/>
+        </w:rPr>
+      </w:pPr>
+      <w:r>
+        <w:rPr>
+          <w:sz w:val="16"/>
+          <w:szCs w:val="16"/>
+        </w:rPr>
+        <w:t>Here's some sample Python code to help you achieve this:</w:t>
+      </w:r>
+    </w:p>
+    <w:p>
+      <w:pPr>
+        <w:rPr>
+          <w:sz w:val="16"/>
+          <w:szCs w:val="16"/>
+        </w:rPr>
+      </w:pPr>
+      <w:r>
+        <w:rPr>
+          <w:sz w:val="16"/>
+          <w:szCs w:val="16"/>
+        </w:rPr>
+        <w:t># Create a list of treatment names</w:t>
+      </w:r>
+    </w:p>
+    <w:p>
+      <w:pPr>
+        <w:rPr>
+          <w:sz w:val="16"/>
+          <w:szCs w:val="16"/>
+        </w:rPr>
+      </w:pPr>
+      <w:r>
+        <w:rPr>
+          <w:sz w:val="16"/>
+          <w:szCs w:val="16"/>
+        </w:rPr>
+        <w:t>treatments = ["</w:t>
+      </w:r>
+      <w:proofErr w:type="spellStart"/>
+      <w:r>
+        <w:rPr>
+          <w:sz w:val="16"/>
+          <w:szCs w:val="16"/>
+        </w:rPr>
+        <w:t>Capomulin</w:t>
+      </w:r>
+      <w:proofErr w:type="spellEnd"/>
+      <w:r>
+        <w:rPr>
+          <w:sz w:val="16"/>
+          <w:szCs w:val="16"/>
+        </w:rPr>
+        <w:t>", "</w:t>
+      </w:r>
+      <w:proofErr w:type="spellStart"/>
+      <w:r>
+        <w:rPr>
+          <w:sz w:val="16"/>
+          <w:szCs w:val="16"/>
+        </w:rPr>
+        <w:t>Ramicane</w:t>
+      </w:r>
+      <w:proofErr w:type="spellEnd"/>
+      <w:r>
+        <w:rPr>
+          <w:sz w:val="16"/>
+          <w:szCs w:val="16"/>
+        </w:rPr>
+        <w:t>", "</w:t>
+      </w:r>
+      <w:proofErr w:type="spellStart"/>
+      <w:r>
+        <w:rPr>
+          <w:sz w:val="16"/>
+          <w:szCs w:val="16"/>
+        </w:rPr>
+        <w:t>Infubinol</w:t>
+      </w:r>
+      <w:proofErr w:type="spellEnd"/>
+      <w:r>
+        <w:rPr>
+          <w:sz w:val="16"/>
+          <w:szCs w:val="16"/>
+        </w:rPr>
+        <w:t>", "</w:t>
+      </w:r>
+      <w:proofErr w:type="spellStart"/>
+      <w:r>
+        <w:rPr>
+          <w:sz w:val="16"/>
+          <w:szCs w:val="16"/>
+        </w:rPr>
+        <w:t>Ceftamin</w:t>
+      </w:r>
+      <w:proofErr w:type="spellEnd"/>
+      <w:r>
+        <w:rPr>
+          <w:sz w:val="16"/>
+          <w:szCs w:val="16"/>
+        </w:rPr>
+        <w:t>"]</w:t>
+      </w:r>
+    </w:p>
+    <w:p>
+      <w:pPr>
+        <w:rPr>
+          <w:sz w:val="16"/>
+          <w:szCs w:val="16"/>
+        </w:rPr>
+      </w:pPr>
+    </w:p>
+    <w:p>
+      <w:pPr>
+        <w:rPr>
+          <w:sz w:val="16"/>
+          <w:szCs w:val="16"/>
+        </w:rPr>
+      </w:pPr>
+      <w:r>
+        <w:rPr>
+          <w:sz w:val="16"/>
+          <w:szCs w:val="16"/>
+        </w:rPr>
+        <w:t># Create an empty list to hold the tumor volume data for each treatment</w:t>
+      </w:r>
+    </w:p>
+    <w:p>
+      <w:pPr>
+        <w:rPr>
+          <w:sz w:val="16"/>
+          <w:szCs w:val="16"/>
+        </w:rPr>
+      </w:pPr>
+      <w:proofErr w:type="spellStart"/>
+      <w:r>
+        <w:rPr>
+          <w:sz w:val="16"/>
+          <w:szCs w:val="16"/>
+        </w:rPr>
+        <w:t>tumor_volumes</w:t>
+      </w:r>
+      <w:proofErr w:type="spellEnd"/>
+      <w:r>
+        <w:rPr>
+          <w:sz w:val="16"/>
+          <w:szCs w:val="16"/>
+        </w:rPr>
+        <w:t xml:space="preserve"> = []</w:t>
+      </w:r>
+    </w:p>
+    <w:p>
+      <w:pPr>
+        <w:rPr>
+          <w:sz w:val="16"/>
+          <w:szCs w:val="16"/>
+        </w:rPr>
+      </w:pPr>
+    </w:p>
+    <w:p>
+      <w:pPr>
+        <w:rPr>
+          <w:sz w:val="16"/>
+          <w:szCs w:val="16"/>
+        </w:rPr>
+      </w:pPr>
+      <w:r>
+        <w:rPr>
+          <w:sz w:val="16"/>
+          <w:szCs w:val="16"/>
+        </w:rPr>
+        <w:t># Loop through each treatment</w:t>
+      </w:r>
+    </w:p>
+    <w:p>
+      <w:pPr>
+        <w:rPr>
+          <w:sz w:val="16"/>
+          <w:szCs w:val="16"/>
+        </w:rPr>
+      </w:pPr>
+      <w:r>
+        <w:rPr>
+          <w:sz w:val="16"/>
+          <w:szCs w:val="16"/>
+        </w:rPr>
+        <w:t>for treatment in treatments:</w:t>
+      </w:r>
+    </w:p>
+    <w:p>
+      <w:pPr>
+        <w:rPr>
+          <w:sz w:val="16"/>
+          <w:szCs w:val="16"/>
+        </w:rPr>
+      </w:pPr>
+      <w:r>
+        <w:rPr>
+          <w:sz w:val="16"/>
+          <w:szCs w:val="16"/>
+        </w:rPr>
+        <w:t xml:space="preserve">    # Filter the merged </w:t>
+      </w:r>
+      <w:proofErr w:type="spellStart"/>
+      <w:r>
+        <w:rPr>
+          <w:sz w:val="16"/>
+          <w:szCs w:val="16"/>
+        </w:rPr>
+        <w:t>DataFrame</w:t>
+      </w:r>
+      <w:proofErr w:type="spellEnd"/>
+      <w:r>
+        <w:rPr>
+          <w:sz w:val="16"/>
+          <w:szCs w:val="16"/>
+        </w:rPr>
+        <w:t xml:space="preserve"> to get the final tumor volumes for the current treatment</w:t>
+      </w:r>
+    </w:p>
+    <w:p>
+      <w:pPr>
+        <w:rPr>
+          <w:sz w:val="16"/>
+          <w:szCs w:val="16"/>
+        </w:rPr>
+      </w:pPr>
+      <w:r>
+        <w:rPr>
+          <w:sz w:val="16"/>
+          <w:szCs w:val="16"/>
+        </w:rPr>
+        <w:t xml:space="preserve">    </w:t>
+      </w:r>
+      <w:proofErr w:type="spellStart"/>
+      <w:r>
+        <w:rPr>
+          <w:sz w:val="16"/>
+          <w:szCs w:val="16"/>
+        </w:rPr>
+        <w:t>final_tumor_volumes</w:t>
+      </w:r>
+      <w:proofErr w:type="spellEnd"/>
+      <w:r>
+        <w:rPr>
+          <w:sz w:val="16"/>
+          <w:szCs w:val="16"/>
+        </w:rPr>
+        <w:t xml:space="preserve"> = </w:t>
+      </w:r>
+      <w:proofErr w:type="spellStart"/>
+      <w:proofErr w:type="gramStart"/>
+      <w:r>
+        <w:rPr>
+          <w:sz w:val="16"/>
+          <w:szCs w:val="16"/>
+        </w:rPr>
+        <w:t>merged_df.loc</w:t>
+      </w:r>
+      <w:proofErr w:type="spellEnd"/>
+      <w:r>
+        <w:rPr>
+          <w:sz w:val="16"/>
+          <w:szCs w:val="16"/>
+        </w:rPr>
+        <w:t>[</w:t>
+      </w:r>
+      <w:proofErr w:type="spellStart"/>
+      <w:proofErr w:type="gramEnd"/>
+      <w:r>
+        <w:rPr>
+          <w:sz w:val="16"/>
+          <w:szCs w:val="16"/>
+        </w:rPr>
+        <w:t>merged_df</w:t>
+      </w:r>
+      <w:proofErr w:type="spellEnd"/>
+      <w:r>
+        <w:rPr>
+          <w:sz w:val="16"/>
+          <w:szCs w:val="16"/>
+        </w:rPr>
+        <w:t>["Drug Regimen"] == treatment, "Tumor Volume (mm3)"]</w:t>
+      </w:r>
+    </w:p>
+    <w:p>
+      <w:pPr>
+        <w:rPr>
+          <w:sz w:val="16"/>
+          <w:szCs w:val="16"/>
+        </w:rPr>
+      </w:pPr>
+      <w:r>
+        <w:rPr>
+          <w:sz w:val="16"/>
+          <w:szCs w:val="16"/>
+        </w:rPr>
+        <w:t xml:space="preserve">    </w:t>
+      </w:r>
+    </w:p>
+    <w:p>
+      <w:pPr>
+        <w:rPr>
+          <w:sz w:val="16"/>
+          <w:szCs w:val="16"/>
+        </w:rPr>
+      </w:pPr>
+      <w:r>
+        <w:rPr>
+          <w:sz w:val="16"/>
+          <w:szCs w:val="16"/>
+        </w:rPr>
+        <w:t xml:space="preserve">    # Append the final tumor volumes to the empty list</w:t>
+      </w:r>
+    </w:p>
+    <w:p>
+      <w:pPr>
+        <w:rPr>
+          <w:sz w:val="16"/>
+          <w:szCs w:val="16"/>
+        </w:rPr>
+      </w:pPr>
+      <w:r>
+        <w:rPr>
+          <w:sz w:val="16"/>
+          <w:szCs w:val="16"/>
+        </w:rPr>
+        <w:t xml:space="preserve">    </w:t>
+      </w:r>
+      <w:proofErr w:type="spellStart"/>
+      <w:r>
+        <w:rPr>
+          <w:sz w:val="16"/>
+          <w:szCs w:val="16"/>
+        </w:rPr>
+        <w:t>tumor_</w:t>
+      </w:r>
+      <w:proofErr w:type="gramStart"/>
+      <w:r>
+        <w:rPr>
+          <w:sz w:val="16"/>
+          <w:szCs w:val="16"/>
+        </w:rPr>
+        <w:t>volumes.append</w:t>
+      </w:r>
+      <w:proofErr w:type="spellEnd"/>
+      <w:proofErr w:type="gramEnd"/>
+      <w:r>
+        <w:rPr>
+          <w:sz w:val="16"/>
+          <w:szCs w:val="16"/>
+        </w:rPr>
+        <w:t>(</w:t>
+      </w:r>
+      <w:proofErr w:type="spellStart"/>
+      <w:r>
+        <w:rPr>
+          <w:sz w:val="16"/>
+          <w:szCs w:val="16"/>
+        </w:rPr>
+        <w:t>final_tumor_volumes</w:t>
+      </w:r>
+      <w:proofErr w:type="spellEnd"/>
+      <w:r>
+        <w:rPr>
+          <w:sz w:val="16"/>
+          <w:szCs w:val="16"/>
+        </w:rPr>
+        <w:t>)</w:t>
+      </w:r>
+    </w:p>
+    <w:p>
+      <w:pPr>
+        <w:rPr>
+          <w:sz w:val="16"/>
+          <w:szCs w:val="16"/>
+        </w:rPr>
+      </w:pPr>
+    </w:p>
+    <w:p>
+      <w:pPr>
+        <w:rPr>
+          <w:sz w:val="16"/>
+          <w:szCs w:val="16"/>
+        </w:rPr>
+      </w:pPr>
+      <w:r>
+        <w:rPr>
+          <w:sz w:val="16"/>
+          <w:szCs w:val="16"/>
+        </w:rPr>
+        <w:t># Determine outliers by calculating the upper and lower bounds</w:t>
+      </w:r>
+    </w:p>
+    <w:p>
+      <w:pPr>
+        <w:rPr>
+          <w:sz w:val="16"/>
+          <w:szCs w:val="16"/>
+        </w:rPr>
+      </w:pPr>
+      <w:r>
+        <w:rPr>
+          <w:sz w:val="16"/>
+          <w:szCs w:val="16"/>
+        </w:rPr>
+        <w:t># You can use methods like quartiles, IQR, and z-scores to identify outliers</w:t>
+      </w:r>
+    </w:p>
+    <w:p>
+      <w:pPr>
+        <w:rPr>
+          <w:sz w:val="16"/>
+          <w:szCs w:val="16"/>
+        </w:rPr>
+      </w:pPr>
+    </w:p>
+    <w:p>
+      <w:pPr>
+        <w:rPr>
+          <w:sz w:val="16"/>
+          <w:szCs w:val="16"/>
+        </w:rPr>
+      </w:pPr>
+      <w:r>
+        <w:rPr>
+          <w:sz w:val="16"/>
+          <w:szCs w:val="16"/>
+        </w:rPr>
+        <w:t># Print the results</w:t>
+      </w:r>
+    </w:p>
+    <w:p>
+      <w:pPr>
+        <w:rPr>
+          <w:sz w:val="16"/>
+          <w:szCs w:val="16"/>
+        </w:rPr>
+      </w:pPr>
+      <w:proofErr w:type="gramStart"/>
+      <w:r>
+        <w:rPr>
+          <w:sz w:val="16"/>
+          <w:szCs w:val="16"/>
+        </w:rPr>
+        <w:t>print(</w:t>
+      </w:r>
+      <w:proofErr w:type="gramEnd"/>
+      <w:r>
+        <w:rPr>
+          <w:sz w:val="16"/>
+          <w:szCs w:val="16"/>
+        </w:rPr>
+        <w:t>"Tumor Volumes for Each Treatment:")</w:t>
+      </w:r>
+    </w:p>
+    <w:p>
+      <w:pPr>
+        <w:rPr>
+          <w:sz w:val="16"/>
+          <w:szCs w:val="16"/>
+        </w:rPr>
+      </w:pPr>
+      <w:r>
+        <w:rPr>
+          <w:sz w:val="16"/>
+          <w:szCs w:val="16"/>
+        </w:rPr>
+        <w:t xml:space="preserve">for </w:t>
+      </w:r>
+      <w:proofErr w:type="spellStart"/>
+      <w:r>
+        <w:rPr>
+          <w:sz w:val="16"/>
+          <w:szCs w:val="16"/>
+        </w:rPr>
+        <w:t>i</w:t>
+      </w:r>
+      <w:proofErr w:type="spellEnd"/>
+      <w:r>
+        <w:rPr>
+          <w:sz w:val="16"/>
+          <w:szCs w:val="16"/>
+        </w:rPr>
+        <w:t>, treatment in enumerate(treatments):</w:t>
+      </w:r>
+    </w:p>
+    <w:p>
+      <w:pPr>
+        <w:rPr>
+          <w:sz w:val="16"/>
+          <w:szCs w:val="16"/>
+        </w:rPr>
+      </w:pPr>
+      <w:r>
+        <w:rPr>
+          <w:sz w:val="16"/>
+          <w:szCs w:val="16"/>
+        </w:rPr>
+        <w:lastRenderedPageBreak/>
+        <w:t xml:space="preserve">    print(f"{treatment}: {</w:t>
+      </w:r>
+      <w:proofErr w:type="spellStart"/>
+      <w:r>
+        <w:rPr>
+          <w:sz w:val="16"/>
+          <w:szCs w:val="16"/>
+        </w:rPr>
+        <w:t>tumor_volumes</w:t>
+      </w:r>
+      <w:proofErr w:type="spellEnd"/>
+      <w:r>
+        <w:rPr>
+          <w:sz w:val="16"/>
+          <w:szCs w:val="16"/>
+        </w:rPr>
+        <w:t>[</w:t>
+      </w:r>
+      <w:proofErr w:type="spellStart"/>
+      <w:r>
+        <w:rPr>
+          <w:sz w:val="16"/>
+          <w:szCs w:val="16"/>
+        </w:rPr>
+        <w:t>i</w:t>
+      </w:r>
+      <w:proofErr w:type="spellEnd"/>
+      <w:r>
+        <w:rPr>
+          <w:sz w:val="16"/>
+          <w:szCs w:val="16"/>
+        </w:rPr>
+        <w:t>]}")</w:t>
+      </w:r>
+    </w:p>
+    <w:p>
+      <w:pPr>
+        <w:rPr>
+          <w:sz w:val="16"/>
+          <w:szCs w:val="16"/>
+        </w:rPr>
+      </w:pPr>
+    </w:p>
+    <w:p>
+      <w:pPr>
+        <w:rPr>
+          <w:sz w:val="16"/>
+          <w:szCs w:val="16"/>
+        </w:rPr>
+      </w:pPr>
+      <w:r>
+        <w:rPr>
+          <w:sz w:val="16"/>
+          <w:szCs w:val="16"/>
+        </w:rPr>
+        <w:t># Determine outliers using the upper and lower bounds</w:t>
+      </w:r>
+    </w:p>
+    <w:p>
+      <w:pPr>
+        <w:rPr>
+          <w:sz w:val="16"/>
+          <w:szCs w:val="16"/>
+        </w:rPr>
+      </w:pPr>
+      <w:r>
+        <w:rPr>
+          <w:sz w:val="16"/>
+          <w:szCs w:val="16"/>
+        </w:rPr>
+        <w:t># You can calculate quartiles, IQR, and define thresholds for outliers</w:t>
+      </w:r>
+    </w:p>
+    <w:p>
+      <w:pPr>
+        <w:rPr>
+          <w:sz w:val="16"/>
+          <w:szCs w:val="16"/>
+        </w:rPr>
+      </w:pPr>
+    </w:p>
+    <w:p>
+      <w:pPr>
+        <w:rPr>
+          <w:sz w:val="16"/>
+          <w:szCs w:val="16"/>
+        </w:rPr>
+      </w:pPr>
+      <w:r>
+        <w:rPr>
+          <w:sz w:val="16"/>
+          <w:szCs w:val="16"/>
+        </w:rPr>
+        <w:t># Print the results</w:t>
+      </w:r>
+    </w:p>
+    <w:p>
+      <w:pPr>
+        <w:rPr>
+          <w:sz w:val="16"/>
+          <w:szCs w:val="16"/>
+        </w:rPr>
+      </w:pPr>
+      <w:r>
+        <w:rPr>
+          <w:sz w:val="16"/>
+          <w:szCs w:val="16"/>
+        </w:rPr>
+        <w:t>print("Outliers:")</w:t>
+      </w:r>
+    </w:p>
+    <w:p>
+      <w:pPr>
+        <w:rPr>
+          <w:sz w:val="16"/>
+          <w:szCs w:val="16"/>
+        </w:rPr>
+      </w:pPr>
+      <w:r>
+        <w:rPr>
+          <w:sz w:val="16"/>
+          <w:szCs w:val="16"/>
+        </w:rPr>
+        <w:t># Add code here to determine and print outliers</w:t>
+      </w:r>
+    </w:p>
+    <w:p>
+      <w:pPr>
+        <w:rPr>
+          <w:sz w:val="16"/>
+          <w:szCs w:val="16"/>
+        </w:rPr>
+      </w:pPr>
+      <w:r>
+        <w:rPr>
+          <w:sz w:val="16"/>
+          <w:szCs w:val="16"/>
+        </w:rPr>
+        <w:t>After appending the tumor volumes for each treatment, you can further process the data to determine outliers using statistical methods like quartiles, interquartile range (IQR), z-scores, or other relevant techniques. Let me know if you need assistance with identifying outliers or any other part of the process.</w:t>
+      </w:r>
+    </w:p>
+    <w:p/>
+    <w:p>
+      <w:pPr>
+        <w:rPr>
+          <w:b/>
+          <w:bCs/>
+          <w:sz w:val="16"/>
+          <w:szCs w:val="16"/>
+        </w:rPr>
+      </w:pPr>
+      <w:r>
+        <w:rPr>
+          <w:b/>
+          <w:bCs/>
+          <w:sz w:val="16"/>
+          <w:szCs w:val="16"/>
+        </w:rPr>
+        <w:t xml:space="preserve">can </w:t>
+      </w:r>
+      <w:proofErr w:type="spellStart"/>
+      <w:r>
+        <w:rPr>
+          <w:b/>
+          <w:bCs/>
+          <w:sz w:val="16"/>
+          <w:szCs w:val="16"/>
+        </w:rPr>
+        <w:t>i</w:t>
+      </w:r>
+      <w:proofErr w:type="spellEnd"/>
+      <w:r>
+        <w:rPr>
+          <w:b/>
+          <w:bCs/>
+          <w:sz w:val="16"/>
+          <w:szCs w:val="16"/>
+        </w:rPr>
+        <w:t xml:space="preserve"> find quartile in </w:t>
+      </w:r>
+      <w:proofErr w:type="spellStart"/>
+      <w:r>
+        <w:rPr>
+          <w:b/>
+          <w:bCs/>
+          <w:sz w:val="16"/>
+          <w:szCs w:val="16"/>
+        </w:rPr>
+        <w:t>numpy</w:t>
+      </w:r>
+      <w:proofErr w:type="spellEnd"/>
+      <w:r>
+        <w:rPr>
+          <w:b/>
+          <w:bCs/>
+          <w:sz w:val="16"/>
+          <w:szCs w:val="16"/>
+        </w:rPr>
+        <w:t xml:space="preserve"> array?</w:t>
+      </w:r>
+    </w:p>
+    <w:p>
+      <w:pPr>
+        <w:rPr>
+          <w:b/>
+          <w:bCs/>
+          <w:sz w:val="16"/>
+          <w:szCs w:val="16"/>
+        </w:rPr>
+      </w:pPr>
+      <w:r>
+        <w:rPr>
+          <w:b/>
+          <w:bCs/>
+          <w:sz w:val="16"/>
+          <w:szCs w:val="16"/>
+        </w:rPr>
+        <w:t>Yes, you can find quartiles in a NumPy array using NumPy functions. NumPy provides the </w:t>
+      </w:r>
+      <w:proofErr w:type="gramStart"/>
+      <w:r>
+        <w:rPr>
+          <w:b/>
+          <w:bCs/>
+          <w:sz w:val="16"/>
+          <w:szCs w:val="16"/>
+        </w:rPr>
+        <w:t>percentile(</w:t>
+      </w:r>
+      <w:proofErr w:type="gramEnd"/>
+      <w:r>
+        <w:rPr>
+          <w:b/>
+          <w:bCs/>
+          <w:sz w:val="16"/>
+          <w:szCs w:val="16"/>
+        </w:rPr>
+        <w:t>) function, which can be used to calculate quartiles. Here's how you can find quartiles in a NumPy array:</w:t>
+      </w:r>
+    </w:p>
+    <w:p>
+      <w:pPr>
+        <w:numPr>
+          <w:ilvl w:val="0"/>
+          <w:numId w:val="17"/>
+        </w:numPr>
+        <w:rPr>
+          <w:sz w:val="16"/>
+          <w:szCs w:val="16"/>
+        </w:rPr>
+      </w:pPr>
+      <w:r>
+        <w:rPr>
+          <w:sz w:val="16"/>
+          <w:szCs w:val="16"/>
+        </w:rPr>
+        <w:t>Use the </w:t>
+      </w:r>
+      <w:proofErr w:type="gramStart"/>
+      <w:r>
+        <w:rPr>
+          <w:sz w:val="16"/>
+          <w:szCs w:val="16"/>
+        </w:rPr>
+        <w:t>percentile(</w:t>
+      </w:r>
+      <w:proofErr w:type="gramEnd"/>
+      <w:r>
+        <w:rPr>
+          <w:sz w:val="16"/>
+          <w:szCs w:val="16"/>
+        </w:rPr>
+        <w:t>) function from NumPy to calculate quartiles.</w:t>
+      </w:r>
+    </w:p>
+    <w:p>
+      <w:pPr>
+        <w:numPr>
+          <w:ilvl w:val="0"/>
+          <w:numId w:val="17"/>
+        </w:numPr>
+        <w:rPr>
+          <w:sz w:val="16"/>
+          <w:szCs w:val="16"/>
+        </w:rPr>
+      </w:pPr>
+      <w:r>
+        <w:rPr>
+          <w:sz w:val="16"/>
+          <w:szCs w:val="16"/>
+        </w:rPr>
+        <w:t>Specify the desired percentile values (25 for Q1, 50 for Q2, and 75 for Q3) to get the quartiles.</w:t>
+      </w:r>
+    </w:p>
+    <w:p>
+      <w:pPr>
+        <w:rPr>
+          <w:sz w:val="16"/>
+          <w:szCs w:val="16"/>
+        </w:rPr>
+      </w:pPr>
+      <w:r>
+        <w:rPr>
+          <w:sz w:val="16"/>
+          <w:szCs w:val="16"/>
+        </w:rPr>
+        <w:t>Here's an example code snippet to find quartiles in a NumPy array:</w:t>
+      </w:r>
+    </w:p>
+    <w:p>
+      <w:pPr>
+        <w:rPr>
+          <w:sz w:val="16"/>
+          <w:szCs w:val="16"/>
+        </w:rPr>
+      </w:pPr>
+      <w:r>
+        <w:rPr>
+          <w:sz w:val="16"/>
+          <w:szCs w:val="16"/>
+        </w:rPr>
+        <w:t xml:space="preserve">import </w:t>
+      </w:r>
+      <w:proofErr w:type="spellStart"/>
+      <w:r>
+        <w:rPr>
+          <w:sz w:val="16"/>
+          <w:szCs w:val="16"/>
+        </w:rPr>
+        <w:t>numpy</w:t>
+      </w:r>
+      <w:proofErr w:type="spellEnd"/>
+      <w:r>
+        <w:rPr>
+          <w:sz w:val="16"/>
+          <w:szCs w:val="16"/>
+        </w:rPr>
+        <w:t xml:space="preserve"> as np</w:t>
+      </w:r>
+    </w:p>
+    <w:p>
+      <w:pPr>
+        <w:rPr>
+          <w:sz w:val="16"/>
+          <w:szCs w:val="16"/>
+        </w:rPr>
+      </w:pPr>
+    </w:p>
+    <w:p>
+      <w:pPr>
+        <w:rPr>
+          <w:sz w:val="16"/>
+          <w:szCs w:val="16"/>
+        </w:rPr>
+      </w:pPr>
+      <w:r>
+        <w:rPr>
+          <w:sz w:val="16"/>
+          <w:szCs w:val="16"/>
+        </w:rPr>
+        <w:t># Example data (replace this with your actual tumor volume data)</w:t>
+      </w:r>
+    </w:p>
+    <w:p>
+      <w:pPr>
+        <w:rPr>
+          <w:sz w:val="16"/>
+          <w:szCs w:val="16"/>
+        </w:rPr>
+      </w:pPr>
+      <w:proofErr w:type="spellStart"/>
+      <w:r>
+        <w:rPr>
+          <w:sz w:val="16"/>
+          <w:szCs w:val="16"/>
+        </w:rPr>
+        <w:t>tumor_volume_data</w:t>
+      </w:r>
+      <w:proofErr w:type="spellEnd"/>
+      <w:r>
+        <w:rPr>
+          <w:sz w:val="16"/>
+          <w:szCs w:val="16"/>
+        </w:rPr>
+        <w:t xml:space="preserve"> = </w:t>
+      </w:r>
+      <w:proofErr w:type="spellStart"/>
+      <w:proofErr w:type="gramStart"/>
+      <w:r>
+        <w:rPr>
+          <w:sz w:val="16"/>
+          <w:szCs w:val="16"/>
+        </w:rPr>
+        <w:t>np.array</w:t>
+      </w:r>
+      <w:proofErr w:type="spellEnd"/>
+      <w:proofErr w:type="gramEnd"/>
+      <w:r>
+        <w:rPr>
+          <w:sz w:val="16"/>
+          <w:szCs w:val="16"/>
+        </w:rPr>
+        <w:t>([50, 55, 60, 65, 70, 75, 80, 85, 90, 95])</w:t>
+      </w:r>
+    </w:p>
+    <w:p>
+      <w:pPr>
+        <w:rPr>
+          <w:sz w:val="16"/>
+          <w:szCs w:val="16"/>
+        </w:rPr>
+      </w:pPr>
+    </w:p>
+    <w:p>
+      <w:pPr>
+        <w:rPr>
+          <w:sz w:val="16"/>
+          <w:szCs w:val="16"/>
+        </w:rPr>
+      </w:pPr>
+      <w:r>
+        <w:rPr>
+          <w:sz w:val="16"/>
+          <w:szCs w:val="16"/>
+        </w:rPr>
+        <w:t># Calculate quartiles using NumPy</w:t>
+      </w:r>
+    </w:p>
+    <w:p>
+      <w:pPr>
+        <w:rPr>
+          <w:sz w:val="16"/>
+          <w:szCs w:val="16"/>
+        </w:rPr>
+      </w:pPr>
+      <w:r>
+        <w:rPr>
+          <w:sz w:val="16"/>
+          <w:szCs w:val="16"/>
+        </w:rPr>
+        <w:t xml:space="preserve">q1 = </w:t>
+      </w:r>
+      <w:proofErr w:type="spellStart"/>
+      <w:proofErr w:type="gramStart"/>
+      <w:r>
+        <w:rPr>
+          <w:sz w:val="16"/>
+          <w:szCs w:val="16"/>
+        </w:rPr>
+        <w:t>np.percentile</w:t>
+      </w:r>
+      <w:proofErr w:type="spellEnd"/>
+      <w:proofErr w:type="gramEnd"/>
+      <w:r>
+        <w:rPr>
+          <w:sz w:val="16"/>
+          <w:szCs w:val="16"/>
+        </w:rPr>
+        <w:t>(</w:t>
+      </w:r>
+      <w:proofErr w:type="spellStart"/>
+      <w:r>
+        <w:rPr>
+          <w:sz w:val="16"/>
+          <w:szCs w:val="16"/>
+        </w:rPr>
+        <w:t>tumor_volume_data</w:t>
+      </w:r>
+      <w:proofErr w:type="spellEnd"/>
+      <w:r>
+        <w:rPr>
+          <w:sz w:val="16"/>
+          <w:szCs w:val="16"/>
+        </w:rPr>
+        <w:t>, 25)</w:t>
+      </w:r>
+    </w:p>
+    <w:p>
+      <w:pPr>
+        <w:rPr>
+          <w:sz w:val="16"/>
+          <w:szCs w:val="16"/>
+        </w:rPr>
+      </w:pPr>
+      <w:r>
+        <w:rPr>
+          <w:sz w:val="16"/>
+          <w:szCs w:val="16"/>
+        </w:rPr>
+        <w:t xml:space="preserve">q2 = </w:t>
+      </w:r>
+      <w:proofErr w:type="spellStart"/>
+      <w:proofErr w:type="gramStart"/>
+      <w:r>
+        <w:rPr>
+          <w:sz w:val="16"/>
+          <w:szCs w:val="16"/>
+        </w:rPr>
+        <w:t>np.percentile</w:t>
+      </w:r>
+      <w:proofErr w:type="spellEnd"/>
+      <w:proofErr w:type="gramEnd"/>
+      <w:r>
+        <w:rPr>
+          <w:sz w:val="16"/>
+          <w:szCs w:val="16"/>
+        </w:rPr>
+        <w:t>(</w:t>
+      </w:r>
+      <w:proofErr w:type="spellStart"/>
+      <w:r>
+        <w:rPr>
+          <w:sz w:val="16"/>
+          <w:szCs w:val="16"/>
+        </w:rPr>
+        <w:t>tumor_volume_data</w:t>
+      </w:r>
+      <w:proofErr w:type="spellEnd"/>
+      <w:r>
+        <w:rPr>
+          <w:sz w:val="16"/>
+          <w:szCs w:val="16"/>
+        </w:rPr>
+        <w:t>, 50)  # Median (Q2)</w:t>
+      </w:r>
+    </w:p>
+    <w:p>
+      <w:pPr>
+        <w:rPr>
+          <w:sz w:val="16"/>
+          <w:szCs w:val="16"/>
+        </w:rPr>
+      </w:pPr>
+      <w:r>
+        <w:rPr>
+          <w:sz w:val="16"/>
+          <w:szCs w:val="16"/>
+        </w:rPr>
+        <w:t xml:space="preserve">q3 = </w:t>
+      </w:r>
+      <w:proofErr w:type="spellStart"/>
+      <w:proofErr w:type="gramStart"/>
+      <w:r>
+        <w:rPr>
+          <w:sz w:val="16"/>
+          <w:szCs w:val="16"/>
+        </w:rPr>
+        <w:t>np.percentile</w:t>
+      </w:r>
+      <w:proofErr w:type="spellEnd"/>
+      <w:proofErr w:type="gramEnd"/>
+      <w:r>
+        <w:rPr>
+          <w:sz w:val="16"/>
+          <w:szCs w:val="16"/>
+        </w:rPr>
+        <w:t>(</w:t>
+      </w:r>
+      <w:proofErr w:type="spellStart"/>
+      <w:r>
+        <w:rPr>
+          <w:sz w:val="16"/>
+          <w:szCs w:val="16"/>
+        </w:rPr>
+        <w:t>tumor_volume_data</w:t>
+      </w:r>
+      <w:proofErr w:type="spellEnd"/>
+      <w:r>
+        <w:rPr>
+          <w:sz w:val="16"/>
+          <w:szCs w:val="16"/>
+        </w:rPr>
+        <w:t>, 75)</w:t>
+      </w:r>
+    </w:p>
+    <w:p>
+      <w:pPr>
+        <w:rPr>
+          <w:sz w:val="16"/>
+          <w:szCs w:val="16"/>
+        </w:rPr>
+      </w:pPr>
+    </w:p>
+    <w:p>
+      <w:pPr>
+        <w:rPr>
+          <w:sz w:val="16"/>
+          <w:szCs w:val="16"/>
+        </w:rPr>
+      </w:pPr>
+      <w:proofErr w:type="gramStart"/>
+      <w:r>
+        <w:rPr>
+          <w:sz w:val="16"/>
+          <w:szCs w:val="16"/>
+        </w:rPr>
+        <w:t>print(</w:t>
+      </w:r>
+      <w:proofErr w:type="spellStart"/>
+      <w:proofErr w:type="gramEnd"/>
+      <w:r>
+        <w:rPr>
+          <w:sz w:val="16"/>
+          <w:szCs w:val="16"/>
+        </w:rPr>
+        <w:t>f"First</w:t>
+      </w:r>
+      <w:proofErr w:type="spellEnd"/>
+      <w:r>
+        <w:rPr>
+          <w:sz w:val="16"/>
+          <w:szCs w:val="16"/>
+        </w:rPr>
+        <w:t xml:space="preserve"> Quartile (Q1): {q1}")</w:t>
+      </w:r>
+    </w:p>
+    <w:p>
+      <w:pPr>
+        <w:rPr>
+          <w:sz w:val="16"/>
+          <w:szCs w:val="16"/>
+        </w:rPr>
+      </w:pPr>
+      <w:proofErr w:type="gramStart"/>
+      <w:r>
+        <w:rPr>
+          <w:sz w:val="16"/>
+          <w:szCs w:val="16"/>
+        </w:rPr>
+        <w:t>print(</w:t>
+      </w:r>
+      <w:proofErr w:type="spellStart"/>
+      <w:proofErr w:type="gramEnd"/>
+      <w:r>
+        <w:rPr>
+          <w:sz w:val="16"/>
+          <w:szCs w:val="16"/>
+        </w:rPr>
+        <w:t>f"Second</w:t>
+      </w:r>
+      <w:proofErr w:type="spellEnd"/>
+      <w:r>
+        <w:rPr>
+          <w:sz w:val="16"/>
+          <w:szCs w:val="16"/>
+        </w:rPr>
+        <w:t xml:space="preserve"> Quartile (Median, Q2): {q2}")</w:t>
+      </w:r>
+    </w:p>
+    <w:p>
+      <w:pPr>
+        <w:rPr>
+          <w:sz w:val="16"/>
+          <w:szCs w:val="16"/>
+        </w:rPr>
+      </w:pPr>
+      <w:proofErr w:type="gramStart"/>
+      <w:r>
+        <w:rPr>
+          <w:sz w:val="16"/>
+          <w:szCs w:val="16"/>
+        </w:rPr>
+        <w:t>print(</w:t>
+      </w:r>
+      <w:proofErr w:type="spellStart"/>
+      <w:proofErr w:type="gramEnd"/>
+      <w:r>
+        <w:rPr>
+          <w:sz w:val="16"/>
+          <w:szCs w:val="16"/>
+        </w:rPr>
+        <w:t>f"Third</w:t>
+      </w:r>
+      <w:proofErr w:type="spellEnd"/>
+      <w:r>
+        <w:rPr>
+          <w:sz w:val="16"/>
+          <w:szCs w:val="16"/>
+        </w:rPr>
+        <w:t xml:space="preserve"> Quartile (Q3): {q3}")</w:t>
+      </w:r>
+    </w:p>
+    <w:p>
+      <w:pPr>
+        <w:rPr>
+          <w:sz w:val="16"/>
+          <w:szCs w:val="16"/>
+        </w:rPr>
+      </w:pPr>
+      <w:r>
+        <w:rPr>
+          <w:sz w:val="16"/>
+          <w:szCs w:val="16"/>
+        </w:rPr>
+        <w:t>In this code snippet:</w:t>
+      </w:r>
+    </w:p>
+    <w:p>
+      <w:pPr>
+        <w:numPr>
+          <w:ilvl w:val="0"/>
+          <w:numId w:val="18"/>
+        </w:numPr>
+        <w:rPr>
+          <w:sz w:val="16"/>
+          <w:szCs w:val="16"/>
+        </w:rPr>
+      </w:pPr>
+      <w:proofErr w:type="spellStart"/>
+      <w:r>
+        <w:rPr>
+          <w:sz w:val="16"/>
+          <w:szCs w:val="16"/>
+        </w:rPr>
+        <w:t>tumor_volume_data</w:t>
+      </w:r>
+      <w:proofErr w:type="spellEnd"/>
+      <w:r>
+        <w:rPr>
+          <w:sz w:val="16"/>
+          <w:szCs w:val="16"/>
+        </w:rPr>
+        <w:t> is a NumPy array of tumor volume data. Replace this with your actual tumor volume data.</w:t>
+      </w:r>
+    </w:p>
+    <w:p>
+      <w:pPr>
+        <w:numPr>
+          <w:ilvl w:val="0"/>
+          <w:numId w:val="18"/>
+        </w:numPr>
+        <w:rPr>
+          <w:sz w:val="16"/>
+          <w:szCs w:val="16"/>
+        </w:rPr>
+      </w:pPr>
+      <w:r>
+        <w:rPr>
+          <w:sz w:val="16"/>
+          <w:szCs w:val="16"/>
+        </w:rPr>
+        <w:t>We use the </w:t>
+      </w:r>
+      <w:proofErr w:type="spellStart"/>
+      <w:proofErr w:type="gramStart"/>
+      <w:r>
+        <w:rPr>
+          <w:sz w:val="16"/>
+          <w:szCs w:val="16"/>
+        </w:rPr>
+        <w:t>np.percentile</w:t>
+      </w:r>
+      <w:proofErr w:type="spellEnd"/>
+      <w:proofErr w:type="gramEnd"/>
+      <w:r>
+        <w:rPr>
+          <w:sz w:val="16"/>
+          <w:szCs w:val="16"/>
+        </w:rPr>
+        <w:t>() function to calculate the quartiles by specifying the data array and the desired percentile values.</w:t>
+      </w:r>
+    </w:p>
+    <w:p/>
+    <w:p>
+      <w:pPr>
+        <w:rPr>
+          <w:b/>
+          <w:bCs/>
+          <w:sz w:val="16"/>
+          <w:szCs w:val="16"/>
+        </w:rPr>
+      </w:pPr>
+      <w:proofErr w:type="gramStart"/>
+      <w:r>
+        <w:rPr>
+          <w:b/>
+          <w:bCs/>
+          <w:sz w:val="16"/>
+          <w:szCs w:val="16"/>
+        </w:rPr>
+        <w:t>.</w:t>
+      </w:r>
+      <w:proofErr w:type="spellStart"/>
+      <w:r>
+        <w:rPr>
+          <w:b/>
+          <w:bCs/>
+          <w:sz w:val="16"/>
+          <w:szCs w:val="16"/>
+        </w:rPr>
+        <w:t>plt</w:t>
+      </w:r>
+      <w:proofErr w:type="spellEnd"/>
+      <w:proofErr w:type="gramEnd"/>
+      <w:r>
+        <w:rPr>
+          <w:b/>
+          <w:bCs/>
+          <w:sz w:val="16"/>
+          <w:szCs w:val="16"/>
+        </w:rPr>
+        <w:t xml:space="preserve"> set </w:t>
+      </w:r>
+      <w:proofErr w:type="spellStart"/>
+      <w:r>
+        <w:rPr>
+          <w:b/>
+          <w:bCs/>
+          <w:sz w:val="16"/>
+          <w:szCs w:val="16"/>
+        </w:rPr>
+        <w:t>xlabels</w:t>
+      </w:r>
+      <w:proofErr w:type="spellEnd"/>
+      <w:r>
+        <w:rPr>
+          <w:b/>
+          <w:bCs/>
+          <w:sz w:val="16"/>
+          <w:szCs w:val="16"/>
+        </w:rPr>
+        <w:t xml:space="preserve"> for box and whisker plot</w:t>
+      </w:r>
+    </w:p>
+    <w:p>
+      <w:pPr>
+        <w:rPr>
+          <w:b/>
+          <w:bCs/>
+          <w:sz w:val="16"/>
+          <w:szCs w:val="16"/>
+        </w:rPr>
+      </w:pPr>
+      <w:r>
+        <w:rPr>
+          <w:b/>
+          <w:bCs/>
+          <w:sz w:val="16"/>
+          <w:szCs w:val="16"/>
+        </w:rPr>
+        <w:lastRenderedPageBreak/>
+        <w:t>To set x-axis labels for a box and whisker plot created using Matplotlib's </w:t>
+      </w:r>
+      <w:proofErr w:type="spellStart"/>
+      <w:proofErr w:type="gramStart"/>
+      <w:r>
+        <w:rPr>
+          <w:b/>
+          <w:bCs/>
+          <w:sz w:val="16"/>
+          <w:szCs w:val="16"/>
+        </w:rPr>
+        <w:t>plt.boxplot</w:t>
+      </w:r>
+      <w:proofErr w:type="spellEnd"/>
+      <w:proofErr w:type="gramEnd"/>
+      <w:r>
+        <w:rPr>
+          <w:b/>
+          <w:bCs/>
+          <w:sz w:val="16"/>
+          <w:szCs w:val="16"/>
+        </w:rPr>
+        <w:t>(), you can use the </w:t>
+      </w:r>
+      <w:proofErr w:type="spellStart"/>
+      <w:r>
+        <w:rPr>
+          <w:b/>
+          <w:bCs/>
+          <w:sz w:val="16"/>
+          <w:szCs w:val="16"/>
+        </w:rPr>
+        <w:t>plt.xticks</w:t>
+      </w:r>
+      <w:proofErr w:type="spellEnd"/>
+      <w:r>
+        <w:rPr>
+          <w:b/>
+          <w:bCs/>
+          <w:sz w:val="16"/>
+          <w:szCs w:val="16"/>
+        </w:rPr>
+        <w:t>() function. Here's how you can set x-axis labels for a box and whisker plot:</w:t>
+      </w:r>
+    </w:p>
+    <w:p>
+      <w:pPr>
+        <w:rPr>
+          <w:sz w:val="16"/>
+          <w:szCs w:val="16"/>
+        </w:rPr>
+      </w:pPr>
+      <w:r>
+        <w:rPr>
+          <w:sz w:val="16"/>
+          <w:szCs w:val="16"/>
+        </w:rPr>
+        <w:t xml:space="preserve">import </w:t>
+      </w:r>
+      <w:proofErr w:type="spellStart"/>
+      <w:proofErr w:type="gramStart"/>
+      <w:r>
+        <w:rPr>
+          <w:sz w:val="16"/>
+          <w:szCs w:val="16"/>
+        </w:rPr>
+        <w:t>matplotlib.pyplot</w:t>
+      </w:r>
+      <w:proofErr w:type="spellEnd"/>
+      <w:proofErr w:type="gramEnd"/>
+      <w:r>
+        <w:rPr>
+          <w:sz w:val="16"/>
+          <w:szCs w:val="16"/>
+        </w:rPr>
+        <w:t xml:space="preserve"> as </w:t>
+      </w:r>
+      <w:proofErr w:type="spellStart"/>
+      <w:r>
+        <w:rPr>
+          <w:sz w:val="16"/>
+          <w:szCs w:val="16"/>
+        </w:rPr>
+        <w:t>plt</w:t>
+      </w:r>
+      <w:proofErr w:type="spellEnd"/>
+    </w:p>
+    <w:p>
+      <w:pPr>
+        <w:rPr>
+          <w:sz w:val="16"/>
+          <w:szCs w:val="16"/>
+        </w:rPr>
+      </w:pPr>
+    </w:p>
+    <w:p>
+      <w:pPr>
+        <w:rPr>
+          <w:sz w:val="16"/>
+          <w:szCs w:val="16"/>
+        </w:rPr>
+      </w:pPr>
+      <w:r>
+        <w:rPr>
+          <w:sz w:val="16"/>
+          <w:szCs w:val="16"/>
+        </w:rPr>
+        <w:t># Create a box and whisker plot</w:t>
+      </w:r>
+    </w:p>
+    <w:p>
+      <w:pPr>
+        <w:rPr>
+          <w:sz w:val="16"/>
+          <w:szCs w:val="16"/>
+        </w:rPr>
+      </w:pPr>
+      <w:r>
+        <w:rPr>
+          <w:sz w:val="16"/>
+          <w:szCs w:val="16"/>
+        </w:rPr>
+        <w:t>data = [data1, data2, data3</w:t>
+      </w:r>
+      <w:proofErr w:type="gramStart"/>
+      <w:r>
+        <w:rPr>
+          <w:sz w:val="16"/>
+          <w:szCs w:val="16"/>
+        </w:rPr>
+        <w:t>]  #</w:t>
+      </w:r>
+      <w:proofErr w:type="gramEnd"/>
+      <w:r>
+        <w:rPr>
+          <w:sz w:val="16"/>
+          <w:szCs w:val="16"/>
+        </w:rPr>
+        <w:t xml:space="preserve"> Your data arrays</w:t>
+      </w:r>
+    </w:p>
+    <w:p>
+      <w:pPr>
+        <w:rPr>
+          <w:sz w:val="16"/>
+          <w:szCs w:val="16"/>
+        </w:rPr>
+      </w:pPr>
+      <w:proofErr w:type="spellStart"/>
+      <w:proofErr w:type="gramStart"/>
+      <w:r>
+        <w:rPr>
+          <w:sz w:val="16"/>
+          <w:szCs w:val="16"/>
+        </w:rPr>
+        <w:t>plt.boxplot</w:t>
+      </w:r>
+      <w:proofErr w:type="spellEnd"/>
+      <w:proofErr w:type="gramEnd"/>
+      <w:r>
+        <w:rPr>
+          <w:sz w:val="16"/>
+          <w:szCs w:val="16"/>
+        </w:rPr>
+        <w:t>(data)</w:t>
+      </w:r>
+    </w:p>
+    <w:p>
+      <w:pPr>
+        <w:rPr>
+          <w:sz w:val="16"/>
+          <w:szCs w:val="16"/>
+        </w:rPr>
+      </w:pPr>
+    </w:p>
+    <w:p>
+      <w:pPr>
+        <w:rPr>
+          <w:sz w:val="16"/>
+          <w:szCs w:val="16"/>
+        </w:rPr>
+      </w:pPr>
+      <w:r>
+        <w:rPr>
+          <w:sz w:val="16"/>
+          <w:szCs w:val="16"/>
+        </w:rPr>
+        <w:t># Set x-axis labels</w:t>
+      </w:r>
+    </w:p>
+    <w:p>
+      <w:pPr>
+        <w:rPr>
+          <w:sz w:val="16"/>
+          <w:szCs w:val="16"/>
+        </w:rPr>
+      </w:pPr>
+      <w:proofErr w:type="spellStart"/>
+      <w:proofErr w:type="gramStart"/>
+      <w:r>
+        <w:rPr>
+          <w:sz w:val="16"/>
+          <w:szCs w:val="16"/>
+        </w:rPr>
+        <w:t>plt.xticks</w:t>
+      </w:r>
+      <w:proofErr w:type="spellEnd"/>
+      <w:proofErr w:type="gramEnd"/>
+      <w:r>
+        <w:rPr>
+          <w:sz w:val="16"/>
+          <w:szCs w:val="16"/>
+        </w:rPr>
+        <w:t>([1, 2, 3], ['Label 1', 'Label 2', 'Label 3'])</w:t>
+      </w:r>
+    </w:p>
+    <w:p>
+      <w:pPr>
+        <w:rPr>
+          <w:sz w:val="16"/>
+          <w:szCs w:val="16"/>
+        </w:rPr>
+      </w:pPr>
+    </w:p>
+    <w:p>
+      <w:pPr>
+        <w:rPr>
+          <w:sz w:val="16"/>
+          <w:szCs w:val="16"/>
+        </w:rPr>
+      </w:pPr>
+      <w:r>
+        <w:rPr>
+          <w:sz w:val="16"/>
+          <w:szCs w:val="16"/>
+        </w:rPr>
+        <w:t># Add labels and title</w:t>
+      </w:r>
+    </w:p>
+    <w:p>
+      <w:pPr>
+        <w:rPr>
+          <w:sz w:val="16"/>
+          <w:szCs w:val="16"/>
+          <w:lang w:val="es-DO"/>
+        </w:rPr>
+      </w:pPr>
+      <w:proofErr w:type="spellStart"/>
+      <w:proofErr w:type="gramStart"/>
+      <w:r>
+        <w:rPr>
+          <w:sz w:val="16"/>
+          <w:szCs w:val="16"/>
+          <w:lang w:val="es-DO"/>
+        </w:rPr>
+        <w:t>plt.xlabel</w:t>
+      </w:r>
+      <w:proofErr w:type="spellEnd"/>
+      <w:proofErr w:type="gramEnd"/>
+      <w:r>
+        <w:rPr>
+          <w:sz w:val="16"/>
+          <w:szCs w:val="16"/>
+          <w:lang w:val="es-DO"/>
+        </w:rPr>
+        <w:t xml:space="preserve">('X-axis </w:t>
+      </w:r>
+      <w:proofErr w:type="spellStart"/>
+      <w:r>
+        <w:rPr>
+          <w:sz w:val="16"/>
+          <w:szCs w:val="16"/>
+          <w:lang w:val="es-DO"/>
+        </w:rPr>
+        <w:t>Label</w:t>
+      </w:r>
+      <w:proofErr w:type="spellEnd"/>
+      <w:r>
+        <w:rPr>
+          <w:sz w:val="16"/>
+          <w:szCs w:val="16"/>
+          <w:lang w:val="es-DO"/>
+        </w:rPr>
+        <w:t>')</w:t>
+      </w:r>
+    </w:p>
+    <w:p>
+      <w:pPr>
+        <w:rPr>
+          <w:sz w:val="16"/>
+          <w:szCs w:val="16"/>
+          <w:lang w:val="es-DO"/>
+        </w:rPr>
+      </w:pPr>
+      <w:proofErr w:type="spellStart"/>
+      <w:proofErr w:type="gramStart"/>
+      <w:r>
+        <w:rPr>
+          <w:sz w:val="16"/>
+          <w:szCs w:val="16"/>
+          <w:lang w:val="es-DO"/>
+        </w:rPr>
+        <w:t>plt.ylabel</w:t>
+      </w:r>
+      <w:proofErr w:type="spellEnd"/>
+      <w:proofErr w:type="gramEnd"/>
+      <w:r>
+        <w:rPr>
+          <w:sz w:val="16"/>
+          <w:szCs w:val="16"/>
+          <w:lang w:val="es-DO"/>
+        </w:rPr>
+        <w:t xml:space="preserve">('Y-axis </w:t>
+      </w:r>
+      <w:proofErr w:type="spellStart"/>
+      <w:r>
+        <w:rPr>
+          <w:sz w:val="16"/>
+          <w:szCs w:val="16"/>
+          <w:lang w:val="es-DO"/>
+        </w:rPr>
+        <w:t>Label</w:t>
+      </w:r>
+      <w:proofErr w:type="spellEnd"/>
+      <w:r>
+        <w:rPr>
+          <w:sz w:val="16"/>
+          <w:szCs w:val="16"/>
+          <w:lang w:val="es-DO"/>
+        </w:rPr>
+        <w:t>')</w:t>
+      </w:r>
+    </w:p>
+    <w:p>
+      <w:pPr>
+        <w:rPr>
+          <w:sz w:val="16"/>
+          <w:szCs w:val="16"/>
+        </w:rPr>
+      </w:pPr>
+      <w:proofErr w:type="spellStart"/>
+      <w:proofErr w:type="gramStart"/>
+      <w:r>
+        <w:rPr>
+          <w:sz w:val="16"/>
+          <w:szCs w:val="16"/>
+        </w:rPr>
+        <w:t>plt.title</w:t>
+      </w:r>
+      <w:proofErr w:type="spellEnd"/>
+      <w:proofErr w:type="gramEnd"/>
+      <w:r>
+        <w:rPr>
+          <w:sz w:val="16"/>
+          <w:szCs w:val="16"/>
+        </w:rPr>
+        <w:t>('Box and Whisker Plot')</w:t>
+      </w:r>
+    </w:p>
+    <w:p>
+      <w:pPr>
+        <w:rPr>
+          <w:sz w:val="16"/>
+          <w:szCs w:val="16"/>
+        </w:rPr>
+      </w:pPr>
+    </w:p>
+    <w:p>
+      <w:pPr>
+        <w:rPr>
+          <w:sz w:val="16"/>
+          <w:szCs w:val="16"/>
+        </w:rPr>
+      </w:pPr>
+      <w:proofErr w:type="spellStart"/>
+      <w:proofErr w:type="gramStart"/>
+      <w:r>
+        <w:rPr>
+          <w:sz w:val="16"/>
+          <w:szCs w:val="16"/>
+        </w:rPr>
+        <w:t>plt.show</w:t>
+      </w:r>
+      <w:proofErr w:type="spellEnd"/>
+      <w:proofErr w:type="gramEnd"/>
+      <w:r>
+        <w:rPr>
+          <w:sz w:val="16"/>
+          <w:szCs w:val="16"/>
+        </w:rPr>
+        <w:t>()</w:t>
+      </w:r>
+    </w:p>
+    <w:p>
+      <w:pPr>
+        <w:rPr>
+          <w:sz w:val="16"/>
+          <w:szCs w:val="16"/>
+        </w:rPr>
+      </w:pPr>
+      <w:r>
+        <w:rPr>
+          <w:sz w:val="16"/>
+          <w:szCs w:val="16"/>
+        </w:rPr>
+        <w:t>In this code snippet:</w:t>
+      </w:r>
+    </w:p>
+    <w:p>
+      <w:pPr>
+        <w:numPr>
+          <w:ilvl w:val="0"/>
+          <w:numId w:val="19"/>
+        </w:numPr>
+        <w:rPr>
+          <w:sz w:val="16"/>
+          <w:szCs w:val="16"/>
+        </w:rPr>
+      </w:pPr>
+      <w:proofErr w:type="spellStart"/>
+      <w:proofErr w:type="gramStart"/>
+      <w:r>
+        <w:rPr>
+          <w:sz w:val="16"/>
+          <w:szCs w:val="16"/>
+        </w:rPr>
+        <w:t>plt.boxplot</w:t>
+      </w:r>
+      <w:proofErr w:type="spellEnd"/>
+      <w:proofErr w:type="gramEnd"/>
+      <w:r>
+        <w:rPr>
+          <w:sz w:val="16"/>
+          <w:szCs w:val="16"/>
+        </w:rPr>
+        <w:t>(data) creates the box and whisker plot using the provided data.</w:t>
+      </w:r>
+    </w:p>
+    <w:p>
+      <w:pPr>
+        <w:numPr>
+          <w:ilvl w:val="0"/>
+          <w:numId w:val="19"/>
+        </w:numPr>
+        <w:rPr>
+          <w:sz w:val="16"/>
+          <w:szCs w:val="16"/>
+        </w:rPr>
+      </w:pPr>
+      <w:proofErr w:type="spellStart"/>
+      <w:proofErr w:type="gramStart"/>
+      <w:r>
+        <w:rPr>
+          <w:sz w:val="16"/>
+          <w:szCs w:val="16"/>
+        </w:rPr>
+        <w:t>plt.xticks</w:t>
+      </w:r>
+      <w:proofErr w:type="spellEnd"/>
+      <w:proofErr w:type="gramEnd"/>
+      <w:r>
+        <w:rPr>
+          <w:sz w:val="16"/>
+          <w:szCs w:val="16"/>
+        </w:rPr>
+        <w:t>([1, 2, 3], ['Label 1', 'Label 2', 'Label 3']) sets the x-axis labels at positions 1, 2, and 3 with the corresponding labels 'Label 1', 'Label 2', and 'Label 3'.</w:t>
+      </w:r>
+    </w:p>
+    <w:p>
+      <w:pPr>
+        <w:numPr>
+          <w:ilvl w:val="0"/>
+          <w:numId w:val="19"/>
+        </w:numPr>
+        <w:rPr>
+          <w:sz w:val="16"/>
+          <w:szCs w:val="16"/>
+        </w:rPr>
+      </w:pPr>
+      <w:proofErr w:type="spellStart"/>
+      <w:proofErr w:type="gramStart"/>
+      <w:r>
+        <w:rPr>
+          <w:sz w:val="16"/>
+          <w:szCs w:val="16"/>
+        </w:rPr>
+        <w:t>plt.xlabel</w:t>
+      </w:r>
+      <w:proofErr w:type="spellEnd"/>
+      <w:proofErr w:type="gramEnd"/>
+      <w:r>
+        <w:rPr>
+          <w:sz w:val="16"/>
+          <w:szCs w:val="16"/>
+        </w:rPr>
+        <w:t>(), </w:t>
+      </w:r>
+      <w:proofErr w:type="spellStart"/>
+      <w:r>
+        <w:rPr>
+          <w:sz w:val="16"/>
+          <w:szCs w:val="16"/>
+        </w:rPr>
+        <w:t>plt.ylabel</w:t>
+      </w:r>
+      <w:proofErr w:type="spellEnd"/>
+      <w:r>
+        <w:rPr>
+          <w:sz w:val="16"/>
+          <w:szCs w:val="16"/>
+        </w:rPr>
+        <w:t>(), and </w:t>
+      </w:r>
+      <w:proofErr w:type="spellStart"/>
+      <w:r>
+        <w:rPr>
+          <w:sz w:val="16"/>
+          <w:szCs w:val="16"/>
+        </w:rPr>
+        <w:t>plt.title</w:t>
+      </w:r>
+      <w:proofErr w:type="spellEnd"/>
+      <w:r>
+        <w:rPr>
+          <w:sz w:val="16"/>
+          <w:szCs w:val="16"/>
+        </w:rPr>
+        <w:t>() are used to add axis labels and a title to the plot.</w:t>
       </w:r>
     </w:p>
     <w:p/>
@@ -10616,6 +12762,119 @@
     </w:lvl>
   </w:abstractNum>
   <w:abstractNum w:abstractNumId="3" w15:restartNumberingAfterBreak="0">
+    <w:nsid w:val="09633A86"/>
+    <w:multiLevelType w:val="multilevel"/>
+    <w:tmpl w:val="DEBC72B8"/>
+    <w:lvl w:ilvl="0">
+      <w:start w:val="1"/>
+      <w:numFmt w:val="decimal"/>
+      <w:lvlText w:val="%1."/>
+      <w:lvlJc w:val="left"/>
+      <w:pPr>
+        <w:tabs>
+          <w:tab w:val="num" w:pos="720"/>
+        </w:tabs>
+        <w:ind w:left="720" w:hanging="360"/>
+      </w:pPr>
+    </w:lvl>
+    <w:lvl w:ilvl="1" w:tentative="1">
+      <w:start w:val="1"/>
+      <w:numFmt w:val="decimal"/>
+      <w:lvlText w:val="%2."/>
+      <w:lvlJc w:val="left"/>
+      <w:pPr>
+        <w:tabs>
+          <w:tab w:val="num" w:pos="1440"/>
+        </w:tabs>
+        <w:ind w:left="1440" w:hanging="360"/>
+      </w:pPr>
+    </w:lvl>
+    <w:lvl w:ilvl="2" w:tentative="1">
+      <w:start w:val="1"/>
+      <w:numFmt w:val="decimal"/>
+      <w:lvlText w:val="%3."/>
+      <w:lvlJc w:val="left"/>
+      <w:pPr>
+        <w:tabs>
+          <w:tab w:val="num" w:pos="2160"/>
+        </w:tabs>
+        <w:ind w:left="2160" w:hanging="360"/>
+      </w:pPr>
+    </w:lvl>
+    <w:lvl w:ilvl="3" w:tentative="1">
+      <w:start w:val="1"/>
+      <w:numFmt w:val="decimal"/>
+      <w:lvlText w:val="%4."/>
+      <w:lvlJc w:val="left"/>
+      <w:pPr>
+        <w:tabs>
+          <w:tab w:val="num" w:pos="2880"/>
+        </w:tabs>
+        <w:ind w:left="2880" w:hanging="360"/>
+      </w:pPr>
+    </w:lvl>
+    <w:lvl w:ilvl="4" w:tentative="1">
+      <w:start w:val="1"/>
+      <w:numFmt w:val="decimal"/>
+      <w:lvlText w:val="%5."/>
+      <w:lvlJc w:val="left"/>
+      <w:pPr>
+        <w:tabs>
+          <w:tab w:val="num" w:pos="3600"/>
+        </w:tabs>
+        <w:ind w:left="3600" w:hanging="360"/>
+      </w:pPr>
+    </w:lvl>
+    <w:lvl w:ilvl="5" w:tentative="1">
+      <w:start w:val="1"/>
+      <w:numFmt w:val="decimal"/>
+      <w:lvlText w:val="%6."/>
+      <w:lvlJc w:val="left"/>
+      <w:pPr>
+        <w:tabs>
+          <w:tab w:val="num" w:pos="4320"/>
+        </w:tabs>
+        <w:ind w:left="4320" w:hanging="360"/>
+      </w:pPr>
+    </w:lvl>
+    <w:lvl w:ilvl="6" w:tentative="1">
+      <w:start w:val="1"/>
+      <w:numFmt w:val="decimal"/>
+      <w:lvlText w:val="%7."/>
+      <w:lvlJc w:val="left"/>
+      <w:pPr>
+        <w:tabs>
+          <w:tab w:val="num" w:pos="5040"/>
+        </w:tabs>
+        <w:ind w:left="5040" w:hanging="360"/>
+      </w:pPr>
+    </w:lvl>
+    <w:lvl w:ilvl="7" w:tentative="1">
+      <w:start w:val="1"/>
+      <w:numFmt w:val="decimal"/>
+      <w:lvlText w:val="%8."/>
+      <w:lvlJc w:val="left"/>
+      <w:pPr>
+        <w:tabs>
+          <w:tab w:val="num" w:pos="5760"/>
+        </w:tabs>
+        <w:ind w:left="5760" w:hanging="360"/>
+      </w:pPr>
+    </w:lvl>
+    <w:lvl w:ilvl="8" w:tentative="1">
+      <w:start w:val="1"/>
+      <w:numFmt w:val="decimal"/>
+      <w:lvlText w:val="%9."/>
+      <w:lvlJc w:val="left"/>
+      <w:pPr>
+        <w:tabs>
+          <w:tab w:val="num" w:pos="6480"/>
+        </w:tabs>
+        <w:ind w:left="6480" w:hanging="360"/>
+      </w:pPr>
+    </w:lvl>
+  </w:abstractNum>
+  <w:abstractNum w:abstractNumId="4" w15:restartNumberingAfterBreak="0">
     <w:nsid w:val="09827838"/>
     <w:multiLevelType w:val="multilevel"/>
     <w:tmpl w:val="92AAFA6E"/>
@@ -10736,7 +12995,156 @@
       </w:pPr>
     </w:lvl>
   </w:abstractNum>
-  <w:abstractNum w:abstractNumId="4" w15:restartNumberingAfterBreak="0">
+  <w:abstractNum w:abstractNumId="5" w15:restartNumberingAfterBreak="0">
+    <w:nsid w:val="0C9A1BE0"/>
+    <w:multiLevelType w:val="multilevel"/>
+    <w:tmpl w:val="38A2204E"/>
+    <w:lvl w:ilvl="0">
+      <w:start w:val="1"/>
+      <w:numFmt w:val="bullet"/>
+      <w:lvlText w:val=""/>
+      <w:lvlJc w:val="left"/>
+      <w:pPr>
+        <w:tabs>
+          <w:tab w:val="num" w:pos="720"/>
+        </w:tabs>
+        <w:ind w:left="720" w:hanging="360"/>
+      </w:pPr>
+      <w:rPr>
+        <w:rFonts w:ascii="Symbol" w:hAnsi="Symbol" w:hint="default"/>
+        <w:sz w:val="20"/>
+      </w:rPr>
+    </w:lvl>
+    <w:lvl w:ilvl="1" w:tentative="1">
+      <w:start w:val="1"/>
+      <w:numFmt w:val="bullet"/>
+      <w:lvlText w:val="o"/>
+      <w:lvlJc w:val="left"/>
+      <w:pPr>
+        <w:tabs>
+          <w:tab w:val="num" w:pos="1440"/>
+        </w:tabs>
+        <w:ind w:left="1440" w:hanging="360"/>
+      </w:pPr>
+      <w:rPr>
+        <w:rFonts w:ascii="Courier New" w:hAnsi="Courier New" w:hint="default"/>
+        <w:sz w:val="20"/>
+      </w:rPr>
+    </w:lvl>
+    <w:lvl w:ilvl="2" w:tentative="1">
+      <w:start w:val="1"/>
+      <w:numFmt w:val="bullet"/>
+      <w:lvlText w:val=""/>
+      <w:lvlJc w:val="left"/>
+      <w:pPr>
+        <w:tabs>
+          <w:tab w:val="num" w:pos="2160"/>
+        </w:tabs>
+        <w:ind w:left="2160" w:hanging="360"/>
+      </w:pPr>
+      <w:rPr>
+        <w:rFonts w:ascii="Wingdings" w:hAnsi="Wingdings" w:hint="default"/>
+        <w:sz w:val="20"/>
+      </w:rPr>
+    </w:lvl>
+    <w:lvl w:ilvl="3" w:tentative="1">
+      <w:start w:val="1"/>
+      <w:numFmt w:val="bullet"/>
+      <w:lvlText w:val=""/>
+      <w:lvlJc w:val="left"/>
+      <w:pPr>
+        <w:tabs>
+          <w:tab w:val="num" w:pos="2880"/>
+        </w:tabs>
+        <w:ind w:left="2880" w:hanging="360"/>
+      </w:pPr>
+      <w:rPr>
+        <w:rFonts w:ascii="Wingdings" w:hAnsi="Wingdings" w:hint="default"/>
+        <w:sz w:val="20"/>
+      </w:rPr>
+    </w:lvl>
+    <w:lvl w:ilvl="4" w:tentative="1">
+      <w:start w:val="1"/>
+      <w:numFmt w:val="bullet"/>
+      <w:lvlText w:val=""/>
+      <w:lvlJc w:val="left"/>
+      <w:pPr>
+        <w:tabs>
+          <w:tab w:val="num" w:pos="3600"/>
+        </w:tabs>
+        <w:ind w:left="3600" w:hanging="360"/>
+      </w:pPr>
+      <w:rPr>
+        <w:rFonts w:ascii="Wingdings" w:hAnsi="Wingdings" w:hint="default"/>
+        <w:sz w:val="20"/>
+      </w:rPr>
+    </w:lvl>
+    <w:lvl w:ilvl="5" w:tentative="1">
+      <w:start w:val="1"/>
+      <w:numFmt w:val="bullet"/>
+      <w:lvlText w:val=""/>
+      <w:lvlJc w:val="left"/>
+      <w:pPr>
+        <w:tabs>
+          <w:tab w:val="num" w:pos="4320"/>
+        </w:tabs>
+        <w:ind w:left="4320" w:hanging="360"/>
+      </w:pPr>
+      <w:rPr>
+        <w:rFonts w:ascii="Wingdings" w:hAnsi="Wingdings" w:hint="default"/>
+        <w:sz w:val="20"/>
+      </w:rPr>
+    </w:lvl>
+    <w:lvl w:ilvl="6" w:tentative="1">
+      <w:start w:val="1"/>
+      <w:numFmt w:val="bullet"/>
+      <w:lvlText w:val=""/>
+      <w:lvlJc w:val="left"/>
+      <w:pPr>
+        <w:tabs>
+          <w:tab w:val="num" w:pos="5040"/>
+        </w:tabs>
+        <w:ind w:left="5040" w:hanging="360"/>
+      </w:pPr>
+      <w:rPr>
+        <w:rFonts w:ascii="Wingdings" w:hAnsi="Wingdings" w:hint="default"/>
+        <w:sz w:val="20"/>
+      </w:rPr>
+    </w:lvl>
+    <w:lvl w:ilvl="7" w:tentative="1">
+      <w:start w:val="1"/>
+      <w:numFmt w:val="bullet"/>
+      <w:lvlText w:val=""/>
+      <w:lvlJc w:val="left"/>
+      <w:pPr>
+        <w:tabs>
+          <w:tab w:val="num" w:pos="5760"/>
+        </w:tabs>
+        <w:ind w:left="5760" w:hanging="360"/>
+      </w:pPr>
+      <w:rPr>
+        <w:rFonts w:ascii="Wingdings" w:hAnsi="Wingdings" w:hint="default"/>
+        <w:sz w:val="20"/>
+      </w:rPr>
+    </w:lvl>
+    <w:lvl w:ilvl="8" w:tentative="1">
+      <w:start w:val="1"/>
+      <w:numFmt w:val="bullet"/>
+      <w:lvlText w:val=""/>
+      <w:lvlJc w:val="left"/>
+      <w:pPr>
+        <w:tabs>
+          <w:tab w:val="num" w:pos="6480"/>
+        </w:tabs>
+        <w:ind w:left="6480" w:hanging="360"/>
+      </w:pPr>
+      <w:rPr>
+        <w:rFonts w:ascii="Wingdings" w:hAnsi="Wingdings" w:hint="default"/>
+        <w:sz w:val="20"/>
+      </w:rPr>
+    </w:lvl>
+  </w:abstractNum>
+  <w:abstractNum w:abstractNumId="6" w15:restartNumberingAfterBreak="0">
     <w:nsid w:val="21D642A8"/>
     <w:multiLevelType w:val="multilevel"/>
     <w:tmpl w:val="D54C86E8"/>
@@ -10849,7 +13257,7 @@
       </w:pPr>
     </w:lvl>
   </w:abstractNum>
-  <w:abstractNum w:abstractNumId="5" w15:restartNumberingAfterBreak="0">
+  <w:abstractNum w:abstractNumId="7" w15:restartNumberingAfterBreak="0">
     <w:nsid w:val="233311B4"/>
     <w:multiLevelType w:val="multilevel"/>
     <w:tmpl w:val="AC76B694"/>
@@ -10998,7 +13406,7 @@
       </w:rPr>
     </w:lvl>
   </w:abstractNum>
-  <w:abstractNum w:abstractNumId="6" w15:restartNumberingAfterBreak="0">
+  <w:abstractNum w:abstractNumId="8" w15:restartNumberingAfterBreak="0">
     <w:nsid w:val="267C2B23"/>
     <w:multiLevelType w:val="multilevel"/>
     <w:tmpl w:val="3BEC16A8"/>
@@ -11147,7 +13555,124 @@
       </w:rPr>
     </w:lvl>
   </w:abstractNum>
-  <w:abstractNum w:abstractNumId="7" w15:restartNumberingAfterBreak="0">
+  <w:abstractNum w:abstractNumId="9" w15:restartNumberingAfterBreak="0">
+    <w:nsid w:val="32D8530D"/>
+    <w:multiLevelType w:val="multilevel"/>
+    <w:tmpl w:val="C2305160"/>
+    <w:lvl w:ilvl="0">
+      <w:start w:val="1"/>
+      <w:numFmt w:val="decimal"/>
+      <w:lvlText w:val="%1."/>
+      <w:lvlJc w:val="left"/>
+      <w:pPr>
+        <w:tabs>
+          <w:tab w:val="num" w:pos="720"/>
+        </w:tabs>
+        <w:ind w:left="720" w:hanging="360"/>
+      </w:pPr>
+    </w:lvl>
+    <w:lvl w:ilvl="1">
+      <w:start w:val="1"/>
+      <w:numFmt w:val="bullet"/>
+      <w:lvlText w:val="o"/>
+      <w:lvlJc w:val="left"/>
+      <w:pPr>
+        <w:tabs>
+          <w:tab w:val="num" w:pos="1440"/>
+        </w:tabs>
+        <w:ind w:left="1440" w:hanging="360"/>
+      </w:pPr>
+      <w:rPr>
+        <w:rFonts w:ascii="Courier New" w:hAnsi="Courier New" w:hint="default"/>
+        <w:sz w:val="20"/>
+      </w:rPr>
+    </w:lvl>
+    <w:lvl w:ilvl="2" w:tentative="1">
+      <w:start w:val="1"/>
+      <w:numFmt w:val="decimal"/>
+      <w:lvlText w:val="%3."/>
+      <w:lvlJc w:val="left"/>
+      <w:pPr>
+        <w:tabs>
+          <w:tab w:val="num" w:pos="2160"/>
+        </w:tabs>
+        <w:ind w:left="2160" w:hanging="360"/>
+      </w:pPr>
+    </w:lvl>
+    <w:lvl w:ilvl="3" w:tentative="1">
+      <w:start w:val="1"/>
+      <w:numFmt w:val="decimal"/>
+      <w:lvlText w:val="%4."/>
+      <w:lvlJc w:val="left"/>
+      <w:pPr>
+        <w:tabs>
+          <w:tab w:val="num" w:pos="2880"/>
+        </w:tabs>
+        <w:ind w:left="2880" w:hanging="360"/>
+      </w:pPr>
+    </w:lvl>
+    <w:lvl w:ilvl="4" w:tentative="1">
+      <w:start w:val="1"/>
+      <w:numFmt w:val="decimal"/>
+      <w:lvlText w:val="%5."/>
+      <w:lvlJc w:val="left"/>
+      <w:pPr>
+        <w:tabs>
+          <w:tab w:val="num" w:pos="3600"/>
+        </w:tabs>
+        <w:ind w:left="3600" w:hanging="360"/>
+      </w:pPr>
+    </w:lvl>
+    <w:lvl w:ilvl="5" w:tentative="1">
+      <w:start w:val="1"/>
+      <w:numFmt w:val="decimal"/>
+      <w:lvlText w:val="%6."/>
+      <w:lvlJc w:val="left"/>
+      <w:pPr>
+        <w:tabs>
+          <w:tab w:val="num" w:pos="4320"/>
+        </w:tabs>
+        <w:ind w:left="4320" w:hanging="360"/>
+      </w:pPr>
+    </w:lvl>
+    <w:lvl w:ilvl="6" w:tentative="1">
+      <w:start w:val="1"/>
+      <w:numFmt w:val="decimal"/>
+      <w:lvlText w:val="%7."/>
+      <w:lvlJc w:val="left"/>
+      <w:pPr>
+        <w:tabs>
+          <w:tab w:val="num" w:pos="5040"/>
+        </w:tabs>
+        <w:ind w:left="5040" w:hanging="360"/>
+      </w:pPr>
+    </w:lvl>
+    <w:lvl w:ilvl="7" w:tentative="1">
+      <w:start w:val="1"/>
+      <w:numFmt w:val="decimal"/>
+      <w:lvlText w:val="%8."/>
+      <w:lvlJc w:val="left"/>
+      <w:pPr>
+        <w:tabs>
+          <w:tab w:val="num" w:pos="5760"/>
+        </w:tabs>
+        <w:ind w:left="5760" w:hanging="360"/>
+      </w:pPr>
+    </w:lvl>
+    <w:lvl w:ilvl="8" w:tentative="1">
+      <w:start w:val="1"/>
+      <w:numFmt w:val="decimal"/>
+      <w:lvlText w:val="%9."/>
+      <w:lvlJc w:val="left"/>
+      <w:pPr>
+        <w:tabs>
+          <w:tab w:val="num" w:pos="6480"/>
+        </w:tabs>
+        <w:ind w:left="6480" w:hanging="360"/>
+      </w:pPr>
+    </w:lvl>
+  </w:abstractNum>
+  <w:abstractNum w:abstractNumId="10" w15:restartNumberingAfterBreak="0">
     <w:nsid w:val="353B6373"/>
     <w:multiLevelType w:val="multilevel"/>
     <w:tmpl w:val="19FEA05E"/>
@@ -11296,7 +13821,7 @@
       </w:rPr>
     </w:lvl>
   </w:abstractNum>
-  <w:abstractNum w:abstractNumId="8" w15:restartNumberingAfterBreak="0">
+  <w:abstractNum w:abstractNumId="11" w15:restartNumberingAfterBreak="0">
     <w:nsid w:val="42E1009A"/>
     <w:multiLevelType w:val="multilevel"/>
     <w:tmpl w:val="6A42046A"/>
@@ -11409,7 +13934,7 @@
       </w:pPr>
     </w:lvl>
   </w:abstractNum>
-  <w:abstractNum w:abstractNumId="9" w15:restartNumberingAfterBreak="0">
+  <w:abstractNum w:abstractNumId="12" w15:restartNumberingAfterBreak="0">
     <w:nsid w:val="4CB87FAF"/>
     <w:multiLevelType w:val="multilevel"/>
     <w:tmpl w:val="832A619E"/>
@@ -11522,7 +14047,7 @@
       </w:pPr>
     </w:lvl>
   </w:abstractNum>
-  <w:abstractNum w:abstractNumId="10" w15:restartNumberingAfterBreak="0">
+  <w:abstractNum w:abstractNumId="13" w15:restartNumberingAfterBreak="0">
     <w:nsid w:val="509237C6"/>
     <w:multiLevelType w:val="multilevel"/>
     <w:tmpl w:val="E062AD80"/>
@@ -11635,7 +14160,156 @@
       </w:pPr>
     </w:lvl>
   </w:abstractNum>
-  <w:abstractNum w:abstractNumId="11" w15:restartNumberingAfterBreak="0">
+  <w:abstractNum w:abstractNumId="14" w15:restartNumberingAfterBreak="0">
+    <w:nsid w:val="59B70556"/>
+    <w:multiLevelType w:val="multilevel"/>
+    <w:tmpl w:val="D60E6C8A"/>
+    <w:lvl w:ilvl="0">
+      <w:start w:val="1"/>
+      <w:numFmt w:val="bullet"/>
+      <w:lvlText w:val=""/>
+      <w:lvlJc w:val="left"/>
+      <w:pPr>
+        <w:tabs>
+          <w:tab w:val="num" w:pos="720"/>
+        </w:tabs>
+        <w:ind w:left="720" w:hanging="360"/>
+      </w:pPr>
+      <w:rPr>
+        <w:rFonts w:ascii="Symbol" w:hAnsi="Symbol" w:hint="default"/>
+        <w:sz w:val="20"/>
+      </w:rPr>
+    </w:lvl>
+    <w:lvl w:ilvl="1" w:tentative="1">
+      <w:start w:val="1"/>
+      <w:numFmt w:val="bullet"/>
+      <w:lvlText w:val="o"/>
+      <w:lvlJc w:val="left"/>
+      <w:pPr>
+        <w:tabs>
+          <w:tab w:val="num" w:pos="1440"/>
+        </w:tabs>
+        <w:ind w:left="1440" w:hanging="360"/>
+      </w:pPr>
+      <w:rPr>
+        <w:rFonts w:ascii="Courier New" w:hAnsi="Courier New" w:hint="default"/>
+        <w:sz w:val="20"/>
+      </w:rPr>
+    </w:lvl>
+    <w:lvl w:ilvl="2" w:tentative="1">
+      <w:start w:val="1"/>
+      <w:numFmt w:val="bullet"/>
+      <w:lvlText w:val=""/>
+      <w:lvlJc w:val="left"/>
+      <w:pPr>
+        <w:tabs>
+          <w:tab w:val="num" w:pos="2160"/>
+        </w:tabs>
+        <w:ind w:left="2160" w:hanging="360"/>
+      </w:pPr>
+      <w:rPr>
+        <w:rFonts w:ascii="Wingdings" w:hAnsi="Wingdings" w:hint="default"/>
+        <w:sz w:val="20"/>
+      </w:rPr>
+    </w:lvl>
+    <w:lvl w:ilvl="3" w:tentative="1">
+      <w:start w:val="1"/>
+      <w:numFmt w:val="bullet"/>
+      <w:lvlText w:val=""/>
+      <w:lvlJc w:val="left"/>
+      <w:pPr>
+        <w:tabs>
+          <w:tab w:val="num" w:pos="2880"/>
+        </w:tabs>
+        <w:ind w:left="2880" w:hanging="360"/>
+      </w:pPr>
+      <w:rPr>
+        <w:rFonts w:ascii="Wingdings" w:hAnsi="Wingdings" w:hint="default"/>
+        <w:sz w:val="20"/>
+      </w:rPr>
+    </w:lvl>
+    <w:lvl w:ilvl="4" w:tentative="1">
+      <w:start w:val="1"/>
+      <w:numFmt w:val="bullet"/>
+      <w:lvlText w:val=""/>
+      <w:lvlJc w:val="left"/>
+      <w:pPr>
+        <w:tabs>
+          <w:tab w:val="num" w:pos="3600"/>
+        </w:tabs>
+        <w:ind w:left="3600" w:hanging="360"/>
+      </w:pPr>
+      <w:rPr>
+        <w:rFonts w:ascii="Wingdings" w:hAnsi="Wingdings" w:hint="default"/>
+        <w:sz w:val="20"/>
+      </w:rPr>
+    </w:lvl>
+    <w:lvl w:ilvl="5" w:tentative="1">
+      <w:start w:val="1"/>
+      <w:numFmt w:val="bullet"/>
+      <w:lvlText w:val=""/>
+      <w:lvlJc w:val="left"/>
+      <w:pPr>
+        <w:tabs>
+          <w:tab w:val="num" w:pos="4320"/>
+        </w:tabs>
+        <w:ind w:left="4320" w:hanging="360"/>
+      </w:pPr>
+      <w:rPr>
+        <w:rFonts w:ascii="Wingdings" w:hAnsi="Wingdings" w:hint="default"/>
+        <w:sz w:val="20"/>
+      </w:rPr>
+    </w:lvl>
+    <w:lvl w:ilvl="6" w:tentative="1">
+      <w:start w:val="1"/>
+      <w:numFmt w:val="bullet"/>
+      <w:lvlText w:val=""/>
+      <w:lvlJc w:val="left"/>
+      <w:pPr>
+        <w:tabs>
+          <w:tab w:val="num" w:pos="5040"/>
+        </w:tabs>
+        <w:ind w:left="5040" w:hanging="360"/>
+      </w:pPr>
+      <w:rPr>
+        <w:rFonts w:ascii="Wingdings" w:hAnsi="Wingdings" w:hint="default"/>
+        <w:sz w:val="20"/>
+      </w:rPr>
+    </w:lvl>
+    <w:lvl w:ilvl="7" w:tentative="1">
+      <w:start w:val="1"/>
+      <w:numFmt w:val="bullet"/>
+      <w:lvlText w:val=""/>
+      <w:lvlJc w:val="left"/>
+      <w:pPr>
+        <w:tabs>
+          <w:tab w:val="num" w:pos="5760"/>
+        </w:tabs>
+        <w:ind w:left="5760" w:hanging="360"/>
+      </w:pPr>
+      <w:rPr>
+        <w:rFonts w:ascii="Wingdings" w:hAnsi="Wingdings" w:hint="default"/>
+        <w:sz w:val="20"/>
+      </w:rPr>
+    </w:lvl>
+    <w:lvl w:ilvl="8" w:tentative="1">
+      <w:start w:val="1"/>
+      <w:numFmt w:val="bullet"/>
+      <w:lvlText w:val=""/>
+      <w:lvlJc w:val="left"/>
+      <w:pPr>
+        <w:tabs>
+          <w:tab w:val="num" w:pos="6480"/>
+        </w:tabs>
+        <w:ind w:left="6480" w:hanging="360"/>
+      </w:pPr>
+      <w:rPr>
+        <w:rFonts w:ascii="Wingdings" w:hAnsi="Wingdings" w:hint="default"/>
+        <w:sz w:val="20"/>
+      </w:rPr>
+    </w:lvl>
+  </w:abstractNum>
+  <w:abstractNum w:abstractNumId="15" w15:restartNumberingAfterBreak="0">
     <w:nsid w:val="5C242D49"/>
     <w:multiLevelType w:val="multilevel"/>
     <w:tmpl w:val="2626F2CA"/>
@@ -11748,7 +14422,7 @@
       </w:pPr>
     </w:lvl>
   </w:abstractNum>
-  <w:abstractNum w:abstractNumId="12" w15:restartNumberingAfterBreak="0">
+  <w:abstractNum w:abstractNumId="16" w15:restartNumberingAfterBreak="0">
     <w:nsid w:val="6A620B2A"/>
     <w:multiLevelType w:val="multilevel"/>
     <w:tmpl w:val="D6227F94"/>
@@ -11861,7 +14535,7 @@
       </w:pPr>
     </w:lvl>
   </w:abstractNum>
-  <w:abstractNum w:abstractNumId="13" w15:restartNumberingAfterBreak="0">
+  <w:abstractNum w:abstractNumId="17" w15:restartNumberingAfterBreak="0">
     <w:nsid w:val="706C1CE0"/>
     <w:multiLevelType w:val="multilevel"/>
     <w:tmpl w:val="C8EEDF78"/>
@@ -11974,7 +14648,7 @@
       </w:pPr>
     </w:lvl>
   </w:abstractNum>
-  <w:abstractNum w:abstractNumId="14" w15:restartNumberingAfterBreak="0">
+  <w:abstractNum w:abstractNumId="18" w15:restartNumberingAfterBreak="0">
     <w:nsid w:val="77543013"/>
     <w:multiLevelType w:val="multilevel"/>
     <w:tmpl w:val="F0DE1754"/>
@@ -12088,31 +14762,31 @@
     </w:lvl>
   </w:abstractNum>
   <w:num w:numId="1" w16cid:durableId="1667901689">
-    <w:abstractNumId w:val="11"/>
+    <w:abstractNumId w:val="15"/>
   </w:num>
   <w:num w:numId="2" w16cid:durableId="510528383">
-    <w:abstractNumId w:val="14"/>
+    <w:abstractNumId w:val="18"/>
   </w:num>
   <w:num w:numId="3" w16cid:durableId="2096513582">
-    <w:abstractNumId w:val="3"/>
+    <w:abstractNumId w:val="4"/>
   </w:num>
   <w:num w:numId="4" w16cid:durableId="1384601480">
-    <w:abstractNumId w:val="7"/>
+    <w:abstractNumId w:val="10"/>
   </w:num>
   <w:num w:numId="5" w16cid:durableId="928737744">
-    <w:abstractNumId w:val="6"/>
+    <w:abstractNumId w:val="8"/>
   </w:num>
   <w:num w:numId="6" w16cid:durableId="212348388">
     <w:abstractNumId w:val="0"/>
   </w:num>
   <w:num w:numId="7" w16cid:durableId="1484153181">
-    <w:abstractNumId w:val="10"/>
+    <w:abstractNumId w:val="13"/>
   </w:num>
   <w:num w:numId="8" w16cid:durableId="1813209576">
-    <w:abstractNumId w:val="4"/>
+    <w:abstractNumId w:val="6"/>
   </w:num>
   <w:num w:numId="9" w16cid:durableId="1310208178">
-    <w:abstractNumId w:val="8"/>
+    <w:abstractNumId w:val="11"/>
   </w:num>
   <w:num w:numId="10" w16cid:durableId="452989387">
     <w:abstractNumId w:val="2"/>
@@ -12121,16 +14795,28 @@
     <w:abstractNumId w:val="1"/>
   </w:num>
   <w:num w:numId="12" w16cid:durableId="559555954">
+    <w:abstractNumId w:val="12"/>
+  </w:num>
+  <w:num w:numId="13" w16cid:durableId="1336688479">
+    <w:abstractNumId w:val="17"/>
+  </w:num>
+  <w:num w:numId="14" w16cid:durableId="1935551847">
+    <w:abstractNumId w:val="7"/>
+  </w:num>
+  <w:num w:numId="15" w16cid:durableId="1633899600">
+    <w:abstractNumId w:val="16"/>
+  </w:num>
+  <w:num w:numId="16" w16cid:durableId="261961842">
     <w:abstractNumId w:val="9"/>
   </w:num>
-  <w:num w:numId="13" w16cid:durableId="1336688479">
-    <w:abstractNumId w:val="13"/>
+  <w:num w:numId="17" w16cid:durableId="1178885212">
+    <w:abstractNumId w:val="3"/>
   </w:num>
-  <w:num w:numId="14" w16cid:durableId="1935551847">
+  <w:num w:numId="18" w16cid:durableId="1795172600">
     <w:abstractNumId w:val="5"/>
   </w:num>
-  <w:num w:numId="15" w16cid:durableId="1633899600">
-    <w:abstractNumId w:val="12"/>
+  <w:num w:numId="19" w16cid:durableId="689380421">
+    <w:abstractNumId w:val="14"/>
   </w:num>
 </w:numbering>
 </file>

</xml_diff>